<commit_message>
Adição da Classe resposta
Adição da classe Resposta.java contendo o enum público para utilização na classe de implementação e de teste
</commit_message>
<xml_diff>
--- a/Teste/RM79557_JefersonBarreto.docx
+++ b/Teste/RM79557_JefersonBarreto.docx
@@ -5454,6 +5454,2407 @@
           <w:sz w:val="18"/>
         </w:rPr>
         <w:t xml:space="preserve"> Resposta e da utilização no teste.</w:t>
+      </w:r>
+    </w:p>
+    <w:p>
+      <w:pPr>
+        <w:spacing w:after="0"/>
+        <w:rPr>
+          <w:rFonts w:ascii="Consolas" w:hAnsi="Consolas"/>
+          <w:sz w:val="18"/>
+        </w:rPr>
+      </w:pPr>
+    </w:p>
+    <w:p>
+      <w:pPr>
+        <w:spacing w:after="0"/>
+        <w:rPr>
+          <w:rFonts w:ascii="Consolas" w:hAnsi="Consolas"/>
+          <w:b/>
+          <w:bCs/>
+          <w:sz w:val="18"/>
+        </w:rPr>
+      </w:pPr>
+      <w:r>
+        <w:rPr>
+          <w:rFonts w:ascii="Consolas" w:hAnsi="Consolas"/>
+          <w:b/>
+          <w:bCs/>
+          <w:sz w:val="18"/>
+        </w:rPr>
+        <w:t>Etapa de Teste 4</w:t>
+      </w:r>
+    </w:p>
+    <w:p>
+      <w:pPr>
+        <w:spacing w:after="0"/>
+        <w:rPr>
+          <w:rFonts w:ascii="Consolas" w:hAnsi="Consolas"/>
+          <w:sz w:val="18"/>
+        </w:rPr>
+      </w:pPr>
+    </w:p>
+    <w:p>
+      <w:pPr>
+        <w:spacing w:after="0"/>
+        <w:rPr>
+          <w:rFonts w:ascii="Consolas" w:hAnsi="Consolas"/>
+          <w:sz w:val="18"/>
+        </w:rPr>
+      </w:pPr>
+      <w:r>
+        <w:rPr>
+          <w:rFonts w:ascii="Consolas" w:hAnsi="Consolas"/>
+          <w:sz w:val="18"/>
+        </w:rPr>
+        <w:t>JulgamentoPrisioneiro.java</w:t>
+      </w:r>
+    </w:p>
+    <w:p>
+      <w:pPr>
+        <w:spacing w:after="0"/>
+        <w:rPr>
+          <w:rFonts w:ascii="Consolas" w:hAnsi="Consolas"/>
+          <w:sz w:val="18"/>
+        </w:rPr>
+      </w:pPr>
+    </w:p>
+    <w:p>
+      <w:pPr>
+        <w:spacing w:after="0"/>
+        <w:rPr>
+          <w:rFonts w:ascii="Consolas" w:hAnsi="Consolas"/>
+          <w:sz w:val="18"/>
+          <w:u w:val="single"/>
+        </w:rPr>
+      </w:pPr>
+    </w:p>
+    <w:p>
+      <w:pPr>
+        <w:spacing w:after="0"/>
+        <w:rPr>
+          <w:rFonts w:ascii="Consolas" w:hAnsi="Consolas"/>
+          <w:sz w:val="18"/>
+        </w:rPr>
+      </w:pPr>
+      <w:proofErr w:type="spellStart"/>
+      <w:r>
+        <w:rPr>
+          <w:rFonts w:ascii="Consolas" w:hAnsi="Consolas"/>
+          <w:sz w:val="18"/>
+        </w:rPr>
+        <w:lastRenderedPageBreak/>
+        <w:t>public</w:t>
+      </w:r>
+      <w:proofErr w:type="spellEnd"/>
+      <w:r>
+        <w:rPr>
+          <w:rFonts w:ascii="Consolas" w:hAnsi="Consolas"/>
+          <w:sz w:val="18"/>
+        </w:rPr>
+        <w:t xml:space="preserve"> </w:t>
+      </w:r>
+      <w:proofErr w:type="spellStart"/>
+      <w:r>
+        <w:rPr>
+          <w:rFonts w:ascii="Consolas" w:hAnsi="Consolas"/>
+          <w:sz w:val="18"/>
+        </w:rPr>
+        <w:t>class</w:t>
+      </w:r>
+      <w:proofErr w:type="spellEnd"/>
+      <w:r>
+        <w:rPr>
+          <w:rFonts w:ascii="Consolas" w:hAnsi="Consolas"/>
+          <w:sz w:val="18"/>
+        </w:rPr>
+        <w:t xml:space="preserve"> </w:t>
+      </w:r>
+      <w:proofErr w:type="spellStart"/>
+      <w:r>
+        <w:rPr>
+          <w:rFonts w:ascii="Consolas" w:hAnsi="Consolas"/>
+          <w:sz w:val="18"/>
+        </w:rPr>
+        <w:t>JulgamentoPrisioneiro</w:t>
+      </w:r>
+      <w:proofErr w:type="spellEnd"/>
+      <w:r>
+        <w:rPr>
+          <w:rFonts w:ascii="Consolas" w:hAnsi="Consolas"/>
+          <w:sz w:val="18"/>
+        </w:rPr>
+        <w:t xml:space="preserve"> {</w:t>
+      </w:r>
+    </w:p>
+    <w:p>
+      <w:pPr>
+        <w:spacing w:after="0"/>
+        <w:rPr>
+          <w:rFonts w:ascii="Consolas" w:hAnsi="Consolas"/>
+          <w:sz w:val="18"/>
+        </w:rPr>
+      </w:pPr>
+      <w:r>
+        <w:rPr>
+          <w:rFonts w:ascii="Consolas" w:hAnsi="Consolas"/>
+          <w:sz w:val="18"/>
+        </w:rPr>
+        <w:t xml:space="preserve">   </w:t>
+      </w:r>
+      <w:proofErr w:type="spellStart"/>
+      <w:r>
+        <w:rPr>
+          <w:rFonts w:ascii="Consolas" w:hAnsi="Consolas"/>
+          <w:sz w:val="18"/>
+        </w:rPr>
+        <w:t>private</w:t>
+      </w:r>
+      <w:proofErr w:type="spellEnd"/>
+      <w:r>
+        <w:rPr>
+          <w:rFonts w:ascii="Consolas" w:hAnsi="Consolas"/>
+          <w:sz w:val="18"/>
+        </w:rPr>
+        <w:t xml:space="preserve"> </w:t>
+      </w:r>
+      <w:proofErr w:type="spellStart"/>
+      <w:r>
+        <w:rPr>
+          <w:rFonts w:ascii="Consolas" w:hAnsi="Consolas"/>
+          <w:sz w:val="18"/>
+        </w:rPr>
+        <w:t>int</w:t>
+      </w:r>
+      <w:proofErr w:type="spellEnd"/>
+      <w:r>
+        <w:rPr>
+          <w:rFonts w:ascii="Consolas" w:hAnsi="Consolas"/>
+          <w:sz w:val="18"/>
+        </w:rPr>
+        <w:t xml:space="preserve"> PENA_INOCENCIA = 10;</w:t>
+      </w:r>
+    </w:p>
+    <w:p>
+      <w:pPr>
+        <w:spacing w:after="0"/>
+        <w:rPr>
+          <w:rFonts w:ascii="Consolas" w:hAnsi="Consolas"/>
+          <w:sz w:val="18"/>
+        </w:rPr>
+      </w:pPr>
+      <w:r>
+        <w:rPr>
+          <w:rFonts w:ascii="Consolas" w:hAnsi="Consolas"/>
+          <w:sz w:val="18"/>
+        </w:rPr>
+        <w:t xml:space="preserve">   </w:t>
+      </w:r>
+      <w:proofErr w:type="spellStart"/>
+      <w:r>
+        <w:rPr>
+          <w:rFonts w:ascii="Consolas" w:hAnsi="Consolas"/>
+          <w:sz w:val="18"/>
+        </w:rPr>
+        <w:t>private</w:t>
+      </w:r>
+      <w:proofErr w:type="spellEnd"/>
+      <w:r>
+        <w:rPr>
+          <w:rFonts w:ascii="Consolas" w:hAnsi="Consolas"/>
+          <w:sz w:val="18"/>
+        </w:rPr>
+        <w:t xml:space="preserve"> </w:t>
+      </w:r>
+      <w:proofErr w:type="spellStart"/>
+      <w:r>
+        <w:rPr>
+          <w:rFonts w:ascii="Consolas" w:hAnsi="Consolas"/>
+          <w:sz w:val="18"/>
+        </w:rPr>
+        <w:t>int</w:t>
+      </w:r>
+      <w:proofErr w:type="spellEnd"/>
+      <w:r>
+        <w:rPr>
+          <w:rFonts w:ascii="Consolas" w:hAnsi="Consolas"/>
+          <w:sz w:val="18"/>
+        </w:rPr>
+        <w:t xml:space="preserve"> PENA_CONDENACAO_MUTUA = 15;</w:t>
+      </w:r>
+    </w:p>
+    <w:p>
+      <w:pPr>
+        <w:spacing w:after="0"/>
+        <w:rPr>
+          <w:rFonts w:ascii="Consolas" w:hAnsi="Consolas"/>
+          <w:sz w:val="18"/>
+        </w:rPr>
+      </w:pPr>
+      <w:r>
+        <w:rPr>
+          <w:rFonts w:ascii="Consolas" w:hAnsi="Consolas"/>
+          <w:sz w:val="18"/>
+        </w:rPr>
+        <w:t xml:space="preserve">   </w:t>
+      </w:r>
+      <w:proofErr w:type="spellStart"/>
+      <w:r>
+        <w:rPr>
+          <w:rFonts w:ascii="Consolas" w:hAnsi="Consolas"/>
+          <w:sz w:val="18"/>
+        </w:rPr>
+        <w:t>private</w:t>
+      </w:r>
+      <w:proofErr w:type="spellEnd"/>
+      <w:r>
+        <w:rPr>
+          <w:rFonts w:ascii="Consolas" w:hAnsi="Consolas"/>
+          <w:sz w:val="18"/>
+        </w:rPr>
+        <w:t xml:space="preserve"> </w:t>
+      </w:r>
+      <w:proofErr w:type="spellStart"/>
+      <w:r>
+        <w:rPr>
+          <w:rFonts w:ascii="Consolas" w:hAnsi="Consolas"/>
+          <w:sz w:val="18"/>
+        </w:rPr>
+        <w:t>int</w:t>
+      </w:r>
+      <w:proofErr w:type="spellEnd"/>
+      <w:r>
+        <w:rPr>
+          <w:rFonts w:ascii="Consolas" w:hAnsi="Consolas"/>
+          <w:sz w:val="18"/>
+        </w:rPr>
+        <w:t xml:space="preserve"> PENA_CONDENACAO_INDIVIDUAL = 10;</w:t>
+      </w:r>
+    </w:p>
+    <w:p>
+      <w:pPr>
+        <w:spacing w:after="0"/>
+        <w:rPr>
+          <w:rFonts w:ascii="Consolas" w:hAnsi="Consolas"/>
+          <w:sz w:val="18"/>
+        </w:rPr>
+      </w:pPr>
+      <w:r>
+        <w:rPr>
+          <w:rFonts w:ascii="Consolas" w:hAnsi="Consolas"/>
+          <w:sz w:val="18"/>
+        </w:rPr>
+        <w:t xml:space="preserve">   </w:t>
+      </w:r>
+      <w:proofErr w:type="spellStart"/>
+      <w:r>
+        <w:rPr>
+          <w:rFonts w:ascii="Consolas" w:hAnsi="Consolas"/>
+          <w:sz w:val="18"/>
+        </w:rPr>
+        <w:t>private</w:t>
+      </w:r>
+      <w:proofErr w:type="spellEnd"/>
+      <w:r>
+        <w:rPr>
+          <w:rFonts w:ascii="Consolas" w:hAnsi="Consolas"/>
+          <w:sz w:val="18"/>
+        </w:rPr>
+        <w:t xml:space="preserve"> </w:t>
+      </w:r>
+      <w:proofErr w:type="spellStart"/>
+      <w:r>
+        <w:rPr>
+          <w:rFonts w:ascii="Consolas" w:hAnsi="Consolas"/>
+          <w:sz w:val="18"/>
+        </w:rPr>
+        <w:t>int</w:t>
+      </w:r>
+      <w:proofErr w:type="spellEnd"/>
+      <w:r>
+        <w:rPr>
+          <w:rFonts w:ascii="Consolas" w:hAnsi="Consolas"/>
+          <w:sz w:val="18"/>
+        </w:rPr>
+        <w:t xml:space="preserve"> PENA_CONDENACAO_CUMPLICES = 11;</w:t>
+      </w:r>
+    </w:p>
+    <w:p>
+      <w:pPr>
+        <w:spacing w:after="0"/>
+        <w:rPr>
+          <w:rFonts w:ascii="Consolas" w:hAnsi="Consolas"/>
+          <w:sz w:val="18"/>
+        </w:rPr>
+      </w:pPr>
+    </w:p>
+    <w:p>
+      <w:pPr>
+        <w:spacing w:after="0"/>
+        <w:rPr>
+          <w:rFonts w:ascii="Consolas" w:hAnsi="Consolas"/>
+          <w:sz w:val="18"/>
+        </w:rPr>
+      </w:pPr>
+      <w:r>
+        <w:rPr>
+          <w:rFonts w:ascii="Consolas" w:hAnsi="Consolas"/>
+          <w:sz w:val="18"/>
+        </w:rPr>
+        <w:t xml:space="preserve">   </w:t>
+      </w:r>
+      <w:proofErr w:type="spellStart"/>
+      <w:r>
+        <w:rPr>
+          <w:rFonts w:ascii="Consolas" w:hAnsi="Consolas"/>
+          <w:sz w:val="18"/>
+        </w:rPr>
+        <w:t>public</w:t>
+      </w:r>
+      <w:proofErr w:type="spellEnd"/>
+      <w:r>
+        <w:rPr>
+          <w:rFonts w:ascii="Consolas" w:hAnsi="Consolas"/>
+          <w:sz w:val="18"/>
+        </w:rPr>
+        <w:t xml:space="preserve"> </w:t>
+      </w:r>
+      <w:proofErr w:type="spellStart"/>
+      <w:r>
+        <w:rPr>
+          <w:rFonts w:ascii="Consolas" w:hAnsi="Consolas"/>
+          <w:sz w:val="18"/>
+        </w:rPr>
+        <w:t>enum</w:t>
+      </w:r>
+      <w:proofErr w:type="spellEnd"/>
+      <w:r>
+        <w:rPr>
+          <w:rFonts w:ascii="Consolas" w:hAnsi="Consolas"/>
+          <w:sz w:val="18"/>
+        </w:rPr>
+        <w:t xml:space="preserve"> </w:t>
+      </w:r>
+      <w:proofErr w:type="gramStart"/>
+      <w:r>
+        <w:rPr>
+          <w:rFonts w:ascii="Consolas" w:hAnsi="Consolas"/>
+          <w:sz w:val="18"/>
+        </w:rPr>
+        <w:t>Resposta{</w:t>
+      </w:r>
+      <w:proofErr w:type="gramEnd"/>
+    </w:p>
+    <w:p>
+      <w:pPr>
+        <w:spacing w:after="0"/>
+        <w:rPr>
+          <w:rFonts w:ascii="Consolas" w:hAnsi="Consolas"/>
+          <w:sz w:val="18"/>
+        </w:rPr>
+      </w:pPr>
+      <w:r>
+        <w:rPr>
+          <w:rFonts w:ascii="Consolas" w:hAnsi="Consolas"/>
+          <w:sz w:val="18"/>
+        </w:rPr>
+        <w:tab/>
+        <w:t xml:space="preserve">   NEGACAO, DELACAO</w:t>
+      </w:r>
+    </w:p>
+    <w:p>
+      <w:pPr>
+        <w:spacing w:after="0"/>
+        <w:rPr>
+          <w:rFonts w:ascii="Consolas" w:hAnsi="Consolas"/>
+          <w:sz w:val="18"/>
+        </w:rPr>
+      </w:pPr>
+      <w:r>
+        <w:rPr>
+          <w:rFonts w:ascii="Consolas" w:hAnsi="Consolas"/>
+          <w:sz w:val="18"/>
+        </w:rPr>
+        <w:t xml:space="preserve">   }</w:t>
+      </w:r>
+    </w:p>
+    <w:p>
+      <w:pPr>
+        <w:spacing w:after="0"/>
+        <w:rPr>
+          <w:rFonts w:ascii="Consolas" w:hAnsi="Consolas"/>
+          <w:sz w:val="18"/>
+        </w:rPr>
+      </w:pPr>
+      <w:r>
+        <w:rPr>
+          <w:rFonts w:ascii="Consolas" w:hAnsi="Consolas"/>
+          <w:sz w:val="18"/>
+        </w:rPr>
+        <w:t xml:space="preserve">   </w:t>
+      </w:r>
+    </w:p>
+    <w:p>
+      <w:pPr>
+        <w:spacing w:after="0"/>
+        <w:rPr>
+          <w:rFonts w:ascii="Consolas" w:hAnsi="Consolas"/>
+          <w:sz w:val="18"/>
+        </w:rPr>
+      </w:pPr>
+      <w:r>
+        <w:rPr>
+          <w:rFonts w:ascii="Consolas" w:hAnsi="Consolas"/>
+          <w:sz w:val="18"/>
+        </w:rPr>
+        <w:t xml:space="preserve">   </w:t>
+      </w:r>
+      <w:proofErr w:type="spellStart"/>
+      <w:r>
+        <w:rPr>
+          <w:rFonts w:ascii="Consolas" w:hAnsi="Consolas"/>
+          <w:sz w:val="18"/>
+        </w:rPr>
+        <w:t>public</w:t>
+      </w:r>
+      <w:proofErr w:type="spellEnd"/>
+      <w:r>
+        <w:rPr>
+          <w:rFonts w:ascii="Consolas" w:hAnsi="Consolas"/>
+          <w:sz w:val="18"/>
+        </w:rPr>
+        <w:t xml:space="preserve"> </w:t>
+      </w:r>
+      <w:proofErr w:type="spellStart"/>
+      <w:r>
+        <w:rPr>
+          <w:rFonts w:ascii="Consolas" w:hAnsi="Consolas"/>
+          <w:sz w:val="18"/>
+        </w:rPr>
+        <w:t>int</w:t>
+      </w:r>
+      <w:proofErr w:type="spellEnd"/>
+      <w:r>
+        <w:rPr>
+          <w:rFonts w:ascii="Consolas" w:hAnsi="Consolas"/>
+          <w:sz w:val="18"/>
+        </w:rPr>
+        <w:t xml:space="preserve"> </w:t>
+      </w:r>
+      <w:proofErr w:type="spellStart"/>
+      <w:proofErr w:type="gramStart"/>
+      <w:r>
+        <w:rPr>
+          <w:rFonts w:ascii="Consolas" w:hAnsi="Consolas"/>
+          <w:sz w:val="18"/>
+        </w:rPr>
+        <w:t>calculaPena</w:t>
+      </w:r>
+      <w:proofErr w:type="spellEnd"/>
+      <w:r>
+        <w:rPr>
+          <w:rFonts w:ascii="Consolas" w:hAnsi="Consolas"/>
+          <w:sz w:val="18"/>
+        </w:rPr>
+        <w:t>(</w:t>
+      </w:r>
+      <w:proofErr w:type="gramEnd"/>
+      <w:r>
+        <w:rPr>
+          <w:rFonts w:ascii="Consolas" w:hAnsi="Consolas"/>
+          <w:sz w:val="18"/>
+        </w:rPr>
+        <w:t xml:space="preserve">Resposta </w:t>
+      </w:r>
+      <w:proofErr w:type="spellStart"/>
+      <w:r>
+        <w:rPr>
+          <w:rFonts w:ascii="Consolas" w:hAnsi="Consolas"/>
+          <w:sz w:val="18"/>
+        </w:rPr>
+        <w:t>respostaPrisioneiroA</w:t>
+      </w:r>
+      <w:proofErr w:type="spellEnd"/>
+      <w:r>
+        <w:rPr>
+          <w:rFonts w:ascii="Consolas" w:hAnsi="Consolas"/>
+          <w:sz w:val="18"/>
+        </w:rPr>
+        <w:t xml:space="preserve">, Resposta </w:t>
+      </w:r>
+      <w:proofErr w:type="spellStart"/>
+      <w:r>
+        <w:rPr>
+          <w:rFonts w:ascii="Consolas" w:hAnsi="Consolas"/>
+          <w:sz w:val="18"/>
+        </w:rPr>
+        <w:t>respostaPrisioneiroB</w:t>
+      </w:r>
+      <w:proofErr w:type="spellEnd"/>
+      <w:r>
+        <w:rPr>
+          <w:rFonts w:ascii="Consolas" w:hAnsi="Consolas"/>
+          <w:sz w:val="18"/>
+        </w:rPr>
+        <w:t>) {</w:t>
+      </w:r>
+    </w:p>
+    <w:p>
+      <w:pPr>
+        <w:spacing w:after="0"/>
+        <w:rPr>
+          <w:rFonts w:ascii="Consolas" w:hAnsi="Consolas"/>
+          <w:sz w:val="18"/>
+        </w:rPr>
+      </w:pPr>
+      <w:r>
+        <w:rPr>
+          <w:rFonts w:ascii="Consolas" w:hAnsi="Consolas"/>
+          <w:sz w:val="18"/>
+        </w:rPr>
+        <w:t xml:space="preserve">      </w:t>
+      </w:r>
+      <w:proofErr w:type="spellStart"/>
+      <w:r>
+        <w:rPr>
+          <w:rFonts w:ascii="Consolas" w:hAnsi="Consolas"/>
+          <w:sz w:val="18"/>
+        </w:rPr>
+        <w:t>if</w:t>
+      </w:r>
+      <w:proofErr w:type="spellEnd"/>
+      <w:r>
+        <w:rPr>
+          <w:rFonts w:ascii="Consolas" w:hAnsi="Consolas"/>
+          <w:sz w:val="18"/>
+        </w:rPr>
+        <w:t xml:space="preserve"> (</w:t>
+      </w:r>
+      <w:proofErr w:type="spellStart"/>
+      <w:r>
+        <w:rPr>
+          <w:rFonts w:ascii="Consolas" w:hAnsi="Consolas"/>
+          <w:sz w:val="18"/>
+        </w:rPr>
+        <w:t>respostaPrisioneiroA</w:t>
+      </w:r>
+      <w:proofErr w:type="spellEnd"/>
+      <w:r>
+        <w:rPr>
+          <w:rFonts w:ascii="Consolas" w:hAnsi="Consolas"/>
+          <w:sz w:val="18"/>
+        </w:rPr>
+        <w:t xml:space="preserve"> == </w:t>
+      </w:r>
+      <w:proofErr w:type="spellStart"/>
+      <w:r>
+        <w:rPr>
+          <w:rFonts w:ascii="Consolas" w:hAnsi="Consolas"/>
+          <w:sz w:val="18"/>
+        </w:rPr>
+        <w:t>Resposta.DELACAO</w:t>
+      </w:r>
+      <w:proofErr w:type="spellEnd"/>
+      <w:r>
+        <w:rPr>
+          <w:rFonts w:ascii="Consolas" w:hAnsi="Consolas"/>
+          <w:sz w:val="18"/>
+        </w:rPr>
+        <w:t>) {</w:t>
+      </w:r>
+    </w:p>
+    <w:p>
+      <w:pPr>
+        <w:spacing w:after="0"/>
+        <w:rPr>
+          <w:rFonts w:ascii="Consolas" w:hAnsi="Consolas"/>
+          <w:sz w:val="18"/>
+        </w:rPr>
+      </w:pPr>
+      <w:r>
+        <w:rPr>
+          <w:rFonts w:ascii="Consolas" w:hAnsi="Consolas"/>
+          <w:sz w:val="18"/>
+        </w:rPr>
+        <w:t xml:space="preserve">          </w:t>
+      </w:r>
+      <w:proofErr w:type="spellStart"/>
+      <w:r>
+        <w:rPr>
+          <w:rFonts w:ascii="Consolas" w:hAnsi="Consolas"/>
+          <w:sz w:val="18"/>
+        </w:rPr>
+        <w:t>if</w:t>
+      </w:r>
+      <w:proofErr w:type="spellEnd"/>
+      <w:r>
+        <w:rPr>
+          <w:rFonts w:ascii="Consolas" w:hAnsi="Consolas"/>
+          <w:sz w:val="18"/>
+        </w:rPr>
+        <w:t xml:space="preserve"> (</w:t>
+      </w:r>
+      <w:proofErr w:type="spellStart"/>
+      <w:r>
+        <w:rPr>
+          <w:rFonts w:ascii="Consolas" w:hAnsi="Consolas"/>
+          <w:sz w:val="18"/>
+        </w:rPr>
+        <w:t>respostaPrisioneiroB</w:t>
+      </w:r>
+      <w:proofErr w:type="spellEnd"/>
+      <w:r>
+        <w:rPr>
+          <w:rFonts w:ascii="Consolas" w:hAnsi="Consolas"/>
+          <w:sz w:val="18"/>
+        </w:rPr>
+        <w:t xml:space="preserve"> == </w:t>
+      </w:r>
+      <w:proofErr w:type="spellStart"/>
+      <w:r>
+        <w:rPr>
+          <w:rFonts w:ascii="Consolas" w:hAnsi="Consolas"/>
+          <w:sz w:val="18"/>
+        </w:rPr>
+        <w:t>Resposta.DELACAO</w:t>
+      </w:r>
+      <w:proofErr w:type="spellEnd"/>
+      <w:r>
+        <w:rPr>
+          <w:rFonts w:ascii="Consolas" w:hAnsi="Consolas"/>
+          <w:sz w:val="18"/>
+        </w:rPr>
+        <w:t>) {</w:t>
+      </w:r>
+    </w:p>
+    <w:p>
+      <w:pPr>
+        <w:spacing w:after="0"/>
+        <w:rPr>
+          <w:rFonts w:ascii="Consolas" w:hAnsi="Consolas"/>
+          <w:sz w:val="18"/>
+        </w:rPr>
+      </w:pPr>
+      <w:r>
+        <w:rPr>
+          <w:rFonts w:ascii="Consolas" w:hAnsi="Consolas"/>
+          <w:sz w:val="18"/>
+        </w:rPr>
+        <w:t xml:space="preserve">            </w:t>
+      </w:r>
+      <w:proofErr w:type="spellStart"/>
+      <w:r>
+        <w:rPr>
+          <w:rFonts w:ascii="Consolas" w:hAnsi="Consolas"/>
+          <w:sz w:val="18"/>
+        </w:rPr>
+        <w:t>return</w:t>
+      </w:r>
+      <w:proofErr w:type="spellEnd"/>
+      <w:r>
+        <w:rPr>
+          <w:rFonts w:ascii="Consolas" w:hAnsi="Consolas"/>
+          <w:sz w:val="18"/>
+        </w:rPr>
+        <w:t xml:space="preserve"> PENA_CONDENACAO_MUTUA;</w:t>
+      </w:r>
+    </w:p>
+    <w:p>
+      <w:pPr>
+        <w:spacing w:after="0"/>
+        <w:rPr>
+          <w:rFonts w:ascii="Consolas" w:hAnsi="Consolas"/>
+          <w:sz w:val="18"/>
+        </w:rPr>
+      </w:pPr>
+      <w:r>
+        <w:rPr>
+          <w:rFonts w:ascii="Consolas" w:hAnsi="Consolas"/>
+          <w:sz w:val="18"/>
+        </w:rPr>
+        <w:t xml:space="preserve">          } </w:t>
+      </w:r>
+      <w:proofErr w:type="spellStart"/>
+      <w:r>
+        <w:rPr>
+          <w:rFonts w:ascii="Consolas" w:hAnsi="Consolas"/>
+          <w:sz w:val="18"/>
+        </w:rPr>
+        <w:t>else</w:t>
+      </w:r>
+      <w:proofErr w:type="spellEnd"/>
+      <w:r>
+        <w:rPr>
+          <w:rFonts w:ascii="Consolas" w:hAnsi="Consolas"/>
+          <w:sz w:val="18"/>
+        </w:rPr>
+        <w:t xml:space="preserve"> {</w:t>
+      </w:r>
+    </w:p>
+    <w:p>
+      <w:pPr>
+        <w:spacing w:after="0"/>
+        <w:rPr>
+          <w:rFonts w:ascii="Consolas" w:hAnsi="Consolas"/>
+          <w:sz w:val="18"/>
+        </w:rPr>
+      </w:pPr>
+      <w:r>
+        <w:rPr>
+          <w:rFonts w:ascii="Consolas" w:hAnsi="Consolas"/>
+          <w:sz w:val="18"/>
+        </w:rPr>
+        <w:t xml:space="preserve">                 </w:t>
+      </w:r>
+      <w:proofErr w:type="spellStart"/>
+      <w:r>
+        <w:rPr>
+          <w:rFonts w:ascii="Consolas" w:hAnsi="Consolas"/>
+          <w:sz w:val="18"/>
+        </w:rPr>
+        <w:t>return</w:t>
+      </w:r>
+      <w:proofErr w:type="spellEnd"/>
+      <w:r>
+        <w:rPr>
+          <w:rFonts w:ascii="Consolas" w:hAnsi="Consolas"/>
+          <w:sz w:val="18"/>
+        </w:rPr>
+        <w:t xml:space="preserve"> PENA_INOCENCIA;</w:t>
+      </w:r>
+    </w:p>
+    <w:p>
+      <w:pPr>
+        <w:spacing w:after="0"/>
+        <w:rPr>
+          <w:rFonts w:ascii="Consolas" w:hAnsi="Consolas"/>
+          <w:sz w:val="18"/>
+        </w:rPr>
+      </w:pPr>
+      <w:r>
+        <w:rPr>
+          <w:rFonts w:ascii="Consolas" w:hAnsi="Consolas"/>
+          <w:sz w:val="18"/>
+        </w:rPr>
+        <w:t xml:space="preserve">                 }</w:t>
+      </w:r>
+    </w:p>
+    <w:p>
+      <w:pPr>
+        <w:spacing w:after="0"/>
+        <w:rPr>
+          <w:rFonts w:ascii="Consolas" w:hAnsi="Consolas"/>
+          <w:sz w:val="18"/>
+        </w:rPr>
+      </w:pPr>
+      <w:r>
+        <w:rPr>
+          <w:rFonts w:ascii="Consolas" w:hAnsi="Consolas"/>
+          <w:sz w:val="18"/>
+        </w:rPr>
+        <w:t xml:space="preserve">       } </w:t>
+      </w:r>
+      <w:proofErr w:type="spellStart"/>
+      <w:r>
+        <w:rPr>
+          <w:rFonts w:ascii="Consolas" w:hAnsi="Consolas"/>
+          <w:sz w:val="18"/>
+        </w:rPr>
+        <w:t>else</w:t>
+      </w:r>
+      <w:proofErr w:type="spellEnd"/>
+      <w:r>
+        <w:rPr>
+          <w:rFonts w:ascii="Consolas" w:hAnsi="Consolas"/>
+          <w:sz w:val="18"/>
+        </w:rPr>
+        <w:t xml:space="preserve"> {</w:t>
+      </w:r>
+    </w:p>
+    <w:p>
+      <w:pPr>
+        <w:spacing w:after="0"/>
+        <w:rPr>
+          <w:rFonts w:ascii="Consolas" w:hAnsi="Consolas"/>
+          <w:sz w:val="18"/>
+        </w:rPr>
+      </w:pPr>
+      <w:r>
+        <w:rPr>
+          <w:rFonts w:ascii="Consolas" w:hAnsi="Consolas"/>
+          <w:sz w:val="18"/>
+        </w:rPr>
+        <w:t xml:space="preserve">                </w:t>
+      </w:r>
+      <w:proofErr w:type="spellStart"/>
+      <w:r>
+        <w:rPr>
+          <w:rFonts w:ascii="Consolas" w:hAnsi="Consolas"/>
+          <w:sz w:val="18"/>
+        </w:rPr>
+        <w:t>if</w:t>
+      </w:r>
+      <w:proofErr w:type="spellEnd"/>
+      <w:r>
+        <w:rPr>
+          <w:rFonts w:ascii="Consolas" w:hAnsi="Consolas"/>
+          <w:sz w:val="18"/>
+        </w:rPr>
+        <w:t xml:space="preserve"> (</w:t>
+      </w:r>
+      <w:proofErr w:type="spellStart"/>
+      <w:r>
+        <w:rPr>
+          <w:rFonts w:ascii="Consolas" w:hAnsi="Consolas"/>
+          <w:sz w:val="18"/>
+        </w:rPr>
+        <w:t>respostaPrisioneiroB</w:t>
+      </w:r>
+      <w:proofErr w:type="spellEnd"/>
+      <w:r>
+        <w:rPr>
+          <w:rFonts w:ascii="Consolas" w:hAnsi="Consolas"/>
+          <w:sz w:val="18"/>
+        </w:rPr>
+        <w:t xml:space="preserve"> == </w:t>
+      </w:r>
+      <w:proofErr w:type="spellStart"/>
+      <w:r>
+        <w:rPr>
+          <w:rFonts w:ascii="Consolas" w:hAnsi="Consolas"/>
+          <w:sz w:val="18"/>
+        </w:rPr>
+        <w:t>Resposta.DELACAO</w:t>
+      </w:r>
+      <w:proofErr w:type="spellEnd"/>
+      <w:r>
+        <w:rPr>
+          <w:rFonts w:ascii="Consolas" w:hAnsi="Consolas"/>
+          <w:sz w:val="18"/>
+        </w:rPr>
+        <w:t>) {</w:t>
+      </w:r>
+    </w:p>
+    <w:p>
+      <w:pPr>
+        <w:spacing w:after="0"/>
+        <w:rPr>
+          <w:rFonts w:ascii="Consolas" w:hAnsi="Consolas"/>
+          <w:sz w:val="18"/>
+        </w:rPr>
+      </w:pPr>
+      <w:r>
+        <w:rPr>
+          <w:rFonts w:ascii="Consolas" w:hAnsi="Consolas"/>
+          <w:sz w:val="18"/>
+        </w:rPr>
+        <w:t xml:space="preserve">                    </w:t>
+      </w:r>
+      <w:proofErr w:type="spellStart"/>
+      <w:r>
+        <w:rPr>
+          <w:rFonts w:ascii="Consolas" w:hAnsi="Consolas"/>
+          <w:sz w:val="18"/>
+        </w:rPr>
+        <w:t>return</w:t>
+      </w:r>
+      <w:proofErr w:type="spellEnd"/>
+      <w:r>
+        <w:rPr>
+          <w:rFonts w:ascii="Consolas" w:hAnsi="Consolas"/>
+          <w:sz w:val="18"/>
+        </w:rPr>
+        <w:t xml:space="preserve"> PENA_CONDENACAO_INDIVIDUAL;</w:t>
+      </w:r>
+    </w:p>
+    <w:p>
+      <w:pPr>
+        <w:spacing w:after="0"/>
+        <w:rPr>
+          <w:rFonts w:ascii="Consolas" w:hAnsi="Consolas"/>
+          <w:sz w:val="18"/>
+        </w:rPr>
+      </w:pPr>
+      <w:r>
+        <w:rPr>
+          <w:rFonts w:ascii="Consolas" w:hAnsi="Consolas"/>
+          <w:sz w:val="18"/>
+        </w:rPr>
+        <w:t xml:space="preserve">                } </w:t>
+      </w:r>
+      <w:proofErr w:type="spellStart"/>
+      <w:r>
+        <w:rPr>
+          <w:rFonts w:ascii="Consolas" w:hAnsi="Consolas"/>
+          <w:sz w:val="18"/>
+        </w:rPr>
+        <w:t>else</w:t>
+      </w:r>
+      <w:proofErr w:type="spellEnd"/>
+      <w:r>
+        <w:rPr>
+          <w:rFonts w:ascii="Consolas" w:hAnsi="Consolas"/>
+          <w:sz w:val="18"/>
+        </w:rPr>
+        <w:t xml:space="preserve"> {</w:t>
+      </w:r>
+    </w:p>
+    <w:p>
+      <w:pPr>
+        <w:spacing w:after="0"/>
+        <w:rPr>
+          <w:rFonts w:ascii="Consolas" w:hAnsi="Consolas"/>
+          <w:sz w:val="18"/>
+        </w:rPr>
+      </w:pPr>
+      <w:r>
+        <w:rPr>
+          <w:rFonts w:ascii="Consolas" w:hAnsi="Consolas"/>
+          <w:sz w:val="18"/>
+        </w:rPr>
+        <w:t xml:space="preserve">                         </w:t>
+      </w:r>
+      <w:proofErr w:type="spellStart"/>
+      <w:r>
+        <w:rPr>
+          <w:rFonts w:ascii="Consolas" w:hAnsi="Consolas"/>
+          <w:sz w:val="18"/>
+        </w:rPr>
+        <w:t>return</w:t>
+      </w:r>
+      <w:proofErr w:type="spellEnd"/>
+      <w:r>
+        <w:rPr>
+          <w:rFonts w:ascii="Consolas" w:hAnsi="Consolas"/>
+          <w:sz w:val="18"/>
+        </w:rPr>
+        <w:t xml:space="preserve"> PENA_CONDENACAO_CUMPLICES;</w:t>
+      </w:r>
+    </w:p>
+    <w:p>
+      <w:pPr>
+        <w:spacing w:after="0"/>
+        <w:rPr>
+          <w:rFonts w:ascii="Consolas" w:hAnsi="Consolas"/>
+          <w:sz w:val="18"/>
+        </w:rPr>
+      </w:pPr>
+      <w:r>
+        <w:rPr>
+          <w:rFonts w:ascii="Consolas" w:hAnsi="Consolas"/>
+          <w:sz w:val="18"/>
+        </w:rPr>
+        <w:t xml:space="preserve">                        }</w:t>
+      </w:r>
+    </w:p>
+    <w:p>
+      <w:pPr>
+        <w:spacing w:after="0"/>
+        <w:rPr>
+          <w:rFonts w:ascii="Consolas" w:hAnsi="Consolas"/>
+          <w:sz w:val="18"/>
+        </w:rPr>
+      </w:pPr>
+      <w:r>
+        <w:rPr>
+          <w:rFonts w:ascii="Consolas" w:hAnsi="Consolas"/>
+          <w:sz w:val="18"/>
+        </w:rPr>
+        <w:t xml:space="preserve">                }</w:t>
+      </w:r>
+    </w:p>
+    <w:p>
+      <w:pPr>
+        <w:spacing w:after="0"/>
+        <w:rPr>
+          <w:rFonts w:ascii="Consolas" w:hAnsi="Consolas"/>
+          <w:sz w:val="18"/>
+        </w:rPr>
+      </w:pPr>
+      <w:r>
+        <w:rPr>
+          <w:rFonts w:ascii="Consolas" w:hAnsi="Consolas"/>
+          <w:sz w:val="18"/>
+        </w:rPr>
+        <w:t xml:space="preserve">     }</w:t>
+      </w:r>
+    </w:p>
+    <w:p>
+      <w:pPr>
+        <w:spacing w:after="0"/>
+        <w:rPr>
+          <w:rFonts w:ascii="Consolas" w:hAnsi="Consolas"/>
+          <w:sz w:val="18"/>
+        </w:rPr>
+      </w:pPr>
+      <w:r>
+        <w:rPr>
+          <w:rFonts w:ascii="Consolas" w:hAnsi="Consolas"/>
+          <w:sz w:val="18"/>
+        </w:rPr>
+        <w:t>}</w:t>
+      </w:r>
+    </w:p>
+    <w:p>
+      <w:pPr>
+        <w:spacing w:after="0"/>
+        <w:rPr>
+          <w:rFonts w:ascii="Consolas" w:hAnsi="Consolas"/>
+          <w:sz w:val="18"/>
+        </w:rPr>
+      </w:pPr>
+    </w:p>
+    <w:p>
+      <w:pPr>
+        <w:spacing w:after="0"/>
+        <w:rPr>
+          <w:rFonts w:ascii="Consolas" w:hAnsi="Consolas"/>
+          <w:sz w:val="18"/>
+        </w:rPr>
+      </w:pPr>
+    </w:p>
+    <w:p>
+      <w:pPr>
+        <w:spacing w:after="0"/>
+        <w:rPr>
+          <w:rFonts w:ascii="Consolas" w:hAnsi="Consolas"/>
+          <w:sz w:val="18"/>
+        </w:rPr>
+      </w:pPr>
+    </w:p>
+    <w:p>
+      <w:pPr>
+        <w:spacing w:after="0"/>
+        <w:rPr>
+          <w:rFonts w:ascii="Consolas" w:hAnsi="Consolas"/>
+          <w:sz w:val="18"/>
+        </w:rPr>
+      </w:pPr>
+    </w:p>
+    <w:p>
+      <w:pPr>
+        <w:spacing w:after="0"/>
+        <w:rPr>
+          <w:rFonts w:ascii="Consolas" w:hAnsi="Consolas"/>
+          <w:sz w:val="18"/>
+        </w:rPr>
+      </w:pPr>
+      <w:r>
+        <w:rPr>
+          <w:rFonts w:ascii="Consolas" w:hAnsi="Consolas"/>
+          <w:sz w:val="18"/>
+        </w:rPr>
+        <w:t>Resposta.java</w:t>
+      </w:r>
+    </w:p>
+    <w:p>
+      <w:pPr>
+        <w:spacing w:after="0"/>
+        <w:rPr>
+          <w:rFonts w:ascii="Consolas" w:hAnsi="Consolas"/>
+          <w:sz w:val="18"/>
+        </w:rPr>
+      </w:pPr>
+    </w:p>
+    <w:p>
+      <w:pPr>
+        <w:spacing w:after="0"/>
+        <w:rPr>
+          <w:rFonts w:ascii="Consolas" w:hAnsi="Consolas"/>
+          <w:sz w:val="18"/>
+        </w:rPr>
+      </w:pPr>
+      <w:proofErr w:type="spellStart"/>
+      <w:r>
+        <w:rPr>
+          <w:rFonts w:ascii="Consolas" w:hAnsi="Consolas"/>
+          <w:sz w:val="18"/>
+        </w:rPr>
+        <w:t>public</w:t>
+      </w:r>
+      <w:proofErr w:type="spellEnd"/>
+      <w:r>
+        <w:rPr>
+          <w:rFonts w:ascii="Consolas" w:hAnsi="Consolas"/>
+          <w:sz w:val="18"/>
+        </w:rPr>
+        <w:t xml:space="preserve"> </w:t>
+      </w:r>
+      <w:proofErr w:type="spellStart"/>
+      <w:r>
+        <w:rPr>
+          <w:rFonts w:ascii="Consolas" w:hAnsi="Consolas"/>
+          <w:sz w:val="18"/>
+        </w:rPr>
+        <w:t>enum</w:t>
+      </w:r>
+      <w:proofErr w:type="spellEnd"/>
+      <w:r>
+        <w:rPr>
+          <w:rFonts w:ascii="Consolas" w:hAnsi="Consolas"/>
+          <w:sz w:val="18"/>
+        </w:rPr>
+        <w:t xml:space="preserve"> Resposta {</w:t>
+      </w:r>
+    </w:p>
+    <w:p>
+      <w:pPr>
+        <w:spacing w:after="0"/>
+        <w:rPr>
+          <w:rFonts w:ascii="Consolas" w:hAnsi="Consolas"/>
+          <w:sz w:val="18"/>
+        </w:rPr>
+      </w:pPr>
+      <w:r>
+        <w:rPr>
+          <w:rFonts w:ascii="Consolas" w:hAnsi="Consolas"/>
+          <w:sz w:val="18"/>
+        </w:rPr>
+        <w:tab/>
+        <w:t>NEGACAO, DELACAO</w:t>
+      </w:r>
+    </w:p>
+    <w:p>
+      <w:pPr>
+        <w:spacing w:after="0"/>
+        <w:rPr>
+          <w:rFonts w:ascii="Consolas" w:hAnsi="Consolas"/>
+          <w:sz w:val="18"/>
+        </w:rPr>
+      </w:pPr>
+      <w:r>
+        <w:rPr>
+          <w:rFonts w:ascii="Consolas" w:hAnsi="Consolas"/>
+          <w:sz w:val="18"/>
+        </w:rPr>
+        <w:t>}</w:t>
+      </w:r>
+    </w:p>
+    <w:p>
+      <w:pPr>
+        <w:spacing w:after="0"/>
+        <w:rPr>
+          <w:rFonts w:ascii="Consolas" w:hAnsi="Consolas"/>
+          <w:sz w:val="18"/>
+        </w:rPr>
+      </w:pPr>
+    </w:p>
+    <w:p>
+      <w:pPr>
+        <w:spacing w:after="0"/>
+        <w:rPr>
+          <w:rFonts w:ascii="Consolas" w:hAnsi="Consolas"/>
+          <w:sz w:val="18"/>
+        </w:rPr>
+      </w:pPr>
+    </w:p>
+    <w:p>
+      <w:pPr>
+        <w:spacing w:after="0"/>
+        <w:rPr>
+          <w:rFonts w:ascii="Consolas" w:hAnsi="Consolas"/>
+          <w:sz w:val="18"/>
+        </w:rPr>
+      </w:pPr>
+    </w:p>
+    <w:p>
+      <w:pPr>
+        <w:spacing w:after="0"/>
+        <w:rPr>
+          <w:rFonts w:ascii="Consolas" w:hAnsi="Consolas"/>
+          <w:sz w:val="18"/>
+        </w:rPr>
+      </w:pPr>
+    </w:p>
+    <w:p>
+      <w:pPr>
+        <w:spacing w:after="0"/>
+        <w:rPr>
+          <w:rFonts w:ascii="Consolas" w:hAnsi="Consolas"/>
+          <w:sz w:val="18"/>
+        </w:rPr>
+      </w:pPr>
+    </w:p>
+    <w:p>
+      <w:pPr>
+        <w:spacing w:after="0"/>
+        <w:rPr>
+          <w:rFonts w:ascii="Consolas" w:hAnsi="Consolas"/>
+          <w:sz w:val="18"/>
+        </w:rPr>
+      </w:pPr>
+    </w:p>
+    <w:p>
+      <w:pPr>
+        <w:spacing w:after="0"/>
+        <w:rPr>
+          <w:rFonts w:ascii="Consolas" w:hAnsi="Consolas"/>
+          <w:sz w:val="18"/>
+        </w:rPr>
+      </w:pPr>
+      <w:r>
+        <w:rPr>
+          <w:rFonts w:ascii="Consolas" w:hAnsi="Consolas"/>
+          <w:sz w:val="18"/>
+        </w:rPr>
+        <w:t>JulgamentoPrisioneiroTest.java</w:t>
+      </w:r>
+    </w:p>
+    <w:p>
+      <w:pPr>
+        <w:spacing w:after="0"/>
+        <w:rPr>
+          <w:rFonts w:ascii="Consolas" w:hAnsi="Consolas"/>
+          <w:sz w:val="18"/>
+        </w:rPr>
+      </w:pPr>
+    </w:p>
+    <w:p>
+      <w:pPr>
+        <w:spacing w:after="0"/>
+        <w:rPr>
+          <w:rFonts w:ascii="Consolas" w:hAnsi="Consolas"/>
+          <w:sz w:val="18"/>
+        </w:rPr>
+      </w:pPr>
+    </w:p>
+    <w:p>
+      <w:pPr>
+        <w:spacing w:after="0"/>
+        <w:rPr>
+          <w:rFonts w:ascii="Consolas" w:hAnsi="Consolas"/>
+          <w:sz w:val="18"/>
+        </w:rPr>
+      </w:pPr>
+      <w:proofErr w:type="spellStart"/>
+      <w:r>
+        <w:rPr>
+          <w:rFonts w:ascii="Consolas" w:hAnsi="Consolas"/>
+          <w:sz w:val="18"/>
+        </w:rPr>
+        <w:t>import</w:t>
+      </w:r>
+      <w:proofErr w:type="spellEnd"/>
+      <w:r>
+        <w:rPr>
+          <w:rFonts w:ascii="Consolas" w:hAnsi="Consolas"/>
+          <w:sz w:val="18"/>
+        </w:rPr>
+        <w:t xml:space="preserve"> </w:t>
+      </w:r>
+      <w:proofErr w:type="spellStart"/>
+      <w:r>
+        <w:rPr>
+          <w:rFonts w:ascii="Consolas" w:hAnsi="Consolas"/>
+          <w:sz w:val="18"/>
+        </w:rPr>
+        <w:t>static</w:t>
+      </w:r>
+      <w:proofErr w:type="spellEnd"/>
+      <w:r>
+        <w:rPr>
+          <w:rFonts w:ascii="Consolas" w:hAnsi="Consolas"/>
+          <w:sz w:val="18"/>
+        </w:rPr>
+        <w:t xml:space="preserve"> </w:t>
+      </w:r>
+      <w:proofErr w:type="spellStart"/>
+      <w:proofErr w:type="gramStart"/>
+      <w:r>
+        <w:rPr>
+          <w:rFonts w:ascii="Consolas" w:hAnsi="Consolas"/>
+          <w:sz w:val="18"/>
+        </w:rPr>
+        <w:t>org.junit</w:t>
+      </w:r>
+      <w:proofErr w:type="gramEnd"/>
+      <w:r>
+        <w:rPr>
+          <w:rFonts w:ascii="Consolas" w:hAnsi="Consolas"/>
+          <w:sz w:val="18"/>
+        </w:rPr>
+        <w:t>.Assert.assertNotNull</w:t>
+      </w:r>
+      <w:proofErr w:type="spellEnd"/>
+      <w:r>
+        <w:rPr>
+          <w:rFonts w:ascii="Consolas" w:hAnsi="Consolas"/>
+          <w:sz w:val="18"/>
+        </w:rPr>
+        <w:t>;</w:t>
+      </w:r>
+    </w:p>
+    <w:p>
+      <w:pPr>
+        <w:spacing w:after="0"/>
+        <w:rPr>
+          <w:rFonts w:ascii="Consolas" w:hAnsi="Consolas"/>
+          <w:sz w:val="18"/>
+        </w:rPr>
+      </w:pPr>
+      <w:proofErr w:type="spellStart"/>
+      <w:r>
+        <w:rPr>
+          <w:rFonts w:ascii="Consolas" w:hAnsi="Consolas"/>
+          <w:sz w:val="18"/>
+        </w:rPr>
+        <w:t>import</w:t>
+      </w:r>
+      <w:proofErr w:type="spellEnd"/>
+      <w:r>
+        <w:rPr>
+          <w:rFonts w:ascii="Consolas" w:hAnsi="Consolas"/>
+          <w:sz w:val="18"/>
+        </w:rPr>
+        <w:t xml:space="preserve"> </w:t>
+      </w:r>
+      <w:proofErr w:type="spellStart"/>
+      <w:r>
+        <w:rPr>
+          <w:rFonts w:ascii="Consolas" w:hAnsi="Consolas"/>
+          <w:sz w:val="18"/>
+        </w:rPr>
+        <w:t>static</w:t>
+      </w:r>
+      <w:proofErr w:type="spellEnd"/>
+      <w:r>
+        <w:rPr>
+          <w:rFonts w:ascii="Consolas" w:hAnsi="Consolas"/>
+          <w:sz w:val="18"/>
+        </w:rPr>
+        <w:t xml:space="preserve"> </w:t>
+      </w:r>
+      <w:proofErr w:type="spellStart"/>
+      <w:proofErr w:type="gramStart"/>
+      <w:r>
+        <w:rPr>
+          <w:rFonts w:ascii="Consolas" w:hAnsi="Consolas"/>
+          <w:sz w:val="18"/>
+        </w:rPr>
+        <w:t>org.junit.jupiter.api.Assertions.assertEquals</w:t>
+      </w:r>
+      <w:proofErr w:type="spellEnd"/>
+      <w:proofErr w:type="gramEnd"/>
+      <w:r>
+        <w:rPr>
+          <w:rFonts w:ascii="Consolas" w:hAnsi="Consolas"/>
+          <w:sz w:val="18"/>
+        </w:rPr>
+        <w:t>;</w:t>
+      </w:r>
+    </w:p>
+    <w:p>
+      <w:pPr>
+        <w:spacing w:after="0"/>
+        <w:rPr>
+          <w:rFonts w:ascii="Consolas" w:hAnsi="Consolas"/>
+          <w:sz w:val="18"/>
+        </w:rPr>
+      </w:pPr>
+    </w:p>
+    <w:p>
+      <w:pPr>
+        <w:spacing w:after="0"/>
+        <w:rPr>
+          <w:rFonts w:ascii="Consolas" w:hAnsi="Consolas"/>
+          <w:sz w:val="18"/>
+        </w:rPr>
+      </w:pPr>
+      <w:proofErr w:type="spellStart"/>
+      <w:r>
+        <w:rPr>
+          <w:rFonts w:ascii="Consolas" w:hAnsi="Consolas"/>
+          <w:sz w:val="18"/>
+        </w:rPr>
+        <w:t>import</w:t>
+      </w:r>
+      <w:proofErr w:type="spellEnd"/>
+      <w:r>
+        <w:rPr>
+          <w:rFonts w:ascii="Consolas" w:hAnsi="Consolas"/>
+          <w:sz w:val="18"/>
+        </w:rPr>
+        <w:t xml:space="preserve"> </w:t>
+      </w:r>
+      <w:proofErr w:type="spellStart"/>
+      <w:proofErr w:type="gramStart"/>
+      <w:r>
+        <w:rPr>
+          <w:rFonts w:ascii="Consolas" w:hAnsi="Consolas"/>
+          <w:sz w:val="18"/>
+        </w:rPr>
+        <w:t>org.junit.jupiter.api.Test</w:t>
+      </w:r>
+      <w:proofErr w:type="spellEnd"/>
+      <w:proofErr w:type="gramEnd"/>
+      <w:r>
+        <w:rPr>
+          <w:rFonts w:ascii="Consolas" w:hAnsi="Consolas"/>
+          <w:sz w:val="18"/>
+        </w:rPr>
+        <w:t>;</w:t>
+      </w:r>
+    </w:p>
+    <w:p>
+      <w:pPr>
+        <w:spacing w:after="0"/>
+        <w:rPr>
+          <w:rFonts w:ascii="Consolas" w:hAnsi="Consolas"/>
+          <w:sz w:val="18"/>
+        </w:rPr>
+      </w:pPr>
+    </w:p>
+    <w:p>
+      <w:pPr>
+        <w:spacing w:after="0"/>
+        <w:rPr>
+          <w:rFonts w:ascii="Consolas" w:hAnsi="Consolas"/>
+          <w:sz w:val="18"/>
+        </w:rPr>
+      </w:pPr>
+      <w:proofErr w:type="spellStart"/>
+      <w:r>
+        <w:rPr>
+          <w:rFonts w:ascii="Consolas" w:hAnsi="Consolas"/>
+          <w:sz w:val="18"/>
+        </w:rPr>
+        <w:t>import</w:t>
+      </w:r>
+      <w:proofErr w:type="spellEnd"/>
+      <w:r>
+        <w:rPr>
+          <w:rFonts w:ascii="Consolas" w:hAnsi="Consolas"/>
+          <w:sz w:val="18"/>
+        </w:rPr>
+        <w:t xml:space="preserve"> </w:t>
+      </w:r>
+      <w:proofErr w:type="spellStart"/>
+      <w:r>
+        <w:rPr>
+          <w:rFonts w:ascii="Consolas" w:hAnsi="Consolas"/>
+          <w:sz w:val="18"/>
+        </w:rPr>
+        <w:t>JulgamentoPrisioneiro.Resposta</w:t>
+      </w:r>
+      <w:proofErr w:type="spellEnd"/>
+      <w:r>
+        <w:rPr>
+          <w:rFonts w:ascii="Consolas" w:hAnsi="Consolas"/>
+          <w:sz w:val="18"/>
+        </w:rPr>
+        <w:t>;</w:t>
+      </w:r>
+    </w:p>
+    <w:p>
+      <w:pPr>
+        <w:spacing w:after="0"/>
+        <w:rPr>
+          <w:rFonts w:ascii="Consolas" w:hAnsi="Consolas"/>
+          <w:sz w:val="18"/>
+        </w:rPr>
+      </w:pPr>
+    </w:p>
+    <w:p>
+      <w:pPr>
+        <w:spacing w:after="0"/>
+        <w:rPr>
+          <w:rFonts w:ascii="Consolas" w:hAnsi="Consolas"/>
+          <w:sz w:val="18"/>
+        </w:rPr>
+      </w:pPr>
+      <w:proofErr w:type="spellStart"/>
+      <w:r>
+        <w:rPr>
+          <w:rFonts w:ascii="Consolas" w:hAnsi="Consolas"/>
+          <w:sz w:val="18"/>
+        </w:rPr>
+        <w:t>class</w:t>
+      </w:r>
+      <w:proofErr w:type="spellEnd"/>
+      <w:r>
+        <w:rPr>
+          <w:rFonts w:ascii="Consolas" w:hAnsi="Consolas"/>
+          <w:sz w:val="18"/>
+        </w:rPr>
+        <w:t xml:space="preserve"> </w:t>
+      </w:r>
+      <w:proofErr w:type="spellStart"/>
+      <w:r>
+        <w:rPr>
+          <w:rFonts w:ascii="Consolas" w:hAnsi="Consolas"/>
+          <w:sz w:val="18"/>
+        </w:rPr>
+        <w:t>JulgamentoPrisioneiroTest</w:t>
+      </w:r>
+      <w:proofErr w:type="spellEnd"/>
+      <w:r>
+        <w:rPr>
+          <w:rFonts w:ascii="Consolas" w:hAnsi="Consolas"/>
+          <w:sz w:val="18"/>
+        </w:rPr>
+        <w:t xml:space="preserve"> {</w:t>
+      </w:r>
+    </w:p>
+    <w:p>
+      <w:pPr>
+        <w:spacing w:after="0"/>
+        <w:rPr>
+          <w:rFonts w:ascii="Consolas" w:hAnsi="Consolas"/>
+          <w:sz w:val="18"/>
+        </w:rPr>
+      </w:pPr>
+    </w:p>
+    <w:p>
+      <w:pPr>
+        <w:spacing w:after="0"/>
+        <w:rPr>
+          <w:rFonts w:ascii="Consolas" w:hAnsi="Consolas"/>
+          <w:sz w:val="18"/>
+        </w:rPr>
+      </w:pPr>
+      <w:r>
+        <w:rPr>
+          <w:rFonts w:ascii="Consolas" w:hAnsi="Consolas"/>
+          <w:sz w:val="18"/>
+        </w:rPr>
+        <w:tab/>
+        <w:t>@Test</w:t>
+      </w:r>
+    </w:p>
+    <w:p>
+      <w:pPr>
+        <w:spacing w:after="0"/>
+        <w:rPr>
+          <w:rFonts w:ascii="Consolas" w:hAnsi="Consolas"/>
+          <w:sz w:val="18"/>
+        </w:rPr>
+      </w:pPr>
+      <w:r>
+        <w:rPr>
+          <w:rFonts w:ascii="Consolas" w:hAnsi="Consolas"/>
+          <w:sz w:val="18"/>
+        </w:rPr>
+        <w:tab/>
+      </w:r>
+      <w:proofErr w:type="spellStart"/>
+      <w:r>
+        <w:rPr>
+          <w:rFonts w:ascii="Consolas" w:hAnsi="Consolas"/>
+          <w:sz w:val="18"/>
+        </w:rPr>
+        <w:t>void</w:t>
+      </w:r>
+      <w:proofErr w:type="spellEnd"/>
+      <w:r>
+        <w:rPr>
+          <w:rFonts w:ascii="Consolas" w:hAnsi="Consolas"/>
+          <w:sz w:val="18"/>
+        </w:rPr>
+        <w:t xml:space="preserve"> </w:t>
+      </w:r>
+      <w:proofErr w:type="spellStart"/>
+      <w:proofErr w:type="gramStart"/>
+      <w:r>
+        <w:rPr>
+          <w:rFonts w:ascii="Consolas" w:hAnsi="Consolas"/>
+          <w:sz w:val="18"/>
+        </w:rPr>
+        <w:t>testJulgamento</w:t>
+      </w:r>
+      <w:proofErr w:type="spellEnd"/>
+      <w:r>
+        <w:rPr>
+          <w:rFonts w:ascii="Consolas" w:hAnsi="Consolas"/>
+          <w:sz w:val="18"/>
+        </w:rPr>
+        <w:t>(</w:t>
+      </w:r>
+      <w:proofErr w:type="gramEnd"/>
+      <w:r>
+        <w:rPr>
+          <w:rFonts w:ascii="Consolas" w:hAnsi="Consolas"/>
+          <w:sz w:val="18"/>
+        </w:rPr>
+        <w:t>) {</w:t>
+      </w:r>
+    </w:p>
+    <w:p>
+      <w:pPr>
+        <w:spacing w:after="0"/>
+        <w:rPr>
+          <w:rFonts w:ascii="Consolas" w:hAnsi="Consolas"/>
+          <w:sz w:val="18"/>
+        </w:rPr>
+      </w:pPr>
+      <w:r>
+        <w:rPr>
+          <w:rFonts w:ascii="Consolas" w:hAnsi="Consolas"/>
+          <w:sz w:val="18"/>
+        </w:rPr>
+        <w:tab/>
+      </w:r>
+      <w:r>
+        <w:rPr>
+          <w:rFonts w:ascii="Consolas" w:hAnsi="Consolas"/>
+          <w:sz w:val="18"/>
+        </w:rPr>
+        <w:tab/>
+        <w:t xml:space="preserve">Resposta </w:t>
+      </w:r>
+      <w:proofErr w:type="spellStart"/>
+      <w:r>
+        <w:rPr>
+          <w:rFonts w:ascii="Consolas" w:hAnsi="Consolas"/>
+          <w:sz w:val="18"/>
+        </w:rPr>
+        <w:t>respSuspeitoA</w:t>
+      </w:r>
+      <w:proofErr w:type="spellEnd"/>
+      <w:r>
+        <w:rPr>
+          <w:rFonts w:ascii="Consolas" w:hAnsi="Consolas"/>
+          <w:sz w:val="18"/>
+        </w:rPr>
+        <w:t xml:space="preserve"> = </w:t>
+      </w:r>
+      <w:proofErr w:type="spellStart"/>
+      <w:r>
+        <w:rPr>
+          <w:rFonts w:ascii="Consolas" w:hAnsi="Consolas"/>
+          <w:sz w:val="18"/>
+        </w:rPr>
+        <w:t>Resposta.DELACAO</w:t>
+      </w:r>
+      <w:proofErr w:type="spellEnd"/>
+      <w:r>
+        <w:rPr>
+          <w:rFonts w:ascii="Consolas" w:hAnsi="Consolas"/>
+          <w:sz w:val="18"/>
+        </w:rPr>
+        <w:t>;</w:t>
+      </w:r>
+    </w:p>
+    <w:p>
+      <w:pPr>
+        <w:spacing w:after="0"/>
+        <w:rPr>
+          <w:rFonts w:ascii="Consolas" w:hAnsi="Consolas"/>
+          <w:sz w:val="18"/>
+        </w:rPr>
+      </w:pPr>
+      <w:r>
+        <w:rPr>
+          <w:rFonts w:ascii="Consolas" w:hAnsi="Consolas"/>
+          <w:sz w:val="18"/>
+        </w:rPr>
+        <w:tab/>
+      </w:r>
+      <w:r>
+        <w:rPr>
+          <w:rFonts w:ascii="Consolas" w:hAnsi="Consolas"/>
+          <w:sz w:val="18"/>
+        </w:rPr>
+        <w:tab/>
+        <w:t xml:space="preserve">Resposta </w:t>
+      </w:r>
+      <w:proofErr w:type="spellStart"/>
+      <w:r>
+        <w:rPr>
+          <w:rFonts w:ascii="Consolas" w:hAnsi="Consolas"/>
+          <w:sz w:val="18"/>
+        </w:rPr>
+        <w:t>respSuspeitoB</w:t>
+      </w:r>
+      <w:proofErr w:type="spellEnd"/>
+      <w:r>
+        <w:rPr>
+          <w:rFonts w:ascii="Consolas" w:hAnsi="Consolas"/>
+          <w:sz w:val="18"/>
+        </w:rPr>
+        <w:t xml:space="preserve"> = </w:t>
+      </w:r>
+      <w:proofErr w:type="spellStart"/>
+      <w:r>
+        <w:rPr>
+          <w:rFonts w:ascii="Consolas" w:hAnsi="Consolas"/>
+          <w:sz w:val="18"/>
+        </w:rPr>
+        <w:t>Resposta.DELACAO</w:t>
+      </w:r>
+      <w:proofErr w:type="spellEnd"/>
+      <w:r>
+        <w:rPr>
+          <w:rFonts w:ascii="Consolas" w:hAnsi="Consolas"/>
+          <w:sz w:val="18"/>
+        </w:rPr>
+        <w:t>;</w:t>
+      </w:r>
+    </w:p>
+    <w:p>
+      <w:pPr>
+        <w:spacing w:after="0"/>
+        <w:rPr>
+          <w:rFonts w:ascii="Consolas" w:hAnsi="Consolas"/>
+          <w:sz w:val="18"/>
+        </w:rPr>
+      </w:pPr>
+      <w:r>
+        <w:rPr>
+          <w:rFonts w:ascii="Consolas" w:hAnsi="Consolas"/>
+          <w:sz w:val="18"/>
+        </w:rPr>
+        <w:tab/>
+      </w:r>
+      <w:r>
+        <w:rPr>
+          <w:rFonts w:ascii="Consolas" w:hAnsi="Consolas"/>
+          <w:sz w:val="18"/>
+        </w:rPr>
+        <w:tab/>
+      </w:r>
+    </w:p>
+    <w:p>
+      <w:pPr>
+        <w:spacing w:after="0"/>
+        <w:rPr>
+          <w:rFonts w:ascii="Consolas" w:hAnsi="Consolas"/>
+          <w:sz w:val="18"/>
+        </w:rPr>
+      </w:pPr>
+      <w:r>
+        <w:rPr>
+          <w:rFonts w:ascii="Consolas" w:hAnsi="Consolas"/>
+          <w:sz w:val="18"/>
+        </w:rPr>
+        <w:tab/>
+      </w:r>
+      <w:r>
+        <w:rPr>
+          <w:rFonts w:ascii="Consolas" w:hAnsi="Consolas"/>
+          <w:sz w:val="18"/>
+        </w:rPr>
+        <w:tab/>
+      </w:r>
+      <w:proofErr w:type="spellStart"/>
+      <w:r>
+        <w:rPr>
+          <w:rFonts w:ascii="Consolas" w:hAnsi="Consolas"/>
+          <w:sz w:val="18"/>
+        </w:rPr>
+        <w:t>JulgamentoPrisioneiro</w:t>
+      </w:r>
+      <w:proofErr w:type="spellEnd"/>
+      <w:r>
+        <w:rPr>
+          <w:rFonts w:ascii="Consolas" w:hAnsi="Consolas"/>
+          <w:sz w:val="18"/>
+        </w:rPr>
+        <w:t xml:space="preserve"> </w:t>
+      </w:r>
+      <w:proofErr w:type="spellStart"/>
+      <w:r>
+        <w:rPr>
+          <w:rFonts w:ascii="Consolas" w:hAnsi="Consolas"/>
+          <w:sz w:val="18"/>
+        </w:rPr>
+        <w:t>jp</w:t>
+      </w:r>
+      <w:proofErr w:type="spellEnd"/>
+      <w:r>
+        <w:rPr>
+          <w:rFonts w:ascii="Consolas" w:hAnsi="Consolas"/>
+          <w:sz w:val="18"/>
+        </w:rPr>
+        <w:t xml:space="preserve"> = new </w:t>
+      </w:r>
+      <w:proofErr w:type="spellStart"/>
+      <w:proofErr w:type="gramStart"/>
+      <w:r>
+        <w:rPr>
+          <w:rFonts w:ascii="Consolas" w:hAnsi="Consolas"/>
+          <w:sz w:val="18"/>
+        </w:rPr>
+        <w:t>JulgamentoPrisioneiro</w:t>
+      </w:r>
+      <w:proofErr w:type="spellEnd"/>
+      <w:r>
+        <w:rPr>
+          <w:rFonts w:ascii="Consolas" w:hAnsi="Consolas"/>
+          <w:sz w:val="18"/>
+        </w:rPr>
+        <w:t>(</w:t>
+      </w:r>
+      <w:proofErr w:type="gramEnd"/>
+      <w:r>
+        <w:rPr>
+          <w:rFonts w:ascii="Consolas" w:hAnsi="Consolas"/>
+          <w:sz w:val="18"/>
+        </w:rPr>
+        <w:t>);</w:t>
+      </w:r>
+    </w:p>
+    <w:p>
+      <w:pPr>
+        <w:spacing w:after="0"/>
+        <w:rPr>
+          <w:rFonts w:ascii="Consolas" w:hAnsi="Consolas"/>
+          <w:sz w:val="18"/>
+        </w:rPr>
+      </w:pPr>
+      <w:r>
+        <w:rPr>
+          <w:rFonts w:ascii="Consolas" w:hAnsi="Consolas"/>
+          <w:sz w:val="18"/>
+        </w:rPr>
+        <w:tab/>
+      </w:r>
+      <w:r>
+        <w:rPr>
+          <w:rFonts w:ascii="Consolas" w:hAnsi="Consolas"/>
+          <w:sz w:val="18"/>
+        </w:rPr>
+        <w:tab/>
+      </w:r>
+      <w:proofErr w:type="spellStart"/>
+      <w:r>
+        <w:rPr>
+          <w:rFonts w:ascii="Consolas" w:hAnsi="Consolas"/>
+          <w:sz w:val="18"/>
+        </w:rPr>
+        <w:t>assertNotNull</w:t>
+      </w:r>
+      <w:proofErr w:type="spellEnd"/>
+      <w:r>
+        <w:rPr>
+          <w:rFonts w:ascii="Consolas" w:hAnsi="Consolas"/>
+          <w:sz w:val="18"/>
+        </w:rPr>
+        <w:t>(</w:t>
+      </w:r>
+      <w:proofErr w:type="spellStart"/>
+      <w:r>
+        <w:rPr>
+          <w:rFonts w:ascii="Consolas" w:hAnsi="Consolas"/>
+          <w:sz w:val="18"/>
+        </w:rPr>
+        <w:t>jp</w:t>
+      </w:r>
+      <w:proofErr w:type="spellEnd"/>
+      <w:r>
+        <w:rPr>
+          <w:rFonts w:ascii="Consolas" w:hAnsi="Consolas"/>
+          <w:sz w:val="18"/>
+        </w:rPr>
+        <w:t>);</w:t>
+      </w:r>
+    </w:p>
+    <w:p>
+      <w:pPr>
+        <w:spacing w:after="0"/>
+        <w:rPr>
+          <w:rFonts w:ascii="Consolas" w:hAnsi="Consolas"/>
+          <w:sz w:val="18"/>
+        </w:rPr>
+      </w:pPr>
+      <w:r>
+        <w:rPr>
+          <w:rFonts w:ascii="Consolas" w:hAnsi="Consolas"/>
+          <w:sz w:val="18"/>
+        </w:rPr>
+        <w:lastRenderedPageBreak/>
+        <w:tab/>
+      </w:r>
+      <w:r>
+        <w:rPr>
+          <w:rFonts w:ascii="Consolas" w:hAnsi="Consolas"/>
+          <w:sz w:val="18"/>
+        </w:rPr>
+        <w:tab/>
+      </w:r>
+    </w:p>
+    <w:p>
+      <w:pPr>
+        <w:spacing w:after="0"/>
+        <w:rPr>
+          <w:rFonts w:ascii="Consolas" w:hAnsi="Consolas"/>
+          <w:sz w:val="18"/>
+        </w:rPr>
+      </w:pPr>
+      <w:r>
+        <w:rPr>
+          <w:rFonts w:ascii="Consolas" w:hAnsi="Consolas"/>
+          <w:sz w:val="18"/>
+        </w:rPr>
+        <w:tab/>
+      </w:r>
+      <w:r>
+        <w:rPr>
+          <w:rFonts w:ascii="Consolas" w:hAnsi="Consolas"/>
+          <w:sz w:val="18"/>
+        </w:rPr>
+        <w:tab/>
+      </w:r>
+      <w:proofErr w:type="spellStart"/>
+      <w:r>
+        <w:rPr>
+          <w:rFonts w:ascii="Consolas" w:hAnsi="Consolas"/>
+          <w:sz w:val="18"/>
+        </w:rPr>
+        <w:t>int</w:t>
+      </w:r>
+      <w:proofErr w:type="spellEnd"/>
+      <w:r>
+        <w:rPr>
+          <w:rFonts w:ascii="Consolas" w:hAnsi="Consolas"/>
+          <w:sz w:val="18"/>
+        </w:rPr>
+        <w:t xml:space="preserve"> </w:t>
+      </w:r>
+      <w:proofErr w:type="spellStart"/>
+      <w:r>
+        <w:rPr>
+          <w:rFonts w:ascii="Consolas" w:hAnsi="Consolas"/>
+          <w:sz w:val="18"/>
+        </w:rPr>
+        <w:t>penaSuspeitoA</w:t>
+      </w:r>
+      <w:proofErr w:type="spellEnd"/>
+      <w:r>
+        <w:rPr>
+          <w:rFonts w:ascii="Consolas" w:hAnsi="Consolas"/>
+          <w:sz w:val="18"/>
+        </w:rPr>
+        <w:t xml:space="preserve"> = </w:t>
+      </w:r>
+      <w:proofErr w:type="spellStart"/>
+      <w:proofErr w:type="gramStart"/>
+      <w:r>
+        <w:rPr>
+          <w:rFonts w:ascii="Consolas" w:hAnsi="Consolas"/>
+          <w:sz w:val="18"/>
+        </w:rPr>
+        <w:t>jp.calculaPena</w:t>
+      </w:r>
+      <w:proofErr w:type="spellEnd"/>
+      <w:proofErr w:type="gramEnd"/>
+      <w:r>
+        <w:rPr>
+          <w:rFonts w:ascii="Consolas" w:hAnsi="Consolas"/>
+          <w:sz w:val="18"/>
+        </w:rPr>
+        <w:t>(</w:t>
+      </w:r>
+      <w:proofErr w:type="spellStart"/>
+      <w:r>
+        <w:rPr>
+          <w:rFonts w:ascii="Consolas" w:hAnsi="Consolas"/>
+          <w:sz w:val="18"/>
+        </w:rPr>
+        <w:t>respSuspeitoA</w:t>
+      </w:r>
+      <w:proofErr w:type="spellEnd"/>
+      <w:r>
+        <w:rPr>
+          <w:rFonts w:ascii="Consolas" w:hAnsi="Consolas"/>
+          <w:sz w:val="18"/>
+        </w:rPr>
+        <w:t xml:space="preserve">, </w:t>
+      </w:r>
+      <w:proofErr w:type="spellStart"/>
+      <w:r>
+        <w:rPr>
+          <w:rFonts w:ascii="Consolas" w:hAnsi="Consolas"/>
+          <w:sz w:val="18"/>
+        </w:rPr>
+        <w:t>respSuspeitoB</w:t>
+      </w:r>
+      <w:proofErr w:type="spellEnd"/>
+      <w:r>
+        <w:rPr>
+          <w:rFonts w:ascii="Consolas" w:hAnsi="Consolas"/>
+          <w:sz w:val="18"/>
+        </w:rPr>
+        <w:t>);</w:t>
+      </w:r>
+    </w:p>
+    <w:p>
+      <w:pPr>
+        <w:spacing w:after="0"/>
+        <w:rPr>
+          <w:rFonts w:ascii="Consolas" w:hAnsi="Consolas"/>
+          <w:sz w:val="18"/>
+        </w:rPr>
+      </w:pPr>
+      <w:r>
+        <w:rPr>
+          <w:rFonts w:ascii="Consolas" w:hAnsi="Consolas"/>
+          <w:sz w:val="18"/>
+        </w:rPr>
+        <w:tab/>
+      </w:r>
+      <w:r>
+        <w:rPr>
+          <w:rFonts w:ascii="Consolas" w:hAnsi="Consolas"/>
+          <w:sz w:val="18"/>
+        </w:rPr>
+        <w:tab/>
+      </w:r>
+      <w:proofErr w:type="spellStart"/>
+      <w:r>
+        <w:rPr>
+          <w:rFonts w:ascii="Consolas" w:hAnsi="Consolas"/>
+          <w:sz w:val="18"/>
+        </w:rPr>
+        <w:t>int</w:t>
+      </w:r>
+      <w:proofErr w:type="spellEnd"/>
+      <w:r>
+        <w:rPr>
+          <w:rFonts w:ascii="Consolas" w:hAnsi="Consolas"/>
+          <w:sz w:val="18"/>
+        </w:rPr>
+        <w:t xml:space="preserve"> </w:t>
+      </w:r>
+      <w:proofErr w:type="spellStart"/>
+      <w:r>
+        <w:rPr>
+          <w:rFonts w:ascii="Consolas" w:hAnsi="Consolas"/>
+          <w:sz w:val="18"/>
+        </w:rPr>
+        <w:t>penaSuspeitoB</w:t>
+      </w:r>
+      <w:proofErr w:type="spellEnd"/>
+      <w:r>
+        <w:rPr>
+          <w:rFonts w:ascii="Consolas" w:hAnsi="Consolas"/>
+          <w:sz w:val="18"/>
+        </w:rPr>
+        <w:t xml:space="preserve"> = </w:t>
+      </w:r>
+      <w:proofErr w:type="spellStart"/>
+      <w:proofErr w:type="gramStart"/>
+      <w:r>
+        <w:rPr>
+          <w:rFonts w:ascii="Consolas" w:hAnsi="Consolas"/>
+          <w:sz w:val="18"/>
+        </w:rPr>
+        <w:t>jp.calculaPena</w:t>
+      </w:r>
+      <w:proofErr w:type="spellEnd"/>
+      <w:proofErr w:type="gramEnd"/>
+      <w:r>
+        <w:rPr>
+          <w:rFonts w:ascii="Consolas" w:hAnsi="Consolas"/>
+          <w:sz w:val="18"/>
+        </w:rPr>
+        <w:t>(</w:t>
+      </w:r>
+      <w:proofErr w:type="spellStart"/>
+      <w:r>
+        <w:rPr>
+          <w:rFonts w:ascii="Consolas" w:hAnsi="Consolas"/>
+          <w:sz w:val="18"/>
+        </w:rPr>
+        <w:t>respSuspeitoB</w:t>
+      </w:r>
+      <w:proofErr w:type="spellEnd"/>
+      <w:r>
+        <w:rPr>
+          <w:rFonts w:ascii="Consolas" w:hAnsi="Consolas"/>
+          <w:sz w:val="18"/>
+        </w:rPr>
+        <w:t xml:space="preserve">, </w:t>
+      </w:r>
+      <w:proofErr w:type="spellStart"/>
+      <w:r>
+        <w:rPr>
+          <w:rFonts w:ascii="Consolas" w:hAnsi="Consolas"/>
+          <w:sz w:val="18"/>
+        </w:rPr>
+        <w:t>respSuspeitoA</w:t>
+      </w:r>
+      <w:proofErr w:type="spellEnd"/>
+      <w:r>
+        <w:rPr>
+          <w:rFonts w:ascii="Consolas" w:hAnsi="Consolas"/>
+          <w:sz w:val="18"/>
+        </w:rPr>
+        <w:t>);</w:t>
+      </w:r>
+    </w:p>
+    <w:p>
+      <w:pPr>
+        <w:spacing w:after="0"/>
+        <w:rPr>
+          <w:rFonts w:ascii="Consolas" w:hAnsi="Consolas"/>
+          <w:sz w:val="18"/>
+        </w:rPr>
+      </w:pPr>
+      <w:r>
+        <w:rPr>
+          <w:rFonts w:ascii="Consolas" w:hAnsi="Consolas"/>
+          <w:sz w:val="18"/>
+        </w:rPr>
+        <w:tab/>
+      </w:r>
+      <w:r>
+        <w:rPr>
+          <w:rFonts w:ascii="Consolas" w:hAnsi="Consolas"/>
+          <w:sz w:val="18"/>
+        </w:rPr>
+        <w:tab/>
+      </w:r>
+    </w:p>
+    <w:p>
+      <w:pPr>
+        <w:spacing w:after="0"/>
+        <w:rPr>
+          <w:rFonts w:ascii="Consolas" w:hAnsi="Consolas"/>
+          <w:sz w:val="18"/>
+        </w:rPr>
+      </w:pPr>
+      <w:r>
+        <w:rPr>
+          <w:rFonts w:ascii="Consolas" w:hAnsi="Consolas"/>
+          <w:sz w:val="18"/>
+        </w:rPr>
+        <w:tab/>
+      </w:r>
+      <w:r>
+        <w:rPr>
+          <w:rFonts w:ascii="Consolas" w:hAnsi="Consolas"/>
+          <w:sz w:val="18"/>
+        </w:rPr>
+        <w:tab/>
+      </w:r>
+      <w:proofErr w:type="spellStart"/>
+      <w:proofErr w:type="gramStart"/>
+      <w:r>
+        <w:rPr>
+          <w:rFonts w:ascii="Consolas" w:hAnsi="Consolas"/>
+          <w:sz w:val="18"/>
+        </w:rPr>
+        <w:t>assertEquals</w:t>
+      </w:r>
+      <w:proofErr w:type="spellEnd"/>
+      <w:r>
+        <w:rPr>
+          <w:rFonts w:ascii="Consolas" w:hAnsi="Consolas"/>
+          <w:sz w:val="18"/>
+        </w:rPr>
+        <w:t>(</w:t>
+      </w:r>
+      <w:proofErr w:type="gramEnd"/>
+      <w:r>
+        <w:rPr>
+          <w:rFonts w:ascii="Consolas" w:hAnsi="Consolas"/>
+          <w:sz w:val="18"/>
+        </w:rPr>
+        <w:t xml:space="preserve">5, </w:t>
+      </w:r>
+      <w:proofErr w:type="spellStart"/>
+      <w:r>
+        <w:rPr>
+          <w:rFonts w:ascii="Consolas" w:hAnsi="Consolas"/>
+          <w:sz w:val="18"/>
+        </w:rPr>
+        <w:t>penaSuspeitoA</w:t>
+      </w:r>
+      <w:proofErr w:type="spellEnd"/>
+      <w:r>
+        <w:rPr>
+          <w:rFonts w:ascii="Consolas" w:hAnsi="Consolas"/>
+          <w:sz w:val="18"/>
+        </w:rPr>
+        <w:t>);</w:t>
+      </w:r>
+    </w:p>
+    <w:p>
+      <w:pPr>
+        <w:spacing w:after="0"/>
+        <w:rPr>
+          <w:rFonts w:ascii="Consolas" w:hAnsi="Consolas"/>
+          <w:sz w:val="18"/>
+        </w:rPr>
+      </w:pPr>
+      <w:r>
+        <w:rPr>
+          <w:rFonts w:ascii="Consolas" w:hAnsi="Consolas"/>
+          <w:sz w:val="18"/>
+        </w:rPr>
+        <w:tab/>
+      </w:r>
+      <w:r>
+        <w:rPr>
+          <w:rFonts w:ascii="Consolas" w:hAnsi="Consolas"/>
+          <w:sz w:val="18"/>
+        </w:rPr>
+        <w:tab/>
+      </w:r>
+      <w:proofErr w:type="spellStart"/>
+      <w:proofErr w:type="gramStart"/>
+      <w:r>
+        <w:rPr>
+          <w:rFonts w:ascii="Consolas" w:hAnsi="Consolas"/>
+          <w:sz w:val="18"/>
+        </w:rPr>
+        <w:t>assertEquals</w:t>
+      </w:r>
+      <w:proofErr w:type="spellEnd"/>
+      <w:r>
+        <w:rPr>
+          <w:rFonts w:ascii="Consolas" w:hAnsi="Consolas"/>
+          <w:sz w:val="18"/>
+        </w:rPr>
+        <w:t>(</w:t>
+      </w:r>
+      <w:proofErr w:type="gramEnd"/>
+      <w:r>
+        <w:rPr>
+          <w:rFonts w:ascii="Consolas" w:hAnsi="Consolas"/>
+          <w:sz w:val="18"/>
+        </w:rPr>
+        <w:t xml:space="preserve">5, </w:t>
+      </w:r>
+      <w:proofErr w:type="spellStart"/>
+      <w:r>
+        <w:rPr>
+          <w:rFonts w:ascii="Consolas" w:hAnsi="Consolas"/>
+          <w:sz w:val="18"/>
+        </w:rPr>
+        <w:t>penaSuspeitoB</w:t>
+      </w:r>
+      <w:proofErr w:type="spellEnd"/>
+      <w:r>
+        <w:rPr>
+          <w:rFonts w:ascii="Consolas" w:hAnsi="Consolas"/>
+          <w:sz w:val="18"/>
+        </w:rPr>
+        <w:t>);</w:t>
+      </w:r>
+    </w:p>
+    <w:p>
+      <w:pPr>
+        <w:spacing w:after="0"/>
+        <w:rPr>
+          <w:rFonts w:ascii="Consolas" w:hAnsi="Consolas"/>
+          <w:sz w:val="18"/>
+        </w:rPr>
+      </w:pPr>
+      <w:r>
+        <w:rPr>
+          <w:rFonts w:ascii="Consolas" w:hAnsi="Consolas"/>
+          <w:sz w:val="18"/>
+        </w:rPr>
+        <w:tab/>
+      </w:r>
+      <w:r>
+        <w:rPr>
+          <w:rFonts w:ascii="Consolas" w:hAnsi="Consolas"/>
+          <w:sz w:val="18"/>
+        </w:rPr>
+        <w:tab/>
+      </w:r>
+    </w:p>
+    <w:p>
+      <w:pPr>
+        <w:spacing w:after="0"/>
+        <w:rPr>
+          <w:rFonts w:ascii="Consolas" w:hAnsi="Consolas"/>
+          <w:sz w:val="18"/>
+        </w:rPr>
+      </w:pPr>
+      <w:r>
+        <w:rPr>
+          <w:rFonts w:ascii="Consolas" w:hAnsi="Consolas"/>
+          <w:sz w:val="18"/>
+        </w:rPr>
+        <w:tab/>
+        <w:t>}</w:t>
+      </w:r>
+    </w:p>
+    <w:p>
+      <w:pPr>
+        <w:spacing w:after="0"/>
+        <w:rPr>
+          <w:rFonts w:ascii="Consolas" w:hAnsi="Consolas"/>
+          <w:sz w:val="18"/>
+        </w:rPr>
+      </w:pPr>
+    </w:p>
+    <w:p>
+      <w:pPr>
+        <w:spacing w:after="0"/>
+        <w:rPr>
+          <w:rFonts w:ascii="Consolas" w:hAnsi="Consolas"/>
+          <w:sz w:val="18"/>
+        </w:rPr>
+      </w:pPr>
+      <w:r>
+        <w:rPr>
+          <w:rFonts w:ascii="Consolas" w:hAnsi="Consolas"/>
+          <w:sz w:val="18"/>
+        </w:rPr>
+        <w:t>}</w:t>
+      </w:r>
+    </w:p>
+    <w:p>
+      <w:pPr>
+        <w:spacing w:after="0"/>
+        <w:rPr>
+          <w:rFonts w:ascii="Consolas" w:hAnsi="Consolas"/>
+          <w:sz w:val="18"/>
+        </w:rPr>
+      </w:pPr>
+    </w:p>
+    <w:p>
+      <w:pPr>
+        <w:spacing w:after="0"/>
+        <w:rPr>
+          <w:rFonts w:ascii="Consolas" w:hAnsi="Consolas"/>
+          <w:sz w:val="18"/>
+        </w:rPr>
+      </w:pPr>
+    </w:p>
+    <w:p>
+      <w:pPr>
+        <w:spacing w:after="0"/>
+        <w:rPr>
+          <w:rFonts w:ascii="Consolas" w:hAnsi="Consolas"/>
+          <w:sz w:val="18"/>
+        </w:rPr>
+      </w:pPr>
+    </w:p>
+    <w:p>
+      <w:pPr>
+        <w:spacing w:after="0"/>
+        <w:rPr>
+          <w:rFonts w:ascii="Consolas" w:hAnsi="Consolas"/>
+          <w:sz w:val="18"/>
+        </w:rPr>
+      </w:pPr>
+      <w:r>
+        <w:rPr>
+          <w:rFonts w:ascii="Consolas" w:hAnsi="Consolas"/>
+          <w:sz w:val="18"/>
+        </w:rPr>
+        <w:t xml:space="preserve">Observações: Adição da classe Resposta.java contendo o </w:t>
+      </w:r>
+      <w:proofErr w:type="spellStart"/>
+      <w:r>
+        <w:rPr>
+          <w:rFonts w:ascii="Consolas" w:hAnsi="Consolas"/>
+          <w:sz w:val="18"/>
+        </w:rPr>
+        <w:t>enum</w:t>
+      </w:r>
+      <w:proofErr w:type="spellEnd"/>
+      <w:r>
+        <w:rPr>
+          <w:rFonts w:ascii="Consolas" w:hAnsi="Consolas"/>
+          <w:sz w:val="18"/>
+        </w:rPr>
+        <w:t xml:space="preserve"> público para utilização na classe de implementação e de teste.</w:t>
       </w:r>
     </w:p>
     <w:p>

</xml_diff>

<commit_message>
Alteração final e sucesso na aplicação
Alterações e testes realizados com sucesso em aplicações de dados positivos e negativos na simulação
</commit_message>
<xml_diff>
--- a/Teste/RM79557_JefersonBarreto.docx
+++ b/Teste/RM79557_JefersonBarreto.docx
@@ -2,6 +2,69 @@
 <file path=word/document.xml><?xml version="1.0" encoding="utf-8"?>
 <w:document xmlns:wpc="http://schemas.microsoft.com/office/word/2010/wordprocessingCanvas" xmlns:cx="http://schemas.microsoft.com/office/drawing/2014/chartex" xmlns:cx1="http://schemas.microsoft.com/office/drawing/2015/9/8/chartex" xmlns:cx2="http://schemas.microsoft.com/office/drawing/2015/10/21/chartex" xmlns:cx3="http://schemas.microsoft.com/office/drawing/2016/5/9/chartex" xmlns:cx4="http://schemas.microsoft.com/office/drawing/2016/5/10/chartex" xmlns:cx5="http://schemas.microsoft.com/office/drawing/2016/5/11/chartex" xmlns:cx6="http://schemas.microsoft.com/office/drawing/2016/5/12/chartex" xmlns:cx7="http://schemas.microsoft.com/office/drawing/2016/5/13/chartex" xmlns:cx8="http://schemas.microsoft.com/office/drawing/2016/5/14/chartex" xmlns:mc="http://schemas.openxmlformats.org/markup-compatibility/2006" xmlns:aink="http://schemas.microsoft.com/office/drawing/2016/ink" xmlns:am3d="http://schemas.microsoft.com/office/drawing/2017/model3d" xmlns:o="urn:schemas-microsoft-com:office:office" xmlns:r="http://schemas.openxmlformats.org/officeDocument/2006/relationships" xmlns:m="http://schemas.openxmlformats.org/officeDocument/2006/math" xmlns:v="urn:schemas-microsoft-com:vml" xmlns:wp14="http://schemas.microsoft.com/office/word/2010/wordprocessingDrawing" xmlns:wp="http://schemas.openxmlformats.org/drawingml/2006/wordprocessingDrawing" xmlns:w10="urn:schemas-microsoft-com:office:word" xmlns:w="http://schemas.openxmlformats.org/wordprocessingml/2006/main" xmlns:w14="http://schemas.microsoft.com/office/word/2010/wordml" xmlns:w15="http://schemas.microsoft.com/office/word/2012/wordml" xmlns:w16cex="http://schemas.microsoft.com/office/word/2018/wordml/cex" xmlns:w16cid="http://schemas.microsoft.com/office/word/2016/wordml/cid" xmlns:w16="http://schemas.microsoft.com/office/word/2018/wordml" xmlns:w16se="http://schemas.microsoft.com/office/word/2015/wordml/symex" xmlns:wpg="http://schemas.microsoft.com/office/word/2010/wordprocessingGroup" xmlns:wpi="http://schemas.microsoft.com/office/word/2010/wordprocessingInk" xmlns:wne="http://schemas.microsoft.com/office/word/2006/wordml" xmlns:wps="http://schemas.microsoft.com/office/word/2010/wordprocessingShape" mc:Ignorable="w14 w15 w16se w16cid w16 w16cex wp14">
   <w:body>
+    <w:p>
+      <w:pPr>
+        <w:spacing w:after="0"/>
+        <w:jc w:val="center"/>
+        <w:rPr>
+          <w:rFonts w:ascii="Consolas" w:hAnsi="Consolas"/>
+          <w:b/>
+          <w:bCs/>
+          <w:sz w:val="18"/>
+        </w:rPr>
+      </w:pPr>
+      <w:r>
+        <w:rPr>
+          <w:rFonts w:ascii="Consolas" w:hAnsi="Consolas"/>
+          <w:b/>
+          <w:bCs/>
+          <w:sz w:val="18"/>
+        </w:rPr>
+        <w:t>Jeferson Barreto Nascimento</w:t>
+      </w:r>
+    </w:p>
+    <w:p>
+      <w:pPr>
+        <w:spacing w:after="0"/>
+        <w:jc w:val="center"/>
+        <w:rPr>
+          <w:rFonts w:ascii="Consolas" w:hAnsi="Consolas"/>
+          <w:b/>
+          <w:bCs/>
+          <w:sz w:val="18"/>
+        </w:rPr>
+      </w:pPr>
+      <w:r>
+        <w:rPr>
+          <w:rFonts w:ascii="Consolas" w:hAnsi="Consolas"/>
+          <w:b/>
+          <w:bCs/>
+          <w:sz w:val="18"/>
+        </w:rPr>
+        <w:t>RM 79557 – 3SIR</w:t>
+      </w:r>
+    </w:p>
+    <w:p>
+      <w:pPr>
+        <w:spacing w:after="0"/>
+        <w:jc w:val="center"/>
+        <w:rPr>
+          <w:rFonts w:ascii="Consolas" w:hAnsi="Consolas"/>
+          <w:b/>
+          <w:u w:val="single"/>
+        </w:rPr>
+      </w:pPr>
+    </w:p>
+    <w:p>
+      <w:pPr>
+        <w:spacing w:after="0"/>
+        <w:jc w:val="center"/>
+        <w:rPr>
+          <w:rFonts w:ascii="Consolas" w:hAnsi="Consolas"/>
+          <w:b/>
+        </w:rPr>
+      </w:pPr>
+    </w:p>
     <w:p>
       <w:pPr>
         <w:spacing w:after="0"/>
@@ -1908,6 +1971,1602 @@
           <w:rFonts w:ascii="Consolas" w:hAnsi="Consolas"/>
           <w:sz w:val="18"/>
         </w:rPr>
+        <w:t xml:space="preserve">   </w:t>
+      </w:r>
+      <w:proofErr w:type="spellStart"/>
+      <w:r>
+        <w:rPr>
+          <w:rFonts w:ascii="Consolas" w:hAnsi="Consolas"/>
+          <w:sz w:val="18"/>
+        </w:rPr>
+        <w:t>private</w:t>
+      </w:r>
+      <w:proofErr w:type="spellEnd"/>
+      <w:r>
+        <w:rPr>
+          <w:rFonts w:ascii="Consolas" w:hAnsi="Consolas"/>
+          <w:sz w:val="18"/>
+        </w:rPr>
+        <w:t xml:space="preserve"> </w:t>
+      </w:r>
+      <w:proofErr w:type="spellStart"/>
+      <w:r>
+        <w:rPr>
+          <w:rFonts w:ascii="Consolas" w:hAnsi="Consolas"/>
+          <w:sz w:val="18"/>
+        </w:rPr>
+        <w:t>int</w:t>
+      </w:r>
+      <w:proofErr w:type="spellEnd"/>
+      <w:r>
+        <w:rPr>
+          <w:rFonts w:ascii="Consolas" w:hAnsi="Consolas"/>
+          <w:sz w:val="18"/>
+        </w:rPr>
+        <w:t xml:space="preserve"> PENA_CONDENACAO_INDIVIDUAL = 10;</w:t>
+      </w:r>
+    </w:p>
+    <w:p>
+      <w:pPr>
+        <w:spacing w:after="0"/>
+        <w:rPr>
+          <w:rFonts w:ascii="Consolas" w:hAnsi="Consolas"/>
+          <w:sz w:val="18"/>
+        </w:rPr>
+      </w:pPr>
+      <w:r>
+        <w:rPr>
+          <w:rFonts w:ascii="Consolas" w:hAnsi="Consolas"/>
+          <w:sz w:val="18"/>
+        </w:rPr>
+        <w:t xml:space="preserve">   </w:t>
+      </w:r>
+      <w:proofErr w:type="spellStart"/>
+      <w:r>
+        <w:rPr>
+          <w:rFonts w:ascii="Consolas" w:hAnsi="Consolas"/>
+          <w:sz w:val="18"/>
+        </w:rPr>
+        <w:t>private</w:t>
+      </w:r>
+      <w:proofErr w:type="spellEnd"/>
+      <w:r>
+        <w:rPr>
+          <w:rFonts w:ascii="Consolas" w:hAnsi="Consolas"/>
+          <w:sz w:val="18"/>
+        </w:rPr>
+        <w:t xml:space="preserve"> </w:t>
+      </w:r>
+      <w:proofErr w:type="spellStart"/>
+      <w:r>
+        <w:rPr>
+          <w:rFonts w:ascii="Consolas" w:hAnsi="Consolas"/>
+          <w:sz w:val="18"/>
+        </w:rPr>
+        <w:t>int</w:t>
+      </w:r>
+      <w:proofErr w:type="spellEnd"/>
+      <w:r>
+        <w:rPr>
+          <w:rFonts w:ascii="Consolas" w:hAnsi="Consolas"/>
+          <w:sz w:val="18"/>
+        </w:rPr>
+        <w:t xml:space="preserve"> PENA_CONDENACAO_CUMPLICES = 11;</w:t>
+      </w:r>
+    </w:p>
+    <w:p>
+      <w:pPr>
+        <w:spacing w:after="0"/>
+        <w:rPr>
+          <w:rFonts w:ascii="Consolas" w:hAnsi="Consolas"/>
+          <w:sz w:val="18"/>
+        </w:rPr>
+      </w:pPr>
+    </w:p>
+    <w:p>
+      <w:pPr>
+        <w:spacing w:after="0"/>
+        <w:rPr>
+          <w:rFonts w:ascii="Consolas" w:hAnsi="Consolas"/>
+          <w:sz w:val="18"/>
+        </w:rPr>
+      </w:pPr>
+      <w:r>
+        <w:rPr>
+          <w:rFonts w:ascii="Consolas" w:hAnsi="Consolas"/>
+          <w:sz w:val="18"/>
+        </w:rPr>
+        <w:t xml:space="preserve">   </w:t>
+      </w:r>
+      <w:proofErr w:type="spellStart"/>
+      <w:r>
+        <w:rPr>
+          <w:rFonts w:ascii="Consolas" w:hAnsi="Consolas"/>
+          <w:sz w:val="18"/>
+        </w:rPr>
+        <w:t>public</w:t>
+      </w:r>
+      <w:proofErr w:type="spellEnd"/>
+      <w:r>
+        <w:rPr>
+          <w:rFonts w:ascii="Consolas" w:hAnsi="Consolas"/>
+          <w:sz w:val="18"/>
+        </w:rPr>
+        <w:t xml:space="preserve"> </w:t>
+      </w:r>
+      <w:proofErr w:type="spellStart"/>
+      <w:r>
+        <w:rPr>
+          <w:rFonts w:ascii="Consolas" w:hAnsi="Consolas"/>
+          <w:sz w:val="18"/>
+        </w:rPr>
+        <w:t>enum</w:t>
+      </w:r>
+      <w:proofErr w:type="spellEnd"/>
+      <w:r>
+        <w:rPr>
+          <w:rFonts w:ascii="Consolas" w:hAnsi="Consolas"/>
+          <w:sz w:val="18"/>
+        </w:rPr>
+        <w:t xml:space="preserve"> </w:t>
+      </w:r>
+      <w:proofErr w:type="gramStart"/>
+      <w:r>
+        <w:rPr>
+          <w:rFonts w:ascii="Consolas" w:hAnsi="Consolas"/>
+          <w:sz w:val="18"/>
+        </w:rPr>
+        <w:t>Resposta{</w:t>
+      </w:r>
+      <w:proofErr w:type="gramEnd"/>
+    </w:p>
+    <w:p>
+      <w:pPr>
+        <w:spacing w:after="0"/>
+        <w:rPr>
+          <w:rFonts w:ascii="Consolas" w:hAnsi="Consolas"/>
+          <w:sz w:val="18"/>
+        </w:rPr>
+      </w:pPr>
+      <w:r>
+        <w:rPr>
+          <w:rFonts w:ascii="Consolas" w:hAnsi="Consolas"/>
+          <w:sz w:val="18"/>
+        </w:rPr>
+        <w:tab/>
+        <w:t xml:space="preserve">   NEGACAO, DELACAO</w:t>
+      </w:r>
+    </w:p>
+    <w:p>
+      <w:pPr>
+        <w:spacing w:after="0"/>
+        <w:rPr>
+          <w:rFonts w:ascii="Consolas" w:hAnsi="Consolas"/>
+          <w:sz w:val="18"/>
+        </w:rPr>
+      </w:pPr>
+      <w:r>
+        <w:rPr>
+          <w:rFonts w:ascii="Consolas" w:hAnsi="Consolas"/>
+          <w:sz w:val="18"/>
+        </w:rPr>
+        <w:t xml:space="preserve">   }</w:t>
+      </w:r>
+    </w:p>
+    <w:p>
+      <w:pPr>
+        <w:spacing w:after="0"/>
+        <w:rPr>
+          <w:rFonts w:ascii="Consolas" w:hAnsi="Consolas"/>
+          <w:sz w:val="18"/>
+        </w:rPr>
+      </w:pPr>
+      <w:r>
+        <w:rPr>
+          <w:rFonts w:ascii="Consolas" w:hAnsi="Consolas"/>
+          <w:sz w:val="18"/>
+        </w:rPr>
+        <w:t xml:space="preserve">   </w:t>
+      </w:r>
+    </w:p>
+    <w:p>
+      <w:pPr>
+        <w:spacing w:after="0"/>
+        <w:rPr>
+          <w:rFonts w:ascii="Consolas" w:hAnsi="Consolas"/>
+          <w:sz w:val="18"/>
+        </w:rPr>
+      </w:pPr>
+      <w:r>
+        <w:rPr>
+          <w:rFonts w:ascii="Consolas" w:hAnsi="Consolas"/>
+          <w:sz w:val="18"/>
+        </w:rPr>
+        <w:t xml:space="preserve">   </w:t>
+      </w:r>
+      <w:proofErr w:type="spellStart"/>
+      <w:r>
+        <w:rPr>
+          <w:rFonts w:ascii="Consolas" w:hAnsi="Consolas"/>
+          <w:sz w:val="18"/>
+        </w:rPr>
+        <w:t>public</w:t>
+      </w:r>
+      <w:proofErr w:type="spellEnd"/>
+      <w:r>
+        <w:rPr>
+          <w:rFonts w:ascii="Consolas" w:hAnsi="Consolas"/>
+          <w:sz w:val="18"/>
+        </w:rPr>
+        <w:t xml:space="preserve"> </w:t>
+      </w:r>
+      <w:proofErr w:type="spellStart"/>
+      <w:r>
+        <w:rPr>
+          <w:rFonts w:ascii="Consolas" w:hAnsi="Consolas"/>
+          <w:sz w:val="18"/>
+        </w:rPr>
+        <w:t>int</w:t>
+      </w:r>
+      <w:proofErr w:type="spellEnd"/>
+      <w:r>
+        <w:rPr>
+          <w:rFonts w:ascii="Consolas" w:hAnsi="Consolas"/>
+          <w:sz w:val="18"/>
+        </w:rPr>
+        <w:t xml:space="preserve"> </w:t>
+      </w:r>
+      <w:proofErr w:type="spellStart"/>
+      <w:proofErr w:type="gramStart"/>
+      <w:r>
+        <w:rPr>
+          <w:rFonts w:ascii="Consolas" w:hAnsi="Consolas"/>
+          <w:sz w:val="18"/>
+        </w:rPr>
+        <w:t>calculaPena</w:t>
+      </w:r>
+      <w:proofErr w:type="spellEnd"/>
+      <w:r>
+        <w:rPr>
+          <w:rFonts w:ascii="Consolas" w:hAnsi="Consolas"/>
+          <w:sz w:val="18"/>
+        </w:rPr>
+        <w:t>(</w:t>
+      </w:r>
+      <w:proofErr w:type="gramEnd"/>
+      <w:r>
+        <w:rPr>
+          <w:rFonts w:ascii="Consolas" w:hAnsi="Consolas"/>
+          <w:sz w:val="18"/>
+        </w:rPr>
+        <w:t xml:space="preserve">Resposta </w:t>
+      </w:r>
+      <w:proofErr w:type="spellStart"/>
+      <w:r>
+        <w:rPr>
+          <w:rFonts w:ascii="Consolas" w:hAnsi="Consolas"/>
+          <w:sz w:val="18"/>
+        </w:rPr>
+        <w:t>respostaPrisioneiroA</w:t>
+      </w:r>
+      <w:proofErr w:type="spellEnd"/>
+      <w:r>
+        <w:rPr>
+          <w:rFonts w:ascii="Consolas" w:hAnsi="Consolas"/>
+          <w:sz w:val="18"/>
+        </w:rPr>
+        <w:t xml:space="preserve">, Resposta </w:t>
+      </w:r>
+      <w:proofErr w:type="spellStart"/>
+      <w:r>
+        <w:rPr>
+          <w:rFonts w:ascii="Consolas" w:hAnsi="Consolas"/>
+          <w:sz w:val="18"/>
+        </w:rPr>
+        <w:t>respostaPrisioneiroB</w:t>
+      </w:r>
+      <w:proofErr w:type="spellEnd"/>
+      <w:r>
+        <w:rPr>
+          <w:rFonts w:ascii="Consolas" w:hAnsi="Consolas"/>
+          <w:sz w:val="18"/>
+        </w:rPr>
+        <w:t>) {</w:t>
+      </w:r>
+    </w:p>
+    <w:p>
+      <w:pPr>
+        <w:spacing w:after="0"/>
+        <w:rPr>
+          <w:rFonts w:ascii="Consolas" w:hAnsi="Consolas"/>
+          <w:sz w:val="18"/>
+        </w:rPr>
+      </w:pPr>
+      <w:r>
+        <w:rPr>
+          <w:rFonts w:ascii="Consolas" w:hAnsi="Consolas"/>
+          <w:sz w:val="18"/>
+        </w:rPr>
+        <w:t xml:space="preserve">      </w:t>
+      </w:r>
+      <w:proofErr w:type="spellStart"/>
+      <w:r>
+        <w:rPr>
+          <w:rFonts w:ascii="Consolas" w:hAnsi="Consolas"/>
+          <w:sz w:val="18"/>
+        </w:rPr>
+        <w:t>if</w:t>
+      </w:r>
+      <w:proofErr w:type="spellEnd"/>
+      <w:r>
+        <w:rPr>
+          <w:rFonts w:ascii="Consolas" w:hAnsi="Consolas"/>
+          <w:sz w:val="18"/>
+        </w:rPr>
+        <w:t xml:space="preserve"> (</w:t>
+      </w:r>
+      <w:proofErr w:type="spellStart"/>
+      <w:r>
+        <w:rPr>
+          <w:rFonts w:ascii="Consolas" w:hAnsi="Consolas"/>
+          <w:sz w:val="18"/>
+        </w:rPr>
+        <w:t>respostaPrisioneiroA</w:t>
+      </w:r>
+      <w:proofErr w:type="spellEnd"/>
+      <w:r>
+        <w:rPr>
+          <w:rFonts w:ascii="Consolas" w:hAnsi="Consolas"/>
+          <w:sz w:val="18"/>
+        </w:rPr>
+        <w:t xml:space="preserve"> == </w:t>
+      </w:r>
+      <w:proofErr w:type="spellStart"/>
+      <w:r>
+        <w:rPr>
+          <w:rFonts w:ascii="Consolas" w:hAnsi="Consolas"/>
+          <w:sz w:val="18"/>
+        </w:rPr>
+        <w:t>Resposta.DELACAO</w:t>
+      </w:r>
+      <w:proofErr w:type="spellEnd"/>
+      <w:r>
+        <w:rPr>
+          <w:rFonts w:ascii="Consolas" w:hAnsi="Consolas"/>
+          <w:sz w:val="18"/>
+        </w:rPr>
+        <w:t>) {</w:t>
+      </w:r>
+    </w:p>
+    <w:p>
+      <w:pPr>
+        <w:spacing w:after="0"/>
+        <w:rPr>
+          <w:rFonts w:ascii="Consolas" w:hAnsi="Consolas"/>
+          <w:sz w:val="18"/>
+        </w:rPr>
+      </w:pPr>
+      <w:r>
+        <w:rPr>
+          <w:rFonts w:ascii="Consolas" w:hAnsi="Consolas"/>
+          <w:sz w:val="18"/>
+        </w:rPr>
+        <w:t xml:space="preserve">          </w:t>
+      </w:r>
+      <w:proofErr w:type="spellStart"/>
+      <w:r>
+        <w:rPr>
+          <w:rFonts w:ascii="Consolas" w:hAnsi="Consolas"/>
+          <w:sz w:val="18"/>
+        </w:rPr>
+        <w:t>if</w:t>
+      </w:r>
+      <w:proofErr w:type="spellEnd"/>
+      <w:r>
+        <w:rPr>
+          <w:rFonts w:ascii="Consolas" w:hAnsi="Consolas"/>
+          <w:sz w:val="18"/>
+        </w:rPr>
+        <w:t xml:space="preserve"> (</w:t>
+      </w:r>
+      <w:proofErr w:type="spellStart"/>
+      <w:r>
+        <w:rPr>
+          <w:rFonts w:ascii="Consolas" w:hAnsi="Consolas"/>
+          <w:sz w:val="18"/>
+        </w:rPr>
+        <w:t>respostaPrisioneiroB</w:t>
+      </w:r>
+      <w:proofErr w:type="spellEnd"/>
+      <w:r>
+        <w:rPr>
+          <w:rFonts w:ascii="Consolas" w:hAnsi="Consolas"/>
+          <w:sz w:val="18"/>
+        </w:rPr>
+        <w:t xml:space="preserve"> == </w:t>
+      </w:r>
+      <w:proofErr w:type="spellStart"/>
+      <w:r>
+        <w:rPr>
+          <w:rFonts w:ascii="Consolas" w:hAnsi="Consolas"/>
+          <w:sz w:val="18"/>
+        </w:rPr>
+        <w:t>Resposta.DELACAO</w:t>
+      </w:r>
+      <w:proofErr w:type="spellEnd"/>
+      <w:r>
+        <w:rPr>
+          <w:rFonts w:ascii="Consolas" w:hAnsi="Consolas"/>
+          <w:sz w:val="18"/>
+        </w:rPr>
+        <w:t>) {</w:t>
+      </w:r>
+    </w:p>
+    <w:p>
+      <w:pPr>
+        <w:spacing w:after="0"/>
+        <w:rPr>
+          <w:rFonts w:ascii="Consolas" w:hAnsi="Consolas"/>
+          <w:sz w:val="18"/>
+        </w:rPr>
+      </w:pPr>
+      <w:r>
+        <w:rPr>
+          <w:rFonts w:ascii="Consolas" w:hAnsi="Consolas"/>
+          <w:sz w:val="18"/>
+        </w:rPr>
+        <w:t xml:space="preserve">            </w:t>
+      </w:r>
+      <w:proofErr w:type="spellStart"/>
+      <w:r>
+        <w:rPr>
+          <w:rFonts w:ascii="Consolas" w:hAnsi="Consolas"/>
+          <w:sz w:val="18"/>
+        </w:rPr>
+        <w:t>return</w:t>
+      </w:r>
+      <w:proofErr w:type="spellEnd"/>
+      <w:r>
+        <w:rPr>
+          <w:rFonts w:ascii="Consolas" w:hAnsi="Consolas"/>
+          <w:sz w:val="18"/>
+        </w:rPr>
+        <w:t xml:space="preserve"> PENA_CONDENACAO_MUTUA;</w:t>
+      </w:r>
+    </w:p>
+    <w:p>
+      <w:pPr>
+        <w:spacing w:after="0"/>
+        <w:rPr>
+          <w:rFonts w:ascii="Consolas" w:hAnsi="Consolas"/>
+          <w:sz w:val="18"/>
+        </w:rPr>
+      </w:pPr>
+      <w:r>
+        <w:rPr>
+          <w:rFonts w:ascii="Consolas" w:hAnsi="Consolas"/>
+          <w:sz w:val="18"/>
+        </w:rPr>
+        <w:t xml:space="preserve">          } </w:t>
+      </w:r>
+      <w:proofErr w:type="spellStart"/>
+      <w:r>
+        <w:rPr>
+          <w:rFonts w:ascii="Consolas" w:hAnsi="Consolas"/>
+          <w:sz w:val="18"/>
+        </w:rPr>
+        <w:t>else</w:t>
+      </w:r>
+      <w:proofErr w:type="spellEnd"/>
+      <w:r>
+        <w:rPr>
+          <w:rFonts w:ascii="Consolas" w:hAnsi="Consolas"/>
+          <w:sz w:val="18"/>
+        </w:rPr>
+        <w:t xml:space="preserve"> {</w:t>
+      </w:r>
+    </w:p>
+    <w:p>
+      <w:pPr>
+        <w:spacing w:after="0"/>
+        <w:rPr>
+          <w:rFonts w:ascii="Consolas" w:hAnsi="Consolas"/>
+          <w:sz w:val="18"/>
+        </w:rPr>
+      </w:pPr>
+      <w:r>
+        <w:rPr>
+          <w:rFonts w:ascii="Consolas" w:hAnsi="Consolas"/>
+          <w:sz w:val="18"/>
+        </w:rPr>
+        <w:t xml:space="preserve">                 </w:t>
+      </w:r>
+      <w:proofErr w:type="spellStart"/>
+      <w:r>
+        <w:rPr>
+          <w:rFonts w:ascii="Consolas" w:hAnsi="Consolas"/>
+          <w:sz w:val="18"/>
+        </w:rPr>
+        <w:t>return</w:t>
+      </w:r>
+      <w:proofErr w:type="spellEnd"/>
+      <w:r>
+        <w:rPr>
+          <w:rFonts w:ascii="Consolas" w:hAnsi="Consolas"/>
+          <w:sz w:val="18"/>
+        </w:rPr>
+        <w:t xml:space="preserve"> PENA_INOCENCIA;</w:t>
+      </w:r>
+    </w:p>
+    <w:p>
+      <w:pPr>
+        <w:spacing w:after="0"/>
+        <w:rPr>
+          <w:rFonts w:ascii="Consolas" w:hAnsi="Consolas"/>
+          <w:sz w:val="18"/>
+        </w:rPr>
+      </w:pPr>
+      <w:r>
+        <w:rPr>
+          <w:rFonts w:ascii="Consolas" w:hAnsi="Consolas"/>
+          <w:sz w:val="18"/>
+        </w:rPr>
+        <w:t xml:space="preserve">                 }</w:t>
+      </w:r>
+    </w:p>
+    <w:p>
+      <w:pPr>
+        <w:spacing w:after="0"/>
+        <w:rPr>
+          <w:rFonts w:ascii="Consolas" w:hAnsi="Consolas"/>
+          <w:sz w:val="18"/>
+        </w:rPr>
+      </w:pPr>
+      <w:r>
+        <w:rPr>
+          <w:rFonts w:ascii="Consolas" w:hAnsi="Consolas"/>
+          <w:sz w:val="18"/>
+        </w:rPr>
+        <w:t xml:space="preserve">       } </w:t>
+      </w:r>
+      <w:proofErr w:type="spellStart"/>
+      <w:r>
+        <w:rPr>
+          <w:rFonts w:ascii="Consolas" w:hAnsi="Consolas"/>
+          <w:sz w:val="18"/>
+        </w:rPr>
+        <w:t>else</w:t>
+      </w:r>
+      <w:proofErr w:type="spellEnd"/>
+      <w:r>
+        <w:rPr>
+          <w:rFonts w:ascii="Consolas" w:hAnsi="Consolas"/>
+          <w:sz w:val="18"/>
+        </w:rPr>
+        <w:t xml:space="preserve"> {</w:t>
+      </w:r>
+    </w:p>
+    <w:p>
+      <w:pPr>
+        <w:spacing w:after="0"/>
+        <w:rPr>
+          <w:rFonts w:ascii="Consolas" w:hAnsi="Consolas"/>
+          <w:sz w:val="18"/>
+        </w:rPr>
+      </w:pPr>
+      <w:r>
+        <w:rPr>
+          <w:rFonts w:ascii="Consolas" w:hAnsi="Consolas"/>
+          <w:sz w:val="18"/>
+        </w:rPr>
+        <w:t xml:space="preserve">                </w:t>
+      </w:r>
+      <w:proofErr w:type="spellStart"/>
+      <w:r>
+        <w:rPr>
+          <w:rFonts w:ascii="Consolas" w:hAnsi="Consolas"/>
+          <w:sz w:val="18"/>
+        </w:rPr>
+        <w:t>if</w:t>
+      </w:r>
+      <w:proofErr w:type="spellEnd"/>
+      <w:r>
+        <w:rPr>
+          <w:rFonts w:ascii="Consolas" w:hAnsi="Consolas"/>
+          <w:sz w:val="18"/>
+        </w:rPr>
+        <w:t xml:space="preserve"> (</w:t>
+      </w:r>
+      <w:proofErr w:type="spellStart"/>
+      <w:r>
+        <w:rPr>
+          <w:rFonts w:ascii="Consolas" w:hAnsi="Consolas"/>
+          <w:sz w:val="18"/>
+        </w:rPr>
+        <w:t>respostaPrisioneiroB</w:t>
+      </w:r>
+      <w:proofErr w:type="spellEnd"/>
+      <w:r>
+        <w:rPr>
+          <w:rFonts w:ascii="Consolas" w:hAnsi="Consolas"/>
+          <w:sz w:val="18"/>
+        </w:rPr>
+        <w:t xml:space="preserve"> == </w:t>
+      </w:r>
+      <w:proofErr w:type="spellStart"/>
+      <w:r>
+        <w:rPr>
+          <w:rFonts w:ascii="Consolas" w:hAnsi="Consolas"/>
+          <w:sz w:val="18"/>
+        </w:rPr>
+        <w:t>Resposta.DELACAO</w:t>
+      </w:r>
+      <w:proofErr w:type="spellEnd"/>
+      <w:r>
+        <w:rPr>
+          <w:rFonts w:ascii="Consolas" w:hAnsi="Consolas"/>
+          <w:sz w:val="18"/>
+        </w:rPr>
+        <w:t>) {</w:t>
+      </w:r>
+    </w:p>
+    <w:p>
+      <w:pPr>
+        <w:spacing w:after="0"/>
+        <w:rPr>
+          <w:rFonts w:ascii="Consolas" w:hAnsi="Consolas"/>
+          <w:sz w:val="18"/>
+        </w:rPr>
+      </w:pPr>
+      <w:r>
+        <w:rPr>
+          <w:rFonts w:ascii="Consolas" w:hAnsi="Consolas"/>
+          <w:sz w:val="18"/>
+        </w:rPr>
+        <w:t xml:space="preserve">                    </w:t>
+      </w:r>
+      <w:proofErr w:type="spellStart"/>
+      <w:r>
+        <w:rPr>
+          <w:rFonts w:ascii="Consolas" w:hAnsi="Consolas"/>
+          <w:sz w:val="18"/>
+        </w:rPr>
+        <w:t>return</w:t>
+      </w:r>
+      <w:proofErr w:type="spellEnd"/>
+      <w:r>
+        <w:rPr>
+          <w:rFonts w:ascii="Consolas" w:hAnsi="Consolas"/>
+          <w:sz w:val="18"/>
+        </w:rPr>
+        <w:t xml:space="preserve"> PENA_CONDENACAO_INDIVIDUAL;</w:t>
+      </w:r>
+    </w:p>
+    <w:p>
+      <w:pPr>
+        <w:spacing w:after="0"/>
+        <w:rPr>
+          <w:rFonts w:ascii="Consolas" w:hAnsi="Consolas"/>
+          <w:sz w:val="18"/>
+        </w:rPr>
+      </w:pPr>
+      <w:r>
+        <w:rPr>
+          <w:rFonts w:ascii="Consolas" w:hAnsi="Consolas"/>
+          <w:sz w:val="18"/>
+        </w:rPr>
+        <w:t xml:space="preserve">                } </w:t>
+      </w:r>
+      <w:proofErr w:type="spellStart"/>
+      <w:r>
+        <w:rPr>
+          <w:rFonts w:ascii="Consolas" w:hAnsi="Consolas"/>
+          <w:sz w:val="18"/>
+        </w:rPr>
+        <w:t>else</w:t>
+      </w:r>
+      <w:proofErr w:type="spellEnd"/>
+      <w:r>
+        <w:rPr>
+          <w:rFonts w:ascii="Consolas" w:hAnsi="Consolas"/>
+          <w:sz w:val="18"/>
+        </w:rPr>
+        <w:t xml:space="preserve"> {</w:t>
+      </w:r>
+    </w:p>
+    <w:p>
+      <w:pPr>
+        <w:spacing w:after="0"/>
+        <w:rPr>
+          <w:rFonts w:ascii="Consolas" w:hAnsi="Consolas"/>
+          <w:sz w:val="18"/>
+        </w:rPr>
+      </w:pPr>
+      <w:r>
+        <w:rPr>
+          <w:rFonts w:ascii="Consolas" w:hAnsi="Consolas"/>
+          <w:sz w:val="18"/>
+        </w:rPr>
+        <w:t xml:space="preserve">                         </w:t>
+      </w:r>
+      <w:proofErr w:type="spellStart"/>
+      <w:r>
+        <w:rPr>
+          <w:rFonts w:ascii="Consolas" w:hAnsi="Consolas"/>
+          <w:sz w:val="18"/>
+        </w:rPr>
+        <w:t>return</w:t>
+      </w:r>
+      <w:proofErr w:type="spellEnd"/>
+      <w:r>
+        <w:rPr>
+          <w:rFonts w:ascii="Consolas" w:hAnsi="Consolas"/>
+          <w:sz w:val="18"/>
+        </w:rPr>
+        <w:t xml:space="preserve"> PENA_CONDENACAO_CUMPLICES;</w:t>
+      </w:r>
+    </w:p>
+    <w:p>
+      <w:pPr>
+        <w:spacing w:after="0"/>
+        <w:rPr>
+          <w:rFonts w:ascii="Consolas" w:hAnsi="Consolas"/>
+          <w:sz w:val="18"/>
+        </w:rPr>
+      </w:pPr>
+      <w:r>
+        <w:rPr>
+          <w:rFonts w:ascii="Consolas" w:hAnsi="Consolas"/>
+          <w:sz w:val="18"/>
+        </w:rPr>
+        <w:t xml:space="preserve">                        }</w:t>
+      </w:r>
+    </w:p>
+    <w:p>
+      <w:pPr>
+        <w:spacing w:after="0"/>
+        <w:rPr>
+          <w:rFonts w:ascii="Consolas" w:hAnsi="Consolas"/>
+          <w:sz w:val="18"/>
+        </w:rPr>
+      </w:pPr>
+      <w:r>
+        <w:rPr>
+          <w:rFonts w:ascii="Consolas" w:hAnsi="Consolas"/>
+          <w:sz w:val="18"/>
+        </w:rPr>
+        <w:t xml:space="preserve">                }</w:t>
+      </w:r>
+    </w:p>
+    <w:p>
+      <w:pPr>
+        <w:spacing w:after="0"/>
+        <w:rPr>
+          <w:rFonts w:ascii="Consolas" w:hAnsi="Consolas"/>
+          <w:sz w:val="18"/>
+        </w:rPr>
+      </w:pPr>
+      <w:r>
+        <w:rPr>
+          <w:rFonts w:ascii="Consolas" w:hAnsi="Consolas"/>
+          <w:sz w:val="18"/>
+        </w:rPr>
+        <w:t xml:space="preserve">     }</w:t>
+      </w:r>
+    </w:p>
+    <w:p>
+      <w:pPr>
+        <w:spacing w:after="0"/>
+        <w:rPr>
+          <w:rFonts w:ascii="Consolas" w:hAnsi="Consolas"/>
+          <w:sz w:val="18"/>
+        </w:rPr>
+      </w:pPr>
+      <w:r>
+        <w:rPr>
+          <w:rFonts w:ascii="Consolas" w:hAnsi="Consolas"/>
+          <w:sz w:val="18"/>
+        </w:rPr>
+        <w:t>}</w:t>
+      </w:r>
+    </w:p>
+    <w:p>
+      <w:pPr>
+        <w:spacing w:after="0"/>
+        <w:rPr>
+          <w:rFonts w:ascii="Consolas" w:hAnsi="Consolas"/>
+          <w:sz w:val="18"/>
+        </w:rPr>
+      </w:pPr>
+    </w:p>
+    <w:p>
+      <w:pPr>
+        <w:spacing w:after="0"/>
+        <w:rPr>
+          <w:rFonts w:ascii="Consolas" w:hAnsi="Consolas"/>
+          <w:sz w:val="18"/>
+        </w:rPr>
+      </w:pPr>
+    </w:p>
+    <w:p>
+      <w:pPr>
+        <w:spacing w:after="0"/>
+        <w:rPr>
+          <w:rFonts w:ascii="Consolas" w:hAnsi="Consolas"/>
+          <w:sz w:val="18"/>
+        </w:rPr>
+      </w:pPr>
+    </w:p>
+    <w:p>
+      <w:pPr>
+        <w:spacing w:after="0"/>
+        <w:rPr>
+          <w:rFonts w:ascii="Consolas" w:hAnsi="Consolas"/>
+          <w:sz w:val="18"/>
+        </w:rPr>
+      </w:pPr>
+    </w:p>
+    <w:p>
+      <w:pPr>
+        <w:spacing w:after="0"/>
+        <w:rPr>
+          <w:rFonts w:ascii="Consolas" w:hAnsi="Consolas"/>
+          <w:sz w:val="18"/>
+        </w:rPr>
+      </w:pPr>
+      <w:r>
+        <w:rPr>
+          <w:rFonts w:ascii="Consolas" w:hAnsi="Consolas"/>
+          <w:sz w:val="18"/>
+        </w:rPr>
+        <w:t>JulgamentoPrisioneiroTest.java</w:t>
+      </w:r>
+    </w:p>
+    <w:p>
+      <w:pPr>
+        <w:spacing w:after="0"/>
+        <w:rPr>
+          <w:rFonts w:ascii="Consolas" w:hAnsi="Consolas"/>
+          <w:sz w:val="18"/>
+        </w:rPr>
+      </w:pPr>
+    </w:p>
+    <w:p>
+      <w:pPr>
+        <w:spacing w:after="0"/>
+        <w:rPr>
+          <w:rFonts w:ascii="Consolas" w:hAnsi="Consolas"/>
+          <w:sz w:val="18"/>
+        </w:rPr>
+      </w:pPr>
+    </w:p>
+    <w:p>
+      <w:pPr>
+        <w:spacing w:after="0"/>
+        <w:rPr>
+          <w:rFonts w:ascii="Consolas" w:hAnsi="Consolas"/>
+          <w:sz w:val="18"/>
+        </w:rPr>
+      </w:pPr>
+      <w:proofErr w:type="spellStart"/>
+      <w:r>
+        <w:rPr>
+          <w:rFonts w:ascii="Consolas" w:hAnsi="Consolas"/>
+          <w:sz w:val="18"/>
+        </w:rPr>
+        <w:t>import</w:t>
+      </w:r>
+      <w:proofErr w:type="spellEnd"/>
+      <w:r>
+        <w:rPr>
+          <w:rFonts w:ascii="Consolas" w:hAnsi="Consolas"/>
+          <w:sz w:val="18"/>
+        </w:rPr>
+        <w:t xml:space="preserve"> </w:t>
+      </w:r>
+      <w:proofErr w:type="spellStart"/>
+      <w:r>
+        <w:rPr>
+          <w:rFonts w:ascii="Consolas" w:hAnsi="Consolas"/>
+          <w:sz w:val="18"/>
+        </w:rPr>
+        <w:t>static</w:t>
+      </w:r>
+      <w:proofErr w:type="spellEnd"/>
+      <w:r>
+        <w:rPr>
+          <w:rFonts w:ascii="Consolas" w:hAnsi="Consolas"/>
+          <w:sz w:val="18"/>
+        </w:rPr>
+        <w:t xml:space="preserve"> </w:t>
+      </w:r>
+      <w:proofErr w:type="spellStart"/>
+      <w:proofErr w:type="gramStart"/>
+      <w:r>
+        <w:rPr>
+          <w:rFonts w:ascii="Consolas" w:hAnsi="Consolas"/>
+          <w:sz w:val="18"/>
+        </w:rPr>
+        <w:t>org.junit.jupiter.api.Assertions</w:t>
+      </w:r>
+      <w:proofErr w:type="spellEnd"/>
+      <w:proofErr w:type="gramEnd"/>
+      <w:r>
+        <w:rPr>
+          <w:rFonts w:ascii="Consolas" w:hAnsi="Consolas"/>
+          <w:sz w:val="18"/>
+        </w:rPr>
+        <w:t>.*;</w:t>
+      </w:r>
+    </w:p>
+    <w:p>
+      <w:pPr>
+        <w:spacing w:after="0"/>
+        <w:rPr>
+          <w:rFonts w:ascii="Consolas" w:hAnsi="Consolas"/>
+          <w:sz w:val="18"/>
+        </w:rPr>
+      </w:pPr>
+    </w:p>
+    <w:p>
+      <w:pPr>
+        <w:spacing w:after="0"/>
+        <w:rPr>
+          <w:rFonts w:ascii="Consolas" w:hAnsi="Consolas"/>
+          <w:sz w:val="18"/>
+        </w:rPr>
+      </w:pPr>
+      <w:proofErr w:type="spellStart"/>
+      <w:r>
+        <w:rPr>
+          <w:rFonts w:ascii="Consolas" w:hAnsi="Consolas"/>
+          <w:sz w:val="18"/>
+        </w:rPr>
+        <w:t>import</w:t>
+      </w:r>
+      <w:proofErr w:type="spellEnd"/>
+      <w:r>
+        <w:rPr>
+          <w:rFonts w:ascii="Consolas" w:hAnsi="Consolas"/>
+          <w:sz w:val="18"/>
+        </w:rPr>
+        <w:t xml:space="preserve"> </w:t>
+      </w:r>
+      <w:proofErr w:type="spellStart"/>
+      <w:proofErr w:type="gramStart"/>
+      <w:r>
+        <w:rPr>
+          <w:rFonts w:ascii="Consolas" w:hAnsi="Consolas"/>
+          <w:sz w:val="18"/>
+        </w:rPr>
+        <w:t>org.junit.jupiter.api.Test</w:t>
+      </w:r>
+      <w:proofErr w:type="spellEnd"/>
+      <w:proofErr w:type="gramEnd"/>
+      <w:r>
+        <w:rPr>
+          <w:rFonts w:ascii="Consolas" w:hAnsi="Consolas"/>
+          <w:sz w:val="18"/>
+        </w:rPr>
+        <w:t>;</w:t>
+      </w:r>
+    </w:p>
+    <w:p>
+      <w:pPr>
+        <w:spacing w:after="0"/>
+        <w:rPr>
+          <w:rFonts w:ascii="Consolas" w:hAnsi="Consolas"/>
+          <w:sz w:val="18"/>
+        </w:rPr>
+      </w:pPr>
+    </w:p>
+    <w:p>
+      <w:pPr>
+        <w:spacing w:after="0"/>
+        <w:rPr>
+          <w:rFonts w:ascii="Consolas" w:hAnsi="Consolas"/>
+          <w:sz w:val="18"/>
+        </w:rPr>
+      </w:pPr>
+      <w:proofErr w:type="spellStart"/>
+      <w:r>
+        <w:rPr>
+          <w:rFonts w:ascii="Consolas" w:hAnsi="Consolas"/>
+          <w:sz w:val="18"/>
+        </w:rPr>
+        <w:t>class</w:t>
+      </w:r>
+      <w:proofErr w:type="spellEnd"/>
+      <w:r>
+        <w:rPr>
+          <w:rFonts w:ascii="Consolas" w:hAnsi="Consolas"/>
+          <w:sz w:val="18"/>
+        </w:rPr>
+        <w:t xml:space="preserve"> </w:t>
+      </w:r>
+      <w:proofErr w:type="spellStart"/>
+      <w:r>
+        <w:rPr>
+          <w:rFonts w:ascii="Consolas" w:hAnsi="Consolas"/>
+          <w:sz w:val="18"/>
+        </w:rPr>
+        <w:t>JulgamentoPrisioneiroTest</w:t>
+      </w:r>
+      <w:proofErr w:type="spellEnd"/>
+      <w:r>
+        <w:rPr>
+          <w:rFonts w:ascii="Consolas" w:hAnsi="Consolas"/>
+          <w:sz w:val="18"/>
+        </w:rPr>
+        <w:t xml:space="preserve"> {</w:t>
+      </w:r>
+    </w:p>
+    <w:p>
+      <w:pPr>
+        <w:spacing w:after="0"/>
+        <w:rPr>
+          <w:rFonts w:ascii="Consolas" w:hAnsi="Consolas"/>
+          <w:sz w:val="18"/>
+        </w:rPr>
+      </w:pPr>
+    </w:p>
+    <w:p>
+      <w:pPr>
+        <w:spacing w:after="0"/>
+        <w:rPr>
+          <w:rFonts w:ascii="Consolas" w:hAnsi="Consolas"/>
+          <w:sz w:val="18"/>
+        </w:rPr>
+      </w:pPr>
+      <w:r>
+        <w:rPr>
+          <w:rFonts w:ascii="Consolas" w:hAnsi="Consolas"/>
+          <w:sz w:val="18"/>
+        </w:rPr>
+        <w:tab/>
+        <w:t>@Test</w:t>
+      </w:r>
+    </w:p>
+    <w:p>
+      <w:pPr>
+        <w:spacing w:after="0"/>
+        <w:rPr>
+          <w:rFonts w:ascii="Consolas" w:hAnsi="Consolas"/>
+          <w:sz w:val="18"/>
+        </w:rPr>
+      </w:pPr>
+      <w:r>
+        <w:rPr>
+          <w:rFonts w:ascii="Consolas" w:hAnsi="Consolas"/>
+          <w:sz w:val="18"/>
+        </w:rPr>
+        <w:tab/>
+      </w:r>
+      <w:proofErr w:type="spellStart"/>
+      <w:r>
+        <w:rPr>
+          <w:rFonts w:ascii="Consolas" w:hAnsi="Consolas"/>
+          <w:sz w:val="18"/>
+        </w:rPr>
+        <w:t>void</w:t>
+      </w:r>
+      <w:proofErr w:type="spellEnd"/>
+      <w:r>
+        <w:rPr>
+          <w:rFonts w:ascii="Consolas" w:hAnsi="Consolas"/>
+          <w:sz w:val="18"/>
+        </w:rPr>
+        <w:t xml:space="preserve"> </w:t>
+      </w:r>
+      <w:proofErr w:type="spellStart"/>
+      <w:proofErr w:type="gramStart"/>
+      <w:r>
+        <w:rPr>
+          <w:rFonts w:ascii="Consolas" w:hAnsi="Consolas"/>
+          <w:sz w:val="18"/>
+        </w:rPr>
+        <w:t>testJulgamento</w:t>
+      </w:r>
+      <w:proofErr w:type="spellEnd"/>
+      <w:r>
+        <w:rPr>
+          <w:rFonts w:ascii="Consolas" w:hAnsi="Consolas"/>
+          <w:sz w:val="18"/>
+        </w:rPr>
+        <w:t>(</w:t>
+      </w:r>
+      <w:proofErr w:type="gramEnd"/>
+      <w:r>
+        <w:rPr>
+          <w:rFonts w:ascii="Consolas" w:hAnsi="Consolas"/>
+          <w:sz w:val="18"/>
+        </w:rPr>
+        <w:t>) {</w:t>
+      </w:r>
+    </w:p>
+    <w:p>
+      <w:pPr>
+        <w:spacing w:after="0"/>
+        <w:rPr>
+          <w:rFonts w:ascii="Consolas" w:hAnsi="Consolas"/>
+          <w:sz w:val="18"/>
+        </w:rPr>
+      </w:pPr>
+      <w:r>
+        <w:rPr>
+          <w:rFonts w:ascii="Consolas" w:hAnsi="Consolas"/>
+          <w:sz w:val="18"/>
+        </w:rPr>
+        <w:tab/>
+      </w:r>
+      <w:r>
+        <w:rPr>
+          <w:rFonts w:ascii="Consolas" w:hAnsi="Consolas"/>
+          <w:sz w:val="18"/>
+        </w:rPr>
+        <w:tab/>
+      </w:r>
+      <w:proofErr w:type="spellStart"/>
+      <w:proofErr w:type="gramStart"/>
+      <w:r>
+        <w:rPr>
+          <w:rFonts w:ascii="Consolas" w:hAnsi="Consolas"/>
+          <w:sz w:val="18"/>
+        </w:rPr>
+        <w:t>fail</w:t>
+      </w:r>
+      <w:proofErr w:type="spellEnd"/>
+      <w:r>
+        <w:rPr>
+          <w:rFonts w:ascii="Consolas" w:hAnsi="Consolas"/>
+          <w:sz w:val="18"/>
+        </w:rPr>
+        <w:t>(</w:t>
+      </w:r>
+      <w:proofErr w:type="gramEnd"/>
+      <w:r>
+        <w:rPr>
+          <w:rFonts w:ascii="Consolas" w:hAnsi="Consolas"/>
+          <w:sz w:val="18"/>
+        </w:rPr>
+        <w:t>"</w:t>
+      </w:r>
+      <w:proofErr w:type="spellStart"/>
+      <w:r>
+        <w:rPr>
+          <w:rFonts w:ascii="Consolas" w:hAnsi="Consolas"/>
+          <w:sz w:val="18"/>
+        </w:rPr>
+        <w:t>Not</w:t>
+      </w:r>
+      <w:proofErr w:type="spellEnd"/>
+      <w:r>
+        <w:rPr>
+          <w:rFonts w:ascii="Consolas" w:hAnsi="Consolas"/>
+          <w:sz w:val="18"/>
+        </w:rPr>
+        <w:t xml:space="preserve"> </w:t>
+      </w:r>
+      <w:proofErr w:type="spellStart"/>
+      <w:r>
+        <w:rPr>
+          <w:rFonts w:ascii="Consolas" w:hAnsi="Consolas"/>
+          <w:sz w:val="18"/>
+        </w:rPr>
+        <w:t>yet</w:t>
+      </w:r>
+      <w:proofErr w:type="spellEnd"/>
+      <w:r>
+        <w:rPr>
+          <w:rFonts w:ascii="Consolas" w:hAnsi="Consolas"/>
+          <w:sz w:val="18"/>
+        </w:rPr>
+        <w:t xml:space="preserve"> </w:t>
+      </w:r>
+      <w:proofErr w:type="spellStart"/>
+      <w:r>
+        <w:rPr>
+          <w:rFonts w:ascii="Consolas" w:hAnsi="Consolas"/>
+          <w:sz w:val="18"/>
+        </w:rPr>
+        <w:t>implemented</w:t>
+      </w:r>
+      <w:proofErr w:type="spellEnd"/>
+      <w:r>
+        <w:rPr>
+          <w:rFonts w:ascii="Consolas" w:hAnsi="Consolas"/>
+          <w:sz w:val="18"/>
+        </w:rPr>
+        <w:t>");</w:t>
+      </w:r>
+    </w:p>
+    <w:p>
+      <w:pPr>
+        <w:spacing w:after="0"/>
+        <w:rPr>
+          <w:rFonts w:ascii="Consolas" w:hAnsi="Consolas"/>
+          <w:sz w:val="18"/>
+        </w:rPr>
+      </w:pPr>
+      <w:r>
+        <w:rPr>
+          <w:rFonts w:ascii="Consolas" w:hAnsi="Consolas"/>
+          <w:sz w:val="18"/>
+        </w:rPr>
+        <w:tab/>
+        <w:t>}</w:t>
+      </w:r>
+    </w:p>
+    <w:p>
+      <w:pPr>
+        <w:spacing w:after="0"/>
+        <w:rPr>
+          <w:rFonts w:ascii="Consolas" w:hAnsi="Consolas"/>
+          <w:sz w:val="18"/>
+        </w:rPr>
+      </w:pPr>
+    </w:p>
+    <w:p>
+      <w:pPr>
+        <w:spacing w:after="0"/>
+        <w:rPr>
+          <w:rFonts w:ascii="Consolas" w:hAnsi="Consolas"/>
+          <w:sz w:val="18"/>
+        </w:rPr>
+      </w:pPr>
+      <w:r>
+        <w:rPr>
+          <w:rFonts w:ascii="Consolas" w:hAnsi="Consolas"/>
+          <w:sz w:val="18"/>
+        </w:rPr>
+        <w:t>}</w:t>
+      </w:r>
+    </w:p>
+    <w:p>
+      <w:pPr>
+        <w:spacing w:after="0"/>
+        <w:rPr>
+          <w:rFonts w:ascii="Consolas" w:hAnsi="Consolas"/>
+          <w:sz w:val="18"/>
+        </w:rPr>
+      </w:pPr>
+    </w:p>
+    <w:p>
+      <w:pPr>
+        <w:spacing w:after="0"/>
+        <w:rPr>
+          <w:rFonts w:ascii="Consolas" w:hAnsi="Consolas"/>
+          <w:sz w:val="18"/>
+        </w:rPr>
+      </w:pPr>
+    </w:p>
+    <w:p>
+      <w:pPr>
+        <w:spacing w:after="0"/>
+        <w:rPr>
+          <w:rFonts w:ascii="Consolas" w:hAnsi="Consolas"/>
+          <w:sz w:val="18"/>
+        </w:rPr>
+      </w:pPr>
+    </w:p>
+    <w:p>
+      <w:pPr>
+        <w:spacing w:after="0"/>
+        <w:rPr>
+          <w:rFonts w:ascii="Consolas" w:hAnsi="Consolas"/>
+          <w:sz w:val="18"/>
+        </w:rPr>
+      </w:pPr>
+      <w:r>
+        <w:rPr>
+          <w:rFonts w:ascii="Consolas" w:hAnsi="Consolas"/>
+          <w:sz w:val="18"/>
+        </w:rPr>
+        <w:t xml:space="preserve">Observações: Correção do erro de implementação com a adição da </w:t>
+      </w:r>
+      <w:proofErr w:type="spellStart"/>
+      <w:r>
+        <w:rPr>
+          <w:rFonts w:ascii="Consolas" w:hAnsi="Consolas"/>
+          <w:sz w:val="18"/>
+        </w:rPr>
+        <w:t>enum</w:t>
+      </w:r>
+      <w:proofErr w:type="spellEnd"/>
+      <w:r>
+        <w:rPr>
+          <w:rFonts w:ascii="Consolas" w:hAnsi="Consolas"/>
+          <w:sz w:val="18"/>
+        </w:rPr>
+        <w:t xml:space="preserve"> Resposta.</w:t>
+      </w:r>
+    </w:p>
+    <w:p>
+      <w:pPr>
+        <w:spacing w:after="0"/>
+        <w:rPr>
+          <w:rFonts w:ascii="Consolas" w:hAnsi="Consolas"/>
+          <w:sz w:val="18"/>
+        </w:rPr>
+      </w:pPr>
+    </w:p>
+    <w:p>
+      <w:pPr>
+        <w:spacing w:after="0"/>
+        <w:rPr>
+          <w:rFonts w:ascii="Consolas" w:hAnsi="Consolas"/>
+          <w:b/>
+          <w:bCs/>
+          <w:sz w:val="18"/>
+        </w:rPr>
+      </w:pPr>
+      <w:r>
+        <w:rPr>
+          <w:rFonts w:ascii="Consolas" w:hAnsi="Consolas"/>
+          <w:b/>
+          <w:bCs/>
+          <w:sz w:val="18"/>
+        </w:rPr>
+        <w:t>Etapa de Teste 3</w:t>
+      </w:r>
+    </w:p>
+    <w:p>
+      <w:pPr>
+        <w:spacing w:after="0"/>
+        <w:rPr>
+          <w:rFonts w:ascii="Consolas" w:hAnsi="Consolas"/>
+          <w:sz w:val="18"/>
+        </w:rPr>
+      </w:pPr>
+    </w:p>
+    <w:p>
+      <w:pPr>
+        <w:spacing w:after="0"/>
+        <w:rPr>
+          <w:rFonts w:ascii="Consolas" w:hAnsi="Consolas"/>
+          <w:sz w:val="18"/>
+        </w:rPr>
+      </w:pPr>
+      <w:r>
+        <w:rPr>
+          <w:rFonts w:ascii="Consolas" w:hAnsi="Consolas"/>
+          <w:sz w:val="18"/>
+        </w:rPr>
+        <w:t>JulgamentoPrisioneiro.java</w:t>
+      </w:r>
+    </w:p>
+    <w:p>
+      <w:pPr>
+        <w:spacing w:after="0"/>
+        <w:rPr>
+          <w:rFonts w:ascii="Consolas" w:hAnsi="Consolas"/>
+          <w:sz w:val="18"/>
+        </w:rPr>
+      </w:pPr>
+    </w:p>
+    <w:p>
+      <w:pPr>
+        <w:spacing w:after="0"/>
+        <w:rPr>
+          <w:rFonts w:ascii="Consolas" w:hAnsi="Consolas"/>
+          <w:sz w:val="18"/>
+        </w:rPr>
+      </w:pPr>
+    </w:p>
+    <w:p>
+      <w:pPr>
+        <w:spacing w:after="0"/>
+        <w:rPr>
+          <w:rFonts w:ascii="Consolas" w:hAnsi="Consolas"/>
+          <w:sz w:val="18"/>
+        </w:rPr>
+      </w:pPr>
+      <w:proofErr w:type="spellStart"/>
+      <w:r>
+        <w:rPr>
+          <w:rFonts w:ascii="Consolas" w:hAnsi="Consolas"/>
+          <w:sz w:val="18"/>
+        </w:rPr>
+        <w:t>public</w:t>
+      </w:r>
+      <w:proofErr w:type="spellEnd"/>
+      <w:r>
+        <w:rPr>
+          <w:rFonts w:ascii="Consolas" w:hAnsi="Consolas"/>
+          <w:sz w:val="18"/>
+        </w:rPr>
+        <w:t xml:space="preserve"> </w:t>
+      </w:r>
+      <w:proofErr w:type="spellStart"/>
+      <w:r>
+        <w:rPr>
+          <w:rFonts w:ascii="Consolas" w:hAnsi="Consolas"/>
+          <w:sz w:val="18"/>
+        </w:rPr>
+        <w:t>class</w:t>
+      </w:r>
+      <w:proofErr w:type="spellEnd"/>
+      <w:r>
+        <w:rPr>
+          <w:rFonts w:ascii="Consolas" w:hAnsi="Consolas"/>
+          <w:sz w:val="18"/>
+        </w:rPr>
+        <w:t xml:space="preserve"> </w:t>
+      </w:r>
+      <w:proofErr w:type="spellStart"/>
+      <w:r>
+        <w:rPr>
+          <w:rFonts w:ascii="Consolas" w:hAnsi="Consolas"/>
+          <w:sz w:val="18"/>
+        </w:rPr>
+        <w:t>JulgamentoPrisioneiro</w:t>
+      </w:r>
+      <w:proofErr w:type="spellEnd"/>
+      <w:r>
+        <w:rPr>
+          <w:rFonts w:ascii="Consolas" w:hAnsi="Consolas"/>
+          <w:sz w:val="18"/>
+        </w:rPr>
+        <w:t xml:space="preserve"> {</w:t>
+      </w:r>
+    </w:p>
+    <w:p>
+      <w:pPr>
+        <w:spacing w:after="0"/>
+        <w:rPr>
+          <w:rFonts w:ascii="Consolas" w:hAnsi="Consolas"/>
+          <w:sz w:val="18"/>
+        </w:rPr>
+      </w:pPr>
+      <w:r>
+        <w:rPr>
+          <w:rFonts w:ascii="Consolas" w:hAnsi="Consolas"/>
+          <w:sz w:val="18"/>
+        </w:rPr>
+        <w:t xml:space="preserve">   </w:t>
+      </w:r>
+      <w:proofErr w:type="spellStart"/>
+      <w:r>
+        <w:rPr>
+          <w:rFonts w:ascii="Consolas" w:hAnsi="Consolas"/>
+          <w:sz w:val="18"/>
+        </w:rPr>
+        <w:t>private</w:t>
+      </w:r>
+      <w:proofErr w:type="spellEnd"/>
+      <w:r>
+        <w:rPr>
+          <w:rFonts w:ascii="Consolas" w:hAnsi="Consolas"/>
+          <w:sz w:val="18"/>
+        </w:rPr>
+        <w:t xml:space="preserve"> </w:t>
+      </w:r>
+      <w:proofErr w:type="spellStart"/>
+      <w:r>
+        <w:rPr>
+          <w:rFonts w:ascii="Consolas" w:hAnsi="Consolas"/>
+          <w:sz w:val="18"/>
+        </w:rPr>
+        <w:t>int</w:t>
+      </w:r>
+      <w:proofErr w:type="spellEnd"/>
+      <w:r>
+        <w:rPr>
+          <w:rFonts w:ascii="Consolas" w:hAnsi="Consolas"/>
+          <w:sz w:val="18"/>
+        </w:rPr>
+        <w:t xml:space="preserve"> PENA_INOCENCIA = 10;</w:t>
+      </w:r>
+    </w:p>
+    <w:p>
+      <w:pPr>
+        <w:spacing w:after="0"/>
+        <w:rPr>
+          <w:rFonts w:ascii="Consolas" w:hAnsi="Consolas"/>
+          <w:sz w:val="18"/>
+        </w:rPr>
+      </w:pPr>
+      <w:r>
+        <w:rPr>
+          <w:rFonts w:ascii="Consolas" w:hAnsi="Consolas"/>
+          <w:sz w:val="18"/>
+        </w:rPr>
+        <w:t xml:space="preserve">   </w:t>
+      </w:r>
+      <w:proofErr w:type="spellStart"/>
+      <w:r>
+        <w:rPr>
+          <w:rFonts w:ascii="Consolas" w:hAnsi="Consolas"/>
+          <w:sz w:val="18"/>
+        </w:rPr>
+        <w:t>private</w:t>
+      </w:r>
+      <w:proofErr w:type="spellEnd"/>
+      <w:r>
+        <w:rPr>
+          <w:rFonts w:ascii="Consolas" w:hAnsi="Consolas"/>
+          <w:sz w:val="18"/>
+        </w:rPr>
+        <w:t xml:space="preserve"> </w:t>
+      </w:r>
+      <w:proofErr w:type="spellStart"/>
+      <w:r>
+        <w:rPr>
+          <w:rFonts w:ascii="Consolas" w:hAnsi="Consolas"/>
+          <w:sz w:val="18"/>
+        </w:rPr>
+        <w:t>int</w:t>
+      </w:r>
+      <w:proofErr w:type="spellEnd"/>
+      <w:r>
+        <w:rPr>
+          <w:rFonts w:ascii="Consolas" w:hAnsi="Consolas"/>
+          <w:sz w:val="18"/>
+        </w:rPr>
+        <w:t xml:space="preserve"> PENA_CONDENACAO_MUTUA = 15;</w:t>
+      </w:r>
+    </w:p>
+    <w:p>
+      <w:pPr>
+        <w:spacing w:after="0"/>
+        <w:rPr>
+          <w:rFonts w:ascii="Consolas" w:hAnsi="Consolas"/>
+          <w:sz w:val="18"/>
+        </w:rPr>
+      </w:pPr>
+      <w:r>
+        <w:rPr>
+          <w:rFonts w:ascii="Consolas" w:hAnsi="Consolas"/>
+          <w:sz w:val="18"/>
+        </w:rPr>
+        <w:t xml:space="preserve">   </w:t>
+      </w:r>
+      <w:proofErr w:type="spellStart"/>
+      <w:r>
+        <w:rPr>
+          <w:rFonts w:ascii="Consolas" w:hAnsi="Consolas"/>
+          <w:sz w:val="18"/>
+        </w:rPr>
+        <w:t>private</w:t>
+      </w:r>
+      <w:proofErr w:type="spellEnd"/>
+      <w:r>
+        <w:rPr>
+          <w:rFonts w:ascii="Consolas" w:hAnsi="Consolas"/>
+          <w:sz w:val="18"/>
+        </w:rPr>
+        <w:t xml:space="preserve"> </w:t>
+      </w:r>
+      <w:proofErr w:type="spellStart"/>
+      <w:r>
+        <w:rPr>
+          <w:rFonts w:ascii="Consolas" w:hAnsi="Consolas"/>
+          <w:sz w:val="18"/>
+        </w:rPr>
+        <w:t>int</w:t>
+      </w:r>
+      <w:proofErr w:type="spellEnd"/>
+      <w:r>
+        <w:rPr>
+          <w:rFonts w:ascii="Consolas" w:hAnsi="Consolas"/>
+          <w:sz w:val="18"/>
+        </w:rPr>
+        <w:t xml:space="preserve"> PENA_CONDENACAO_INDIVIDUAL = 10;</w:t>
+      </w:r>
+    </w:p>
+    <w:p>
+      <w:pPr>
+        <w:spacing w:after="0"/>
+        <w:rPr>
+          <w:rFonts w:ascii="Consolas" w:hAnsi="Consolas"/>
+          <w:sz w:val="18"/>
+        </w:rPr>
+      </w:pPr>
+      <w:r>
+        <w:rPr>
+          <w:rFonts w:ascii="Consolas" w:hAnsi="Consolas"/>
+          <w:sz w:val="18"/>
+        </w:rPr>
         <w:lastRenderedPageBreak/>
         <w:t xml:space="preserve">   </w:t>
       </w:r>
@@ -1941,54 +3600,6 @@
           <w:rFonts w:ascii="Consolas" w:hAnsi="Consolas"/>
           <w:sz w:val="18"/>
         </w:rPr>
-        <w:t xml:space="preserve"> PENA_CONDENACAO_INDIVIDUAL = 10;</w:t>
-      </w:r>
-    </w:p>
-    <w:p>
-      <w:pPr>
-        <w:spacing w:after="0"/>
-        <w:rPr>
-          <w:rFonts w:ascii="Consolas" w:hAnsi="Consolas"/>
-          <w:sz w:val="18"/>
-        </w:rPr>
-      </w:pPr>
-      <w:r>
-        <w:rPr>
-          <w:rFonts w:ascii="Consolas" w:hAnsi="Consolas"/>
-          <w:sz w:val="18"/>
-        </w:rPr>
-        <w:t xml:space="preserve">   </w:t>
-      </w:r>
-      <w:proofErr w:type="spellStart"/>
-      <w:r>
-        <w:rPr>
-          <w:rFonts w:ascii="Consolas" w:hAnsi="Consolas"/>
-          <w:sz w:val="18"/>
-        </w:rPr>
-        <w:t>private</w:t>
-      </w:r>
-      <w:proofErr w:type="spellEnd"/>
-      <w:r>
-        <w:rPr>
-          <w:rFonts w:ascii="Consolas" w:hAnsi="Consolas"/>
-          <w:sz w:val="18"/>
-        </w:rPr>
-        <w:t xml:space="preserve"> </w:t>
-      </w:r>
-      <w:proofErr w:type="spellStart"/>
-      <w:r>
-        <w:rPr>
-          <w:rFonts w:ascii="Consolas" w:hAnsi="Consolas"/>
-          <w:sz w:val="18"/>
-        </w:rPr>
-        <w:t>int</w:t>
-      </w:r>
-      <w:proofErr w:type="spellEnd"/>
-      <w:r>
-        <w:rPr>
-          <w:rFonts w:ascii="Consolas" w:hAnsi="Consolas"/>
-          <w:sz w:val="18"/>
-        </w:rPr>
         <w:t xml:space="preserve"> PENA_CONDENACAO_CUMPLICES = 11;</w:t>
       </w:r>
     </w:p>
@@ -2743,15 +4354,6 @@
           <w:sz w:val="18"/>
         </w:rPr>
       </w:pPr>
-    </w:p>
-    <w:p>
-      <w:pPr>
-        <w:spacing w:after="0"/>
-        <w:rPr>
-          <w:rFonts w:ascii="Consolas" w:hAnsi="Consolas"/>
-          <w:sz w:val="18"/>
-        </w:rPr>
-      </w:pPr>
       <w:r>
         <w:rPr>
           <w:rFonts w:ascii="Consolas" w:hAnsi="Consolas"/>
@@ -2825,26 +4427,24 @@
           <w:rFonts w:ascii="Consolas" w:hAnsi="Consolas"/>
           <w:sz w:val="18"/>
         </w:rPr>
-        <w:t>org.junit.jupiter.api.Assertions</w:t>
-      </w:r>
-      <w:proofErr w:type="spellEnd"/>
+        <w:t>org.junit</w:t>
+      </w:r>
       <w:proofErr w:type="gramEnd"/>
       <w:r>
         <w:rPr>
           <w:rFonts w:ascii="Consolas" w:hAnsi="Consolas"/>
           <w:sz w:val="18"/>
         </w:rPr>
-        <w:t>.*;</w:t>
-      </w:r>
-    </w:p>
-    <w:p>
-      <w:pPr>
-        <w:spacing w:after="0"/>
-        <w:rPr>
-          <w:rFonts w:ascii="Consolas" w:hAnsi="Consolas"/>
-          <w:sz w:val="18"/>
-        </w:rPr>
-      </w:pPr>
+        <w:t>.Assert.assertNotNull</w:t>
+      </w:r>
+      <w:proofErr w:type="spellEnd"/>
+      <w:r>
+        <w:rPr>
+          <w:rFonts w:ascii="Consolas" w:hAnsi="Consolas"/>
+          <w:sz w:val="18"/>
+        </w:rPr>
+        <w:t>;</w:t>
+      </w:r>
     </w:p>
     <w:p>
       <w:pPr>
@@ -2871,16 +4471,134 @@
         <w:t xml:space="preserve"> </w:t>
       </w:r>
       <w:proofErr w:type="spellStart"/>
+      <w:r>
+        <w:rPr>
+          <w:rFonts w:ascii="Consolas" w:hAnsi="Consolas"/>
+          <w:sz w:val="18"/>
+        </w:rPr>
+        <w:t>static</w:t>
+      </w:r>
+      <w:proofErr w:type="spellEnd"/>
+      <w:r>
+        <w:rPr>
+          <w:rFonts w:ascii="Consolas" w:hAnsi="Consolas"/>
+          <w:sz w:val="18"/>
+        </w:rPr>
+        <w:t xml:space="preserve"> </w:t>
+      </w:r>
+      <w:proofErr w:type="spellStart"/>
       <w:proofErr w:type="gramStart"/>
       <w:r>
         <w:rPr>
           <w:rFonts w:ascii="Consolas" w:hAnsi="Consolas"/>
           <w:sz w:val="18"/>
         </w:rPr>
+        <w:t>org.junit.jupiter.api.Assertions.assertEquals</w:t>
+      </w:r>
+      <w:proofErr w:type="spellEnd"/>
+      <w:proofErr w:type="gramEnd"/>
+      <w:r>
+        <w:rPr>
+          <w:rFonts w:ascii="Consolas" w:hAnsi="Consolas"/>
+          <w:sz w:val="18"/>
+        </w:rPr>
+        <w:t>;</w:t>
+      </w:r>
+    </w:p>
+    <w:p>
+      <w:pPr>
+        <w:spacing w:after="0"/>
+        <w:rPr>
+          <w:rFonts w:ascii="Consolas" w:hAnsi="Consolas"/>
+          <w:sz w:val="18"/>
+        </w:rPr>
+      </w:pPr>
+    </w:p>
+    <w:p>
+      <w:pPr>
+        <w:spacing w:after="0"/>
+        <w:rPr>
+          <w:rFonts w:ascii="Consolas" w:hAnsi="Consolas"/>
+          <w:sz w:val="18"/>
+        </w:rPr>
+      </w:pPr>
+      <w:proofErr w:type="spellStart"/>
+      <w:r>
+        <w:rPr>
+          <w:rFonts w:ascii="Consolas" w:hAnsi="Consolas"/>
+          <w:sz w:val="18"/>
+        </w:rPr>
+        <w:t>import</w:t>
+      </w:r>
+      <w:proofErr w:type="spellEnd"/>
+      <w:r>
+        <w:rPr>
+          <w:rFonts w:ascii="Consolas" w:hAnsi="Consolas"/>
+          <w:sz w:val="18"/>
+        </w:rPr>
+        <w:t xml:space="preserve"> </w:t>
+      </w:r>
+      <w:proofErr w:type="spellStart"/>
+      <w:proofErr w:type="gramStart"/>
+      <w:r>
+        <w:rPr>
+          <w:rFonts w:ascii="Consolas" w:hAnsi="Consolas"/>
+          <w:sz w:val="18"/>
+        </w:rPr>
         <w:t>org.junit.jupiter.api.Test</w:t>
       </w:r>
       <w:proofErr w:type="spellEnd"/>
       <w:proofErr w:type="gramEnd"/>
+      <w:r>
+        <w:rPr>
+          <w:rFonts w:ascii="Consolas" w:hAnsi="Consolas"/>
+          <w:sz w:val="18"/>
+        </w:rPr>
+        <w:t>;</w:t>
+      </w:r>
+    </w:p>
+    <w:p>
+      <w:pPr>
+        <w:spacing w:after="0"/>
+        <w:rPr>
+          <w:rFonts w:ascii="Consolas" w:hAnsi="Consolas"/>
+          <w:sz w:val="18"/>
+        </w:rPr>
+      </w:pPr>
+    </w:p>
+    <w:p>
+      <w:pPr>
+        <w:spacing w:after="0"/>
+        <w:rPr>
+          <w:rFonts w:ascii="Consolas" w:hAnsi="Consolas"/>
+          <w:sz w:val="18"/>
+        </w:rPr>
+      </w:pPr>
+      <w:proofErr w:type="spellStart"/>
+      <w:r>
+        <w:rPr>
+          <w:rFonts w:ascii="Consolas" w:hAnsi="Consolas"/>
+          <w:sz w:val="18"/>
+        </w:rPr>
+        <w:t>import</w:t>
+      </w:r>
+      <w:proofErr w:type="spellEnd"/>
+      <w:r>
+        <w:rPr>
+          <w:rFonts w:ascii="Consolas" w:hAnsi="Consolas"/>
+          <w:sz w:val="18"/>
+        </w:rPr>
+        <w:t xml:space="preserve"> </w:t>
+      </w:r>
+      <w:proofErr w:type="spellStart"/>
+      <w:r>
+        <w:rPr>
+          <w:rFonts w:ascii="Consolas" w:hAnsi="Consolas"/>
+          <w:sz w:val="18"/>
+        </w:rPr>
+        <w:t>JulgamentoPrisioneiro.Resposta</w:t>
+      </w:r>
+      <w:proofErr w:type="spellEnd"/>
       <w:r>
         <w:rPr>
           <w:rFonts w:ascii="Consolas" w:hAnsi="Consolas"/>
@@ -3043,6 +4761,173 @@
           <w:sz w:val="18"/>
         </w:rPr>
         <w:tab/>
+        <w:t xml:space="preserve">Resposta </w:t>
+      </w:r>
+      <w:proofErr w:type="spellStart"/>
+      <w:r>
+        <w:rPr>
+          <w:rFonts w:ascii="Consolas" w:hAnsi="Consolas"/>
+          <w:sz w:val="18"/>
+        </w:rPr>
+        <w:t>respSuspeitoA</w:t>
+      </w:r>
+      <w:proofErr w:type="spellEnd"/>
+      <w:r>
+        <w:rPr>
+          <w:rFonts w:ascii="Consolas" w:hAnsi="Consolas"/>
+          <w:sz w:val="18"/>
+        </w:rPr>
+        <w:t xml:space="preserve"> = </w:t>
+      </w:r>
+      <w:proofErr w:type="spellStart"/>
+      <w:r>
+        <w:rPr>
+          <w:rFonts w:ascii="Consolas" w:hAnsi="Consolas"/>
+          <w:sz w:val="18"/>
+        </w:rPr>
+        <w:t>Resposta.DELACAO</w:t>
+      </w:r>
+      <w:proofErr w:type="spellEnd"/>
+      <w:r>
+        <w:rPr>
+          <w:rFonts w:ascii="Consolas" w:hAnsi="Consolas"/>
+          <w:sz w:val="18"/>
+        </w:rPr>
+        <w:t>;</w:t>
+      </w:r>
+    </w:p>
+    <w:p>
+      <w:pPr>
+        <w:spacing w:after="0"/>
+        <w:rPr>
+          <w:rFonts w:ascii="Consolas" w:hAnsi="Consolas"/>
+          <w:sz w:val="18"/>
+        </w:rPr>
+      </w:pPr>
+      <w:r>
+        <w:rPr>
+          <w:rFonts w:ascii="Consolas" w:hAnsi="Consolas"/>
+          <w:sz w:val="18"/>
+        </w:rPr>
+        <w:tab/>
+      </w:r>
+      <w:r>
+        <w:rPr>
+          <w:rFonts w:ascii="Consolas" w:hAnsi="Consolas"/>
+          <w:sz w:val="18"/>
+        </w:rPr>
+        <w:tab/>
+        <w:t xml:space="preserve">Resposta </w:t>
+      </w:r>
+      <w:proofErr w:type="spellStart"/>
+      <w:r>
+        <w:rPr>
+          <w:rFonts w:ascii="Consolas" w:hAnsi="Consolas"/>
+          <w:sz w:val="18"/>
+        </w:rPr>
+        <w:t>respSuspeitoB</w:t>
+      </w:r>
+      <w:proofErr w:type="spellEnd"/>
+      <w:r>
+        <w:rPr>
+          <w:rFonts w:ascii="Consolas" w:hAnsi="Consolas"/>
+          <w:sz w:val="18"/>
+        </w:rPr>
+        <w:t xml:space="preserve"> = </w:t>
+      </w:r>
+      <w:proofErr w:type="spellStart"/>
+      <w:r>
+        <w:rPr>
+          <w:rFonts w:ascii="Consolas" w:hAnsi="Consolas"/>
+          <w:sz w:val="18"/>
+        </w:rPr>
+        <w:t>Resposta.DELACAO</w:t>
+      </w:r>
+      <w:proofErr w:type="spellEnd"/>
+      <w:r>
+        <w:rPr>
+          <w:rFonts w:ascii="Consolas" w:hAnsi="Consolas"/>
+          <w:sz w:val="18"/>
+        </w:rPr>
+        <w:t>;</w:t>
+      </w:r>
+    </w:p>
+    <w:p>
+      <w:pPr>
+        <w:spacing w:after="0"/>
+        <w:rPr>
+          <w:rFonts w:ascii="Consolas" w:hAnsi="Consolas"/>
+          <w:sz w:val="18"/>
+        </w:rPr>
+      </w:pPr>
+      <w:r>
+        <w:rPr>
+          <w:rFonts w:ascii="Consolas" w:hAnsi="Consolas"/>
+          <w:sz w:val="18"/>
+        </w:rPr>
+        <w:tab/>
+      </w:r>
+      <w:r>
+        <w:rPr>
+          <w:rFonts w:ascii="Consolas" w:hAnsi="Consolas"/>
+          <w:sz w:val="18"/>
+        </w:rPr>
+        <w:tab/>
+      </w:r>
+    </w:p>
+    <w:p>
+      <w:pPr>
+        <w:spacing w:after="0"/>
+        <w:rPr>
+          <w:rFonts w:ascii="Consolas" w:hAnsi="Consolas"/>
+          <w:sz w:val="18"/>
+        </w:rPr>
+      </w:pPr>
+      <w:r>
+        <w:rPr>
+          <w:rFonts w:ascii="Consolas" w:hAnsi="Consolas"/>
+          <w:sz w:val="18"/>
+        </w:rPr>
+        <w:tab/>
+      </w:r>
+      <w:r>
+        <w:rPr>
+          <w:rFonts w:ascii="Consolas" w:hAnsi="Consolas"/>
+          <w:sz w:val="18"/>
+        </w:rPr>
+        <w:tab/>
+      </w:r>
+      <w:proofErr w:type="spellStart"/>
+      <w:r>
+        <w:rPr>
+          <w:rFonts w:ascii="Consolas" w:hAnsi="Consolas"/>
+          <w:sz w:val="18"/>
+        </w:rPr>
+        <w:t>JulgamentoPrisioneiro</w:t>
+      </w:r>
+      <w:proofErr w:type="spellEnd"/>
+      <w:r>
+        <w:rPr>
+          <w:rFonts w:ascii="Consolas" w:hAnsi="Consolas"/>
+          <w:sz w:val="18"/>
+        </w:rPr>
+        <w:t xml:space="preserve"> </w:t>
+      </w:r>
+      <w:proofErr w:type="spellStart"/>
+      <w:r>
+        <w:rPr>
+          <w:rFonts w:ascii="Consolas" w:hAnsi="Consolas"/>
+          <w:sz w:val="18"/>
+        </w:rPr>
+        <w:t>jp</w:t>
+      </w:r>
+      <w:proofErr w:type="spellEnd"/>
+      <w:r>
+        <w:rPr>
+          <w:rFonts w:ascii="Consolas" w:hAnsi="Consolas"/>
+          <w:sz w:val="18"/>
+        </w:rPr>
+        <w:t xml:space="preserve"> = new </w:t>
       </w:r>
       <w:proofErr w:type="spellStart"/>
       <w:proofErr w:type="gramStart"/>
@@ -3051,7 +4936,7 @@
           <w:rFonts w:ascii="Consolas" w:hAnsi="Consolas"/>
           <w:sz w:val="18"/>
         </w:rPr>
-        <w:t>fail</w:t>
+        <w:t>JulgamentoPrisioneiro</w:t>
       </w:r>
       <w:proofErr w:type="spellEnd"/>
       <w:r>
@@ -3067,15 +4952,116 @@
           <w:rFonts w:ascii="Consolas" w:hAnsi="Consolas"/>
           <w:sz w:val="18"/>
         </w:rPr>
-        <w:t>"</w:t>
-      </w:r>
-      <w:proofErr w:type="spellStart"/>
-      <w:r>
-        <w:rPr>
-          <w:rFonts w:ascii="Consolas" w:hAnsi="Consolas"/>
-          <w:sz w:val="18"/>
-        </w:rPr>
-        <w:t>Not</w:t>
+        <w:t>);</w:t>
+      </w:r>
+    </w:p>
+    <w:p>
+      <w:pPr>
+        <w:spacing w:after="0"/>
+        <w:rPr>
+          <w:rFonts w:ascii="Consolas" w:hAnsi="Consolas"/>
+          <w:sz w:val="18"/>
+        </w:rPr>
+      </w:pPr>
+      <w:r>
+        <w:rPr>
+          <w:rFonts w:ascii="Consolas" w:hAnsi="Consolas"/>
+          <w:sz w:val="18"/>
+        </w:rPr>
+        <w:tab/>
+      </w:r>
+      <w:r>
+        <w:rPr>
+          <w:rFonts w:ascii="Consolas" w:hAnsi="Consolas"/>
+          <w:sz w:val="18"/>
+        </w:rPr>
+        <w:tab/>
+      </w:r>
+      <w:proofErr w:type="spellStart"/>
+      <w:r>
+        <w:rPr>
+          <w:rFonts w:ascii="Consolas" w:hAnsi="Consolas"/>
+          <w:sz w:val="18"/>
+        </w:rPr>
+        <w:t>assertNotNull</w:t>
+      </w:r>
+      <w:proofErr w:type="spellEnd"/>
+      <w:r>
+        <w:rPr>
+          <w:rFonts w:ascii="Consolas" w:hAnsi="Consolas"/>
+          <w:sz w:val="18"/>
+        </w:rPr>
+        <w:t>(</w:t>
+      </w:r>
+      <w:proofErr w:type="spellStart"/>
+      <w:r>
+        <w:rPr>
+          <w:rFonts w:ascii="Consolas" w:hAnsi="Consolas"/>
+          <w:sz w:val="18"/>
+        </w:rPr>
+        <w:t>jp</w:t>
+      </w:r>
+      <w:proofErr w:type="spellEnd"/>
+      <w:r>
+        <w:rPr>
+          <w:rFonts w:ascii="Consolas" w:hAnsi="Consolas"/>
+          <w:sz w:val="18"/>
+        </w:rPr>
+        <w:t>);</w:t>
+      </w:r>
+    </w:p>
+    <w:p>
+      <w:pPr>
+        <w:spacing w:after="0"/>
+        <w:rPr>
+          <w:rFonts w:ascii="Consolas" w:hAnsi="Consolas"/>
+          <w:sz w:val="18"/>
+        </w:rPr>
+      </w:pPr>
+      <w:r>
+        <w:rPr>
+          <w:rFonts w:ascii="Consolas" w:hAnsi="Consolas"/>
+          <w:sz w:val="18"/>
+        </w:rPr>
+        <w:tab/>
+      </w:r>
+      <w:r>
+        <w:rPr>
+          <w:rFonts w:ascii="Consolas" w:hAnsi="Consolas"/>
+          <w:sz w:val="18"/>
+        </w:rPr>
+        <w:tab/>
+      </w:r>
+    </w:p>
+    <w:p>
+      <w:pPr>
+        <w:spacing w:after="0"/>
+        <w:rPr>
+          <w:rFonts w:ascii="Consolas" w:hAnsi="Consolas"/>
+          <w:sz w:val="18"/>
+        </w:rPr>
+      </w:pPr>
+      <w:r>
+        <w:rPr>
+          <w:rFonts w:ascii="Consolas" w:hAnsi="Consolas"/>
+          <w:sz w:val="18"/>
+        </w:rPr>
+        <w:tab/>
+      </w:r>
+      <w:r>
+        <w:rPr>
+          <w:rFonts w:ascii="Consolas" w:hAnsi="Consolas"/>
+          <w:sz w:val="18"/>
+        </w:rPr>
+        <w:tab/>
+      </w:r>
+      <w:proofErr w:type="spellStart"/>
+      <w:r>
+        <w:rPr>
+          <w:rFonts w:ascii="Consolas" w:hAnsi="Consolas"/>
+          <w:sz w:val="18"/>
+        </w:rPr>
+        <w:t>int</w:t>
       </w:r>
       <w:proofErr w:type="spellEnd"/>
       <w:r>
@@ -3091,7 +5077,96 @@
           <w:rFonts w:ascii="Consolas" w:hAnsi="Consolas"/>
           <w:sz w:val="18"/>
         </w:rPr>
-        <w:t>yet</w:t>
+        <w:t>penaSuspeitoA</w:t>
+      </w:r>
+      <w:proofErr w:type="spellEnd"/>
+      <w:r>
+        <w:rPr>
+          <w:rFonts w:ascii="Consolas" w:hAnsi="Consolas"/>
+          <w:sz w:val="18"/>
+        </w:rPr>
+        <w:t xml:space="preserve"> = </w:t>
+      </w:r>
+      <w:proofErr w:type="spellStart"/>
+      <w:proofErr w:type="gramStart"/>
+      <w:r>
+        <w:rPr>
+          <w:rFonts w:ascii="Consolas" w:hAnsi="Consolas"/>
+          <w:sz w:val="18"/>
+        </w:rPr>
+        <w:t>jp.calculaPena</w:t>
+      </w:r>
+      <w:proofErr w:type="spellEnd"/>
+      <w:proofErr w:type="gramEnd"/>
+      <w:r>
+        <w:rPr>
+          <w:rFonts w:ascii="Consolas" w:hAnsi="Consolas"/>
+          <w:sz w:val="18"/>
+        </w:rPr>
+        <w:t>(</w:t>
+      </w:r>
+      <w:proofErr w:type="spellStart"/>
+      <w:r>
+        <w:rPr>
+          <w:rFonts w:ascii="Consolas" w:hAnsi="Consolas"/>
+          <w:sz w:val="18"/>
+        </w:rPr>
+        <w:t>respSuspeitoA</w:t>
+      </w:r>
+      <w:proofErr w:type="spellEnd"/>
+      <w:r>
+        <w:rPr>
+          <w:rFonts w:ascii="Consolas" w:hAnsi="Consolas"/>
+          <w:sz w:val="18"/>
+        </w:rPr>
+        <w:t xml:space="preserve">, </w:t>
+      </w:r>
+      <w:proofErr w:type="spellStart"/>
+      <w:r>
+        <w:rPr>
+          <w:rFonts w:ascii="Consolas" w:hAnsi="Consolas"/>
+          <w:sz w:val="18"/>
+        </w:rPr>
+        <w:t>respSuspeitoB</w:t>
+      </w:r>
+      <w:proofErr w:type="spellEnd"/>
+      <w:r>
+        <w:rPr>
+          <w:rFonts w:ascii="Consolas" w:hAnsi="Consolas"/>
+          <w:sz w:val="18"/>
+        </w:rPr>
+        <w:t>);</w:t>
+      </w:r>
+    </w:p>
+    <w:p>
+      <w:pPr>
+        <w:spacing w:after="0"/>
+        <w:rPr>
+          <w:rFonts w:ascii="Consolas" w:hAnsi="Consolas"/>
+          <w:sz w:val="18"/>
+        </w:rPr>
+      </w:pPr>
+      <w:r>
+        <w:rPr>
+          <w:rFonts w:ascii="Consolas" w:hAnsi="Consolas"/>
+          <w:sz w:val="18"/>
+        </w:rPr>
+        <w:tab/>
+      </w:r>
+      <w:r>
+        <w:rPr>
+          <w:rFonts w:ascii="Consolas" w:hAnsi="Consolas"/>
+          <w:sz w:val="18"/>
+        </w:rPr>
+        <w:tab/>
+      </w:r>
+      <w:proofErr w:type="spellStart"/>
+      <w:r>
+        <w:rPr>
+          <w:rFonts w:ascii="Consolas" w:hAnsi="Consolas"/>
+          <w:sz w:val="18"/>
+        </w:rPr>
+        <w:t>int</w:t>
       </w:r>
       <w:proofErr w:type="spellEnd"/>
       <w:r>
@@ -3107,15 +5182,239 @@
           <w:rFonts w:ascii="Consolas" w:hAnsi="Consolas"/>
           <w:sz w:val="18"/>
         </w:rPr>
-        <w:t>implemented</w:t>
-      </w:r>
-      <w:proofErr w:type="spellEnd"/>
-      <w:r>
-        <w:rPr>
-          <w:rFonts w:ascii="Consolas" w:hAnsi="Consolas"/>
-          <w:sz w:val="18"/>
-        </w:rPr>
-        <w:t>");</w:t>
+        <w:t>penaSuspeitoB</w:t>
+      </w:r>
+      <w:proofErr w:type="spellEnd"/>
+      <w:r>
+        <w:rPr>
+          <w:rFonts w:ascii="Consolas" w:hAnsi="Consolas"/>
+          <w:sz w:val="18"/>
+        </w:rPr>
+        <w:t xml:space="preserve"> = </w:t>
+      </w:r>
+      <w:proofErr w:type="spellStart"/>
+      <w:proofErr w:type="gramStart"/>
+      <w:r>
+        <w:rPr>
+          <w:rFonts w:ascii="Consolas" w:hAnsi="Consolas"/>
+          <w:sz w:val="18"/>
+        </w:rPr>
+        <w:t>jp.calculaPena</w:t>
+      </w:r>
+      <w:proofErr w:type="spellEnd"/>
+      <w:proofErr w:type="gramEnd"/>
+      <w:r>
+        <w:rPr>
+          <w:rFonts w:ascii="Consolas" w:hAnsi="Consolas"/>
+          <w:sz w:val="18"/>
+        </w:rPr>
+        <w:t>(</w:t>
+      </w:r>
+      <w:proofErr w:type="spellStart"/>
+      <w:r>
+        <w:rPr>
+          <w:rFonts w:ascii="Consolas" w:hAnsi="Consolas"/>
+          <w:sz w:val="18"/>
+        </w:rPr>
+        <w:t>respSuspeitoB</w:t>
+      </w:r>
+      <w:proofErr w:type="spellEnd"/>
+      <w:r>
+        <w:rPr>
+          <w:rFonts w:ascii="Consolas" w:hAnsi="Consolas"/>
+          <w:sz w:val="18"/>
+        </w:rPr>
+        <w:t xml:space="preserve">, </w:t>
+      </w:r>
+      <w:proofErr w:type="spellStart"/>
+      <w:r>
+        <w:rPr>
+          <w:rFonts w:ascii="Consolas" w:hAnsi="Consolas"/>
+          <w:sz w:val="18"/>
+        </w:rPr>
+        <w:t>respSuspeitoA</w:t>
+      </w:r>
+      <w:proofErr w:type="spellEnd"/>
+      <w:r>
+        <w:rPr>
+          <w:rFonts w:ascii="Consolas" w:hAnsi="Consolas"/>
+          <w:sz w:val="18"/>
+        </w:rPr>
+        <w:t>);</w:t>
+      </w:r>
+    </w:p>
+    <w:p>
+      <w:pPr>
+        <w:spacing w:after="0"/>
+        <w:rPr>
+          <w:rFonts w:ascii="Consolas" w:hAnsi="Consolas"/>
+          <w:sz w:val="18"/>
+        </w:rPr>
+      </w:pPr>
+      <w:r>
+        <w:rPr>
+          <w:rFonts w:ascii="Consolas" w:hAnsi="Consolas"/>
+          <w:sz w:val="18"/>
+        </w:rPr>
+        <w:tab/>
+      </w:r>
+      <w:r>
+        <w:rPr>
+          <w:rFonts w:ascii="Consolas" w:hAnsi="Consolas"/>
+          <w:sz w:val="18"/>
+        </w:rPr>
+        <w:tab/>
+      </w:r>
+    </w:p>
+    <w:p>
+      <w:pPr>
+        <w:spacing w:after="0"/>
+        <w:rPr>
+          <w:rFonts w:ascii="Consolas" w:hAnsi="Consolas"/>
+          <w:sz w:val="18"/>
+        </w:rPr>
+      </w:pPr>
+      <w:r>
+        <w:rPr>
+          <w:rFonts w:ascii="Consolas" w:hAnsi="Consolas"/>
+          <w:sz w:val="18"/>
+        </w:rPr>
+        <w:tab/>
+      </w:r>
+      <w:r>
+        <w:rPr>
+          <w:rFonts w:ascii="Consolas" w:hAnsi="Consolas"/>
+          <w:sz w:val="18"/>
+        </w:rPr>
+        <w:tab/>
+      </w:r>
+      <w:proofErr w:type="spellStart"/>
+      <w:proofErr w:type="gramStart"/>
+      <w:r>
+        <w:rPr>
+          <w:rFonts w:ascii="Consolas" w:hAnsi="Consolas"/>
+          <w:sz w:val="18"/>
+        </w:rPr>
+        <w:t>assertEquals</w:t>
+      </w:r>
+      <w:proofErr w:type="spellEnd"/>
+      <w:r>
+        <w:rPr>
+          <w:rFonts w:ascii="Consolas" w:hAnsi="Consolas"/>
+          <w:sz w:val="18"/>
+        </w:rPr>
+        <w:t>(</w:t>
+      </w:r>
+      <w:proofErr w:type="gramEnd"/>
+      <w:r>
+        <w:rPr>
+          <w:rFonts w:ascii="Consolas" w:hAnsi="Consolas"/>
+          <w:sz w:val="18"/>
+        </w:rPr>
+        <w:t xml:space="preserve">5, </w:t>
+      </w:r>
+      <w:proofErr w:type="spellStart"/>
+      <w:r>
+        <w:rPr>
+          <w:rFonts w:ascii="Consolas" w:hAnsi="Consolas"/>
+          <w:sz w:val="18"/>
+        </w:rPr>
+        <w:t>penaSuspeitoA</w:t>
+      </w:r>
+      <w:proofErr w:type="spellEnd"/>
+      <w:r>
+        <w:rPr>
+          <w:rFonts w:ascii="Consolas" w:hAnsi="Consolas"/>
+          <w:sz w:val="18"/>
+        </w:rPr>
+        <w:t>);</w:t>
+      </w:r>
+    </w:p>
+    <w:p>
+      <w:pPr>
+        <w:spacing w:after="0"/>
+        <w:rPr>
+          <w:rFonts w:ascii="Consolas" w:hAnsi="Consolas"/>
+          <w:sz w:val="18"/>
+        </w:rPr>
+      </w:pPr>
+      <w:r>
+        <w:rPr>
+          <w:rFonts w:ascii="Consolas" w:hAnsi="Consolas"/>
+          <w:sz w:val="18"/>
+        </w:rPr>
+        <w:tab/>
+      </w:r>
+      <w:r>
+        <w:rPr>
+          <w:rFonts w:ascii="Consolas" w:hAnsi="Consolas"/>
+          <w:sz w:val="18"/>
+        </w:rPr>
+        <w:tab/>
+      </w:r>
+      <w:proofErr w:type="spellStart"/>
+      <w:proofErr w:type="gramStart"/>
+      <w:r>
+        <w:rPr>
+          <w:rFonts w:ascii="Consolas" w:hAnsi="Consolas"/>
+          <w:sz w:val="18"/>
+        </w:rPr>
+        <w:t>assertEquals</w:t>
+      </w:r>
+      <w:proofErr w:type="spellEnd"/>
+      <w:r>
+        <w:rPr>
+          <w:rFonts w:ascii="Consolas" w:hAnsi="Consolas"/>
+          <w:sz w:val="18"/>
+        </w:rPr>
+        <w:t>(</w:t>
+      </w:r>
+      <w:proofErr w:type="gramEnd"/>
+      <w:r>
+        <w:rPr>
+          <w:rFonts w:ascii="Consolas" w:hAnsi="Consolas"/>
+          <w:sz w:val="18"/>
+        </w:rPr>
+        <w:t xml:space="preserve">5, </w:t>
+      </w:r>
+      <w:proofErr w:type="spellStart"/>
+      <w:r>
+        <w:rPr>
+          <w:rFonts w:ascii="Consolas" w:hAnsi="Consolas"/>
+          <w:sz w:val="18"/>
+        </w:rPr>
+        <w:t>penaSuspeitoB</w:t>
+      </w:r>
+      <w:proofErr w:type="spellEnd"/>
+      <w:r>
+        <w:rPr>
+          <w:rFonts w:ascii="Consolas" w:hAnsi="Consolas"/>
+          <w:sz w:val="18"/>
+        </w:rPr>
+        <w:t>);</w:t>
+      </w:r>
+    </w:p>
+    <w:p>
+      <w:pPr>
+        <w:spacing w:after="0"/>
+        <w:rPr>
+          <w:rFonts w:ascii="Consolas" w:hAnsi="Consolas"/>
+          <w:sz w:val="18"/>
+        </w:rPr>
+      </w:pPr>
+      <w:r>
+        <w:rPr>
+          <w:rFonts w:ascii="Consolas" w:hAnsi="Consolas"/>
+          <w:sz w:val="18"/>
+        </w:rPr>
+        <w:tab/>
+      </w:r>
+      <w:r>
+        <w:rPr>
+          <w:rFonts w:ascii="Consolas" w:hAnsi="Consolas"/>
+          <w:sz w:val="18"/>
+        </w:rPr>
+        <w:tab/>
       </w:r>
     </w:p>
     <w:p>
@@ -3200,7 +5499,7 @@
           <w:rFonts w:ascii="Consolas" w:hAnsi="Consolas"/>
           <w:sz w:val="18"/>
         </w:rPr>
-        <w:t xml:space="preserve">Observações: Correção do erro de implementação com a adição da </w:t>
+        <w:t xml:space="preserve">Observações: Erro na importação do </w:t>
       </w:r>
       <w:proofErr w:type="spellStart"/>
       <w:r>
@@ -3216,7 +5515,7 @@
           <w:rFonts w:ascii="Consolas" w:hAnsi="Consolas"/>
           <w:sz w:val="18"/>
         </w:rPr>
-        <w:t xml:space="preserve"> Resposta.</w:t>
+        <w:t xml:space="preserve"> Resposta e da utilização no teste.</w:t>
       </w:r>
     </w:p>
     <w:p>
@@ -3245,7 +5544,7 @@
           <w:bCs/>
           <w:sz w:val="18"/>
         </w:rPr>
-        <w:t>Etapa de Teste 3</w:t>
+        <w:t>Etapa de Teste 4</w:t>
       </w:r>
     </w:p>
     <w:p>
@@ -3288,6 +5587,7 @@
         <w:rPr>
           <w:rFonts w:ascii="Consolas" w:hAnsi="Consolas"/>
           <w:sz w:val="18"/>
+          <w:u w:val="single"/>
         </w:rPr>
       </w:pPr>
     </w:p>
@@ -3636,7 +5936,6 @@
           <w:rFonts w:ascii="Consolas" w:hAnsi="Consolas"/>
           <w:sz w:val="18"/>
         </w:rPr>
-        <w:lastRenderedPageBreak/>
         <w:t xml:space="preserve">   }</w:t>
       </w:r>
     </w:p>
@@ -4256,6 +6555,168 @@
         </w:rPr>
         <w:t>}</w:t>
       </w:r>
+    </w:p>
+    <w:p>
+      <w:pPr>
+        <w:spacing w:after="0"/>
+        <w:rPr>
+          <w:rFonts w:ascii="Consolas" w:hAnsi="Consolas"/>
+          <w:sz w:val="18"/>
+        </w:rPr>
+      </w:pPr>
+    </w:p>
+    <w:p>
+      <w:pPr>
+        <w:spacing w:after="0"/>
+        <w:rPr>
+          <w:rFonts w:ascii="Consolas" w:hAnsi="Consolas"/>
+          <w:sz w:val="18"/>
+        </w:rPr>
+      </w:pPr>
+    </w:p>
+    <w:p>
+      <w:pPr>
+        <w:spacing w:after="0"/>
+        <w:rPr>
+          <w:rFonts w:ascii="Consolas" w:hAnsi="Consolas"/>
+          <w:sz w:val="18"/>
+        </w:rPr>
+      </w:pPr>
+    </w:p>
+    <w:p>
+      <w:pPr>
+        <w:spacing w:after="0"/>
+        <w:rPr>
+          <w:rFonts w:ascii="Consolas" w:hAnsi="Consolas"/>
+          <w:sz w:val="18"/>
+        </w:rPr>
+      </w:pPr>
+    </w:p>
+    <w:p>
+      <w:pPr>
+        <w:spacing w:after="0"/>
+        <w:rPr>
+          <w:rFonts w:ascii="Consolas" w:hAnsi="Consolas"/>
+          <w:sz w:val="18"/>
+        </w:rPr>
+      </w:pPr>
+      <w:r>
+        <w:rPr>
+          <w:rFonts w:ascii="Consolas" w:hAnsi="Consolas"/>
+          <w:sz w:val="18"/>
+        </w:rPr>
+        <w:t>Resposta.java</w:t>
+      </w:r>
+    </w:p>
+    <w:p>
+      <w:pPr>
+        <w:spacing w:after="0"/>
+        <w:rPr>
+          <w:rFonts w:ascii="Consolas" w:hAnsi="Consolas"/>
+          <w:sz w:val="18"/>
+        </w:rPr>
+      </w:pPr>
+    </w:p>
+    <w:p>
+      <w:pPr>
+        <w:spacing w:after="0"/>
+        <w:rPr>
+          <w:rFonts w:ascii="Consolas" w:hAnsi="Consolas"/>
+          <w:sz w:val="18"/>
+        </w:rPr>
+      </w:pPr>
+      <w:proofErr w:type="spellStart"/>
+      <w:r>
+        <w:rPr>
+          <w:rFonts w:ascii="Consolas" w:hAnsi="Consolas"/>
+          <w:sz w:val="18"/>
+        </w:rPr>
+        <w:t>public</w:t>
+      </w:r>
+      <w:proofErr w:type="spellEnd"/>
+      <w:r>
+        <w:rPr>
+          <w:rFonts w:ascii="Consolas" w:hAnsi="Consolas"/>
+          <w:sz w:val="18"/>
+        </w:rPr>
+        <w:t xml:space="preserve"> </w:t>
+      </w:r>
+      <w:proofErr w:type="spellStart"/>
+      <w:r>
+        <w:rPr>
+          <w:rFonts w:ascii="Consolas" w:hAnsi="Consolas"/>
+          <w:sz w:val="18"/>
+        </w:rPr>
+        <w:t>enum</w:t>
+      </w:r>
+      <w:proofErr w:type="spellEnd"/>
+      <w:r>
+        <w:rPr>
+          <w:rFonts w:ascii="Consolas" w:hAnsi="Consolas"/>
+          <w:sz w:val="18"/>
+        </w:rPr>
+        <w:t xml:space="preserve"> Resposta {</w:t>
+      </w:r>
+    </w:p>
+    <w:p>
+      <w:pPr>
+        <w:spacing w:after="0"/>
+        <w:rPr>
+          <w:rFonts w:ascii="Consolas" w:hAnsi="Consolas"/>
+          <w:sz w:val="18"/>
+        </w:rPr>
+      </w:pPr>
+      <w:r>
+        <w:rPr>
+          <w:rFonts w:ascii="Consolas" w:hAnsi="Consolas"/>
+          <w:sz w:val="18"/>
+        </w:rPr>
+        <w:tab/>
+        <w:t>NEGACAO, DELACAO</w:t>
+      </w:r>
+    </w:p>
+    <w:p>
+      <w:pPr>
+        <w:spacing w:after="0"/>
+        <w:rPr>
+          <w:rFonts w:ascii="Consolas" w:hAnsi="Consolas"/>
+          <w:sz w:val="18"/>
+        </w:rPr>
+      </w:pPr>
+      <w:r>
+        <w:rPr>
+          <w:rFonts w:ascii="Consolas" w:hAnsi="Consolas"/>
+          <w:sz w:val="18"/>
+        </w:rPr>
+        <w:t>}</w:t>
+      </w:r>
+    </w:p>
+    <w:p>
+      <w:pPr>
+        <w:spacing w:after="0"/>
+        <w:rPr>
+          <w:rFonts w:ascii="Consolas" w:hAnsi="Consolas"/>
+          <w:sz w:val="18"/>
+        </w:rPr>
+      </w:pPr>
+    </w:p>
+    <w:p>
+      <w:pPr>
+        <w:spacing w:after="0"/>
+        <w:rPr>
+          <w:rFonts w:ascii="Consolas" w:hAnsi="Consolas"/>
+          <w:sz w:val="18"/>
+        </w:rPr>
+      </w:pPr>
+    </w:p>
+    <w:p>
+      <w:pPr>
+        <w:spacing w:after="0"/>
+        <w:rPr>
+          <w:rFonts w:ascii="Consolas" w:hAnsi="Consolas"/>
+          <w:sz w:val="18"/>
+        </w:rPr>
+      </w:pPr>
     </w:p>
     <w:p>
       <w:pPr>
@@ -4747,6 +7208,7 @@
           <w:rFonts w:ascii="Consolas" w:hAnsi="Consolas"/>
           <w:sz w:val="18"/>
         </w:rPr>
+        <w:lastRenderedPageBreak/>
         <w:tab/>
       </w:r>
       <w:r>
@@ -5437,7 +7899,7 @@
           <w:rFonts w:ascii="Consolas" w:hAnsi="Consolas"/>
           <w:sz w:val="18"/>
         </w:rPr>
-        <w:t xml:space="preserve">Observações: Erro na importação do </w:t>
+        <w:t xml:space="preserve">Observações: Adição da classe Resposta.java contendo o </w:t>
       </w:r>
       <w:proofErr w:type="spellStart"/>
       <w:r>
@@ -5453,8 +7915,17 @@
           <w:rFonts w:ascii="Consolas" w:hAnsi="Consolas"/>
           <w:sz w:val="18"/>
         </w:rPr>
-        <w:t xml:space="preserve"> Resposta e da utilização no teste.</w:t>
-      </w:r>
+        <w:t xml:space="preserve"> público para utilização na classe de implementação e de teste.</w:t>
+      </w:r>
+    </w:p>
+    <w:p>
+      <w:pPr>
+        <w:spacing w:after="0"/>
+        <w:rPr>
+          <w:rFonts w:ascii="Consolas" w:hAnsi="Consolas"/>
+          <w:sz w:val="18"/>
+        </w:rPr>
+      </w:pPr>
     </w:p>
     <w:p>
       <w:pPr>
@@ -5482,7 +7953,7 @@
           <w:bCs/>
           <w:sz w:val="18"/>
         </w:rPr>
-        <w:t>Etapa de Teste 4</w:t>
+        <w:t>Etapa de Teste 5</w:t>
       </w:r>
     </w:p>
     <w:p>
@@ -5525,25 +7996,23 @@
         <w:rPr>
           <w:rFonts w:ascii="Consolas" w:hAnsi="Consolas"/>
           <w:sz w:val="18"/>
-          <w:u w:val="single"/>
-        </w:rPr>
-      </w:pPr>
-    </w:p>
-    <w:p>
-      <w:pPr>
-        <w:spacing w:after="0"/>
-        <w:rPr>
-          <w:rFonts w:ascii="Consolas" w:hAnsi="Consolas"/>
-          <w:sz w:val="18"/>
-        </w:rPr>
-      </w:pPr>
-      <w:proofErr w:type="spellStart"/>
-      <w:r>
-        <w:rPr>
-          <w:rFonts w:ascii="Consolas" w:hAnsi="Consolas"/>
-          <w:sz w:val="18"/>
-        </w:rPr>
-        <w:lastRenderedPageBreak/>
+        </w:rPr>
+      </w:pPr>
+    </w:p>
+    <w:p>
+      <w:pPr>
+        <w:spacing w:after="0"/>
+        <w:rPr>
+          <w:rFonts w:ascii="Consolas" w:hAnsi="Consolas"/>
+          <w:sz w:val="18"/>
+        </w:rPr>
+      </w:pPr>
+      <w:proofErr w:type="spellStart"/>
+      <w:r>
+        <w:rPr>
+          <w:rFonts w:ascii="Consolas" w:hAnsi="Consolas"/>
+          <w:sz w:val="18"/>
+        </w:rPr>
         <w:t>public</w:t>
       </w:r>
       <w:proofErr w:type="spellEnd"/>
@@ -5787,112 +8256,6 @@
           <w:sz w:val="18"/>
         </w:rPr>
       </w:pPr>
-    </w:p>
-    <w:p>
-      <w:pPr>
-        <w:spacing w:after="0"/>
-        <w:rPr>
-          <w:rFonts w:ascii="Consolas" w:hAnsi="Consolas"/>
-          <w:sz w:val="18"/>
-        </w:rPr>
-      </w:pPr>
-      <w:r>
-        <w:rPr>
-          <w:rFonts w:ascii="Consolas" w:hAnsi="Consolas"/>
-          <w:sz w:val="18"/>
-        </w:rPr>
-        <w:t xml:space="preserve">   </w:t>
-      </w:r>
-      <w:proofErr w:type="spellStart"/>
-      <w:r>
-        <w:rPr>
-          <w:rFonts w:ascii="Consolas" w:hAnsi="Consolas"/>
-          <w:sz w:val="18"/>
-        </w:rPr>
-        <w:t>public</w:t>
-      </w:r>
-      <w:proofErr w:type="spellEnd"/>
-      <w:r>
-        <w:rPr>
-          <w:rFonts w:ascii="Consolas" w:hAnsi="Consolas"/>
-          <w:sz w:val="18"/>
-        </w:rPr>
-        <w:t xml:space="preserve"> </w:t>
-      </w:r>
-      <w:proofErr w:type="spellStart"/>
-      <w:r>
-        <w:rPr>
-          <w:rFonts w:ascii="Consolas" w:hAnsi="Consolas"/>
-          <w:sz w:val="18"/>
-        </w:rPr>
-        <w:t>enum</w:t>
-      </w:r>
-      <w:proofErr w:type="spellEnd"/>
-      <w:r>
-        <w:rPr>
-          <w:rFonts w:ascii="Consolas" w:hAnsi="Consolas"/>
-          <w:sz w:val="18"/>
-        </w:rPr>
-        <w:t xml:space="preserve"> </w:t>
-      </w:r>
-      <w:proofErr w:type="gramStart"/>
-      <w:r>
-        <w:rPr>
-          <w:rFonts w:ascii="Consolas" w:hAnsi="Consolas"/>
-          <w:sz w:val="18"/>
-        </w:rPr>
-        <w:t>Resposta{</w:t>
-      </w:r>
-      <w:proofErr w:type="gramEnd"/>
-    </w:p>
-    <w:p>
-      <w:pPr>
-        <w:spacing w:after="0"/>
-        <w:rPr>
-          <w:rFonts w:ascii="Consolas" w:hAnsi="Consolas"/>
-          <w:sz w:val="18"/>
-        </w:rPr>
-      </w:pPr>
-      <w:r>
-        <w:rPr>
-          <w:rFonts w:ascii="Consolas" w:hAnsi="Consolas"/>
-          <w:sz w:val="18"/>
-        </w:rPr>
-        <w:tab/>
-        <w:t xml:space="preserve">   NEGACAO, DELACAO</w:t>
-      </w:r>
-    </w:p>
-    <w:p>
-      <w:pPr>
-        <w:spacing w:after="0"/>
-        <w:rPr>
-          <w:rFonts w:ascii="Consolas" w:hAnsi="Consolas"/>
-          <w:sz w:val="18"/>
-        </w:rPr>
-      </w:pPr>
-      <w:r>
-        <w:rPr>
-          <w:rFonts w:ascii="Consolas" w:hAnsi="Consolas"/>
-          <w:sz w:val="18"/>
-        </w:rPr>
-        <w:t xml:space="preserve">   }</w:t>
-      </w:r>
-    </w:p>
-    <w:p>
-      <w:pPr>
-        <w:spacing w:after="0"/>
-        <w:rPr>
-          <w:rFonts w:ascii="Consolas" w:hAnsi="Consolas"/>
-          <w:sz w:val="18"/>
-        </w:rPr>
-      </w:pPr>
-      <w:r>
-        <w:rPr>
-          <w:rFonts w:ascii="Consolas" w:hAnsi="Consolas"/>
-          <w:sz w:val="18"/>
-        </w:rPr>
-        <w:t xml:space="preserve">   </w:t>
-      </w:r>
     </w:p>
     <w:p>
       <w:pPr>
@@ -6674,24 +9037,6 @@
           <w:sz w:val="18"/>
         </w:rPr>
       </w:pPr>
-    </w:p>
-    <w:p>
-      <w:pPr>
-        <w:spacing w:after="0"/>
-        <w:rPr>
-          <w:rFonts w:ascii="Consolas" w:hAnsi="Consolas"/>
-          <w:sz w:val="18"/>
-        </w:rPr>
-      </w:pPr>
-    </w:p>
-    <w:p>
-      <w:pPr>
-        <w:spacing w:after="0"/>
-        <w:rPr>
-          <w:rFonts w:ascii="Consolas" w:hAnsi="Consolas"/>
-          <w:sz w:val="18"/>
-        </w:rPr>
-      </w:pPr>
       <w:r>
         <w:rPr>
           <w:rFonts w:ascii="Consolas" w:hAnsi="Consolas"/>
@@ -6903,47 +9248,6 @@
           <w:sz w:val="18"/>
         </w:rPr>
       </w:pPr>
-    </w:p>
-    <w:p>
-      <w:pPr>
-        <w:spacing w:after="0"/>
-        <w:rPr>
-          <w:rFonts w:ascii="Consolas" w:hAnsi="Consolas"/>
-          <w:sz w:val="18"/>
-        </w:rPr>
-      </w:pPr>
-      <w:proofErr w:type="spellStart"/>
-      <w:r>
-        <w:rPr>
-          <w:rFonts w:ascii="Consolas" w:hAnsi="Consolas"/>
-          <w:sz w:val="18"/>
-        </w:rPr>
-        <w:t>import</w:t>
-      </w:r>
-      <w:proofErr w:type="spellEnd"/>
-      <w:r>
-        <w:rPr>
-          <w:rFonts w:ascii="Consolas" w:hAnsi="Consolas"/>
-          <w:sz w:val="18"/>
-        </w:rPr>
-        <w:t xml:space="preserve"> </w:t>
-      </w:r>
-      <w:proofErr w:type="spellStart"/>
-      <w:r>
-        <w:rPr>
-          <w:rFonts w:ascii="Consolas" w:hAnsi="Consolas"/>
-          <w:sz w:val="18"/>
-        </w:rPr>
-        <w:t>JulgamentoPrisioneiro.Resposta</w:t>
-      </w:r>
-      <w:proofErr w:type="spellEnd"/>
-      <w:r>
-        <w:rPr>
-          <w:rFonts w:ascii="Consolas" w:hAnsi="Consolas"/>
-          <w:sz w:val="18"/>
-        </w:rPr>
-        <w:t>;</w:t>
-      </w:r>
     </w:p>
     <w:p>
       <w:pPr>
@@ -7042,6 +9346,22 @@
           <w:rFonts w:ascii="Consolas" w:hAnsi="Consolas"/>
           <w:sz w:val="18"/>
         </w:rPr>
+        <w:t>public</w:t>
+      </w:r>
+      <w:proofErr w:type="spellEnd"/>
+      <w:r>
+        <w:rPr>
+          <w:rFonts w:ascii="Consolas" w:hAnsi="Consolas"/>
+          <w:sz w:val="18"/>
+        </w:rPr>
+        <w:t xml:space="preserve"> </w:t>
+      </w:r>
+      <w:proofErr w:type="spellStart"/>
+      <w:r>
+        <w:rPr>
+          <w:rFonts w:ascii="Consolas" w:hAnsi="Consolas"/>
+          <w:sz w:val="18"/>
+        </w:rPr>
         <w:t>void</w:t>
       </w:r>
       <w:proofErr w:type="spellEnd"/>
@@ -7361,7 +9681,6 @@
           <w:rFonts w:ascii="Consolas" w:hAnsi="Consolas"/>
           <w:sz w:val="18"/>
         </w:rPr>
-        <w:lastRenderedPageBreak/>
         <w:tab/>
       </w:r>
       <w:r>
@@ -7824,21 +10143,12 @@
           <w:sz w:val="18"/>
         </w:rPr>
       </w:pPr>
-    </w:p>
-    <w:p>
-      <w:pPr>
-        <w:spacing w:after="0"/>
-        <w:rPr>
-          <w:rFonts w:ascii="Consolas" w:hAnsi="Consolas"/>
-          <w:sz w:val="18"/>
-        </w:rPr>
-      </w:pPr>
-      <w:r>
-        <w:rPr>
-          <w:rFonts w:ascii="Consolas" w:hAnsi="Consolas"/>
-          <w:sz w:val="18"/>
-        </w:rPr>
-        <w:t xml:space="preserve">Observações: Adição da classe Resposta.java contendo o </w:t>
+      <w:r>
+        <w:rPr>
+          <w:rFonts w:ascii="Consolas" w:hAnsi="Consolas"/>
+          <w:sz w:val="18"/>
+        </w:rPr>
+        <w:t xml:space="preserve">Observações: Remoção do </w:t>
       </w:r>
       <w:proofErr w:type="spellStart"/>
       <w:r>
@@ -7854,17 +10164,8 @@
           <w:rFonts w:ascii="Consolas" w:hAnsi="Consolas"/>
           <w:sz w:val="18"/>
         </w:rPr>
-        <w:t xml:space="preserve"> público para utilização na classe de implementação e de teste.</w:t>
-      </w:r>
-    </w:p>
-    <w:p>
-      <w:pPr>
-        <w:spacing w:after="0"/>
-        <w:rPr>
-          <w:rFonts w:ascii="Consolas" w:hAnsi="Consolas"/>
-          <w:sz w:val="18"/>
-        </w:rPr>
-      </w:pPr>
+        <w:t xml:space="preserve"> Resposta na classe de implementação (JulgamentoPrisioneiro.java) para utilização do correspondente que consta na classe (Resposta.java)</w:t>
+      </w:r>
     </w:p>
     <w:p>
       <w:pPr>
@@ -7892,7 +10193,7 @@
           <w:bCs/>
           <w:sz w:val="18"/>
         </w:rPr>
-        <w:t>Etapa de Teste 5</w:t>
+        <w:t>Etapa de Teste 6</w:t>
       </w:r>
     </w:p>
     <w:p>
@@ -8778,6 +11079,7 @@
           <w:rFonts w:ascii="Consolas" w:hAnsi="Consolas"/>
           <w:sz w:val="18"/>
         </w:rPr>
+        <w:lastRenderedPageBreak/>
         <w:t xml:space="preserve">     }</w:t>
       </w:r>
     </w:p>
@@ -9016,7 +11318,6 @@
           <w:rFonts w:ascii="Consolas" w:hAnsi="Consolas"/>
           <w:sz w:val="18"/>
         </w:rPr>
-        <w:lastRenderedPageBreak/>
         <w:t>import</w:t>
       </w:r>
       <w:proofErr w:type="spellEnd"/>
@@ -9909,7 +12210,7 @@
           <w:rFonts w:ascii="Consolas" w:hAnsi="Consolas"/>
           <w:sz w:val="18"/>
         </w:rPr>
-        <w:t xml:space="preserve">5, </w:t>
+        <w:t xml:space="preserve">15, </w:t>
       </w:r>
       <w:proofErr w:type="spellStart"/>
       <w:r>
@@ -9973,7 +12274,7 @@
           <w:rFonts w:ascii="Consolas" w:hAnsi="Consolas"/>
           <w:sz w:val="18"/>
         </w:rPr>
-        <w:t xml:space="preserve">5, </w:t>
+        <w:t xml:space="preserve">15, </w:t>
       </w:r>
       <w:proofErr w:type="spellStart"/>
       <w:r>
@@ -10088,52 +12389,89 @@
           <w:rFonts w:ascii="Consolas" w:hAnsi="Consolas"/>
           <w:sz w:val="18"/>
         </w:rPr>
-        <w:t xml:space="preserve">Observações: Remoção do </w:t>
-      </w:r>
-      <w:proofErr w:type="spellStart"/>
-      <w:r>
-        <w:rPr>
-          <w:rFonts w:ascii="Consolas" w:hAnsi="Consolas"/>
-          <w:sz w:val="18"/>
-        </w:rPr>
-        <w:t>enum</w:t>
-      </w:r>
-      <w:proofErr w:type="spellEnd"/>
-      <w:r>
-        <w:rPr>
-          <w:rFonts w:ascii="Consolas" w:hAnsi="Consolas"/>
-          <w:sz w:val="18"/>
-        </w:rPr>
-        <w:t xml:space="preserve"> Resposta na classe de implementação (JulgamentoPrisioneiro.java) para utilização do correspondente que consta na classe (Resposta.java)</w:t>
-      </w:r>
-    </w:p>
-    <w:p>
-      <w:pPr>
-        <w:spacing w:after="0"/>
-        <w:rPr>
-          <w:rFonts w:ascii="Consolas" w:hAnsi="Consolas"/>
-          <w:sz w:val="18"/>
-        </w:rPr>
-      </w:pPr>
-    </w:p>
-    <w:p>
-      <w:pPr>
-        <w:spacing w:after="0"/>
-        <w:rPr>
-          <w:rFonts w:ascii="Consolas" w:hAnsi="Consolas"/>
-          <w:b/>
-          <w:bCs/>
-          <w:sz w:val="18"/>
-        </w:rPr>
-      </w:pPr>
-      <w:r>
-        <w:rPr>
-          <w:rFonts w:ascii="Consolas" w:hAnsi="Consolas"/>
-          <w:b/>
-          <w:bCs/>
-          <w:sz w:val="18"/>
-        </w:rPr>
-        <w:t>Etapa de Teste 6</w:t>
+        <w:t>Observações: Teste de execução simulando situação de acerto realizado com sucesso.</w:t>
+      </w:r>
+    </w:p>
+    <w:p>
+      <w:pPr>
+        <w:spacing w:after="0"/>
+        <w:rPr>
+          <w:rFonts w:ascii="Consolas" w:hAnsi="Consolas"/>
+          <w:sz w:val="18"/>
+        </w:rPr>
+      </w:pPr>
+      <w:r>
+        <w:rPr>
+          <w:rFonts w:ascii="Consolas" w:hAnsi="Consolas"/>
+          <w:sz w:val="18"/>
+        </w:rPr>
+        <w:t>(</w:t>
+      </w:r>
+      <w:proofErr w:type="spellStart"/>
+      <w:r>
+        <w:rPr>
+          <w:rFonts w:ascii="Consolas" w:hAnsi="Consolas"/>
+          <w:sz w:val="18"/>
+        </w:rPr>
+        <w:t>penaSuspeitoA</w:t>
+      </w:r>
+      <w:proofErr w:type="spellEnd"/>
+      <w:r>
+        <w:rPr>
+          <w:rFonts w:ascii="Consolas" w:hAnsi="Consolas"/>
+          <w:sz w:val="18"/>
+        </w:rPr>
+        <w:t xml:space="preserve">==15 &amp;&amp; </w:t>
+      </w:r>
+      <w:proofErr w:type="spellStart"/>
+      <w:r>
+        <w:rPr>
+          <w:rFonts w:ascii="Consolas" w:hAnsi="Consolas"/>
+          <w:sz w:val="18"/>
+        </w:rPr>
+        <w:t>penaSuspeitoB</w:t>
+      </w:r>
+      <w:proofErr w:type="spellEnd"/>
+      <w:r>
+        <w:rPr>
+          <w:rFonts w:ascii="Consolas" w:hAnsi="Consolas"/>
+          <w:sz w:val="18"/>
+        </w:rPr>
+        <w:t>==15) = Acerto</w:t>
+      </w:r>
+    </w:p>
+    <w:p>
+      <w:pPr>
+        <w:spacing w:after="0"/>
+        <w:rPr>
+          <w:rFonts w:ascii="Consolas" w:hAnsi="Consolas"/>
+          <w:sz w:val="18"/>
+        </w:rPr>
+      </w:pPr>
+    </w:p>
+    <w:p>
+      <w:pPr>
+        <w:spacing w:after="0"/>
+        <w:rPr>
+          <w:rFonts w:ascii="Consolas" w:hAnsi="Consolas"/>
+          <w:sz w:val="18"/>
+        </w:rPr>
+      </w:pPr>
+    </w:p>
+    <w:p>
+      <w:pPr>
+        <w:spacing w:after="0"/>
+        <w:rPr>
+          <w:rFonts w:ascii="Consolas" w:hAnsi="Consolas"/>
+          <w:sz w:val="18"/>
+        </w:rPr>
+      </w:pPr>
+      <w:r>
+        <w:rPr>
+          <w:rFonts w:ascii="Consolas" w:hAnsi="Consolas"/>
+          <w:sz w:val="18"/>
+        </w:rPr>
+        <w:t>Etapa de Teste 7</w:t>
       </w:r>
     </w:p>
     <w:p>
@@ -10450,6 +12788,7 @@
           <w:rFonts w:ascii="Consolas" w:hAnsi="Consolas"/>
           <w:sz w:val="18"/>
         </w:rPr>
+        <w:lastRenderedPageBreak/>
         <w:t xml:space="preserve">   </w:t>
       </w:r>
       <w:proofErr w:type="spellStart"/>
@@ -12149,7 +14488,7 @@
           <w:rFonts w:ascii="Consolas" w:hAnsi="Consolas"/>
           <w:sz w:val="18"/>
         </w:rPr>
-        <w:t xml:space="preserve">15, </w:t>
+        <w:t xml:space="preserve">10, </w:t>
       </w:r>
       <w:proofErr w:type="spellStart"/>
       <w:r>
@@ -12328,25 +14667,27 @@
           <w:rFonts w:ascii="Consolas" w:hAnsi="Consolas"/>
           <w:sz w:val="18"/>
         </w:rPr>
-        <w:t>Observações: Teste de execução simulando situação de acerto realizado com sucesso.</w:t>
-      </w:r>
-    </w:p>
-    <w:p>
-      <w:pPr>
-        <w:spacing w:after="0"/>
-        <w:rPr>
-          <w:rFonts w:ascii="Consolas" w:hAnsi="Consolas"/>
-          <w:sz w:val="18"/>
-        </w:rPr>
-      </w:pPr>
-      <w:r>
-        <w:rPr>
-          <w:rFonts w:ascii="Consolas" w:hAnsi="Consolas"/>
-          <w:sz w:val="18"/>
-        </w:rPr>
+        <w:t>Observações: Teste de execução simulando situação de erro realizado com sucesso.</w:t>
+      </w:r>
+    </w:p>
+    <w:p>
+      <w:pPr>
+        <w:spacing w:after="0"/>
+        <w:rPr>
+          <w:rFonts w:ascii="Consolas" w:hAnsi="Consolas"/>
+          <w:sz w:val="18"/>
+        </w:rPr>
+      </w:pPr>
+      <w:r>
+        <w:rPr>
+          <w:rFonts w:ascii="Consolas" w:hAnsi="Consolas"/>
+          <w:sz w:val="18"/>
+        </w:rPr>
+        <w:lastRenderedPageBreak/>
         <w:t>(</w:t>
       </w:r>
       <w:proofErr w:type="spellStart"/>
+      <w:proofErr w:type="gramStart"/>
       <w:r>
         <w:rPr>
           <w:rFonts w:ascii="Consolas" w:hAnsi="Consolas"/>
@@ -12360,7 +14701,15 @@
           <w:rFonts w:ascii="Consolas" w:hAnsi="Consolas"/>
           <w:sz w:val="18"/>
         </w:rPr>
-        <w:t xml:space="preserve">==15 &amp;&amp; </w:t>
+        <w:t>!=</w:t>
+      </w:r>
+      <w:proofErr w:type="gramEnd"/>
+      <w:r>
+        <w:rPr>
+          <w:rFonts w:ascii="Consolas" w:hAnsi="Consolas"/>
+          <w:sz w:val="18"/>
+        </w:rPr>
+        <w:t xml:space="preserve">15 &amp;&amp; </w:t>
       </w:r>
       <w:proofErr w:type="spellStart"/>
       <w:r>
@@ -12376,8 +14725,168 @@
           <w:rFonts w:ascii="Consolas" w:hAnsi="Consolas"/>
           <w:sz w:val="18"/>
         </w:rPr>
-        <w:t>==15) = Acerto</w:t>
-      </w:r>
+        <w:t>==15) = ERRO</w:t>
+      </w:r>
+    </w:p>
+    <w:p>
+      <w:pPr>
+        <w:spacing w:after="0"/>
+        <w:rPr>
+          <w:rFonts w:ascii="Consolas" w:hAnsi="Consolas"/>
+          <w:sz w:val="18"/>
+        </w:rPr>
+      </w:pPr>
+    </w:p>
+    <w:p>
+      <w:pPr>
+        <w:spacing w:after="0"/>
+        <w:rPr>
+          <w:rFonts w:ascii="Consolas" w:hAnsi="Consolas"/>
+          <w:sz w:val="18"/>
+        </w:rPr>
+      </w:pPr>
+    </w:p>
+    <w:p>
+      <w:pPr>
+        <w:spacing w:after="0"/>
+        <w:rPr>
+          <w:rFonts w:ascii="Consolas" w:hAnsi="Consolas"/>
+          <w:sz w:val="18"/>
+        </w:rPr>
+      </w:pPr>
+    </w:p>
+    <w:p>
+      <w:pPr>
+        <w:spacing w:after="0"/>
+        <w:rPr>
+          <w:rFonts w:ascii="Consolas" w:hAnsi="Consolas"/>
+          <w:sz w:val="18"/>
+        </w:rPr>
+      </w:pPr>
+    </w:p>
+    <w:p>
+      <w:pPr>
+        <w:spacing w:after="0"/>
+        <w:rPr>
+          <w:rFonts w:ascii="Consolas" w:hAnsi="Consolas"/>
+          <w:sz w:val="18"/>
+        </w:rPr>
+      </w:pPr>
+    </w:p>
+    <w:p>
+      <w:pPr>
+        <w:spacing w:after="0"/>
+        <w:rPr>
+          <w:rFonts w:ascii="Consolas" w:hAnsi="Consolas"/>
+          <w:sz w:val="18"/>
+        </w:rPr>
+      </w:pPr>
+    </w:p>
+    <w:p>
+      <w:pPr>
+        <w:spacing w:after="0"/>
+        <w:rPr>
+          <w:rFonts w:ascii="Consolas" w:hAnsi="Consolas"/>
+          <w:sz w:val="18"/>
+        </w:rPr>
+      </w:pPr>
+    </w:p>
+    <w:p>
+      <w:pPr>
+        <w:spacing w:after="0"/>
+        <w:rPr>
+          <w:rFonts w:ascii="Consolas" w:hAnsi="Consolas"/>
+          <w:sz w:val="18"/>
+        </w:rPr>
+      </w:pPr>
+    </w:p>
+    <w:p>
+      <w:pPr>
+        <w:spacing w:after="0"/>
+        <w:rPr>
+          <w:rFonts w:ascii="Consolas" w:hAnsi="Consolas"/>
+          <w:sz w:val="18"/>
+        </w:rPr>
+      </w:pPr>
+    </w:p>
+    <w:p>
+      <w:pPr>
+        <w:spacing w:after="0"/>
+        <w:rPr>
+          <w:rFonts w:ascii="Consolas" w:hAnsi="Consolas"/>
+          <w:sz w:val="18"/>
+        </w:rPr>
+      </w:pPr>
+    </w:p>
+    <w:p>
+      <w:pPr>
+        <w:spacing w:after="0"/>
+        <w:rPr>
+          <w:rFonts w:ascii="Consolas" w:hAnsi="Consolas"/>
+          <w:sz w:val="18"/>
+        </w:rPr>
+      </w:pPr>
+    </w:p>
+    <w:p>
+      <w:pPr>
+        <w:spacing w:after="0"/>
+        <w:rPr>
+          <w:rFonts w:ascii="Consolas" w:hAnsi="Consolas"/>
+          <w:sz w:val="18"/>
+        </w:rPr>
+      </w:pPr>
+    </w:p>
+    <w:p>
+      <w:pPr>
+        <w:spacing w:after="0"/>
+        <w:rPr>
+          <w:rFonts w:ascii="Consolas" w:hAnsi="Consolas"/>
+          <w:sz w:val="18"/>
+        </w:rPr>
+      </w:pPr>
+    </w:p>
+    <w:p>
+      <w:pPr>
+        <w:spacing w:after="0"/>
+        <w:rPr>
+          <w:rFonts w:ascii="Consolas" w:hAnsi="Consolas"/>
+          <w:sz w:val="18"/>
+        </w:rPr>
+      </w:pPr>
+      <w:r>
+        <w:rPr>
+          <w:rFonts w:ascii="Consolas" w:hAnsi="Consolas"/>
+          <w:sz w:val="18"/>
+        </w:rPr>
+        <w:t xml:space="preserve">Resultado Final: Alterações e testes realizados com sucesso em aplicações de dados positivos e negativos na simulação </w:t>
+      </w:r>
+    </w:p>
+    <w:p>
+      <w:pPr>
+        <w:spacing w:after="0"/>
+        <w:rPr>
+          <w:rFonts w:ascii="Consolas" w:hAnsi="Consolas"/>
+          <w:sz w:val="18"/>
+        </w:rPr>
+      </w:pPr>
+    </w:p>
+    <w:p>
+      <w:pPr>
+        <w:spacing w:after="0"/>
+        <w:rPr>
+          <w:rFonts w:ascii="Consolas" w:hAnsi="Consolas"/>
+          <w:sz w:val="18"/>
+        </w:rPr>
+      </w:pPr>
+    </w:p>
+    <w:p>
+      <w:pPr>
+        <w:spacing w:after="0"/>
+        <w:rPr>
+          <w:rFonts w:ascii="Consolas" w:hAnsi="Consolas"/>
+          <w:sz w:val="18"/>
+        </w:rPr>
+      </w:pPr>
     </w:p>
     <w:p>
       <w:pPr>

</xml_diff>